<commit_message>
[V&V] Adição do Plano de Teste aplicado
</commit_message>
<xml_diff>
--- a/Artefatos de Documentação/Processo Aplicado/EveRemind/6-Verificacao e Validacao/Plano de Teste.docx
+++ b/Artefatos de Documentação/Processo Aplicado/EveRemind/6-Verificacao e Validacao/Plano de Teste.docx
@@ -389,8 +389,6 @@
         </w:rPr>
         <w:t>Histórico de Alterações</w:t>
       </w:r>
-      <w:bookmarkStart w:id="0" w:name="_GoBack"/>
-      <w:bookmarkEnd w:id="0"/>
     </w:p>
     <w:p>
       <w:pPr>
@@ -675,10 +673,20 @@
               <w:jc w:val="center"/>
               <w:rPr>
                 <w:rFonts w:ascii="Times New Roman" w:hAnsi="Times New Roman" w:cs="Times New Roman"/>
+                <w:b/>
                 <w:sz w:val="20"/>
                 <w:szCs w:val="20"/>
               </w:rPr>
             </w:pPr>
+            <w:r>
+              <w:rPr>
+                <w:rFonts w:ascii="Times New Roman" w:hAnsi="Times New Roman" w:cs="Times New Roman"/>
+                <w:b/>
+                <w:sz w:val="20"/>
+                <w:szCs w:val="20"/>
+              </w:rPr>
+              <w:t>02/05/2015</w:t>
+            </w:r>
           </w:p>
         </w:tc>
         <w:tc>
@@ -696,10 +704,20 @@
               <w:jc w:val="center"/>
               <w:rPr>
                 <w:rFonts w:ascii="Times New Roman" w:hAnsi="Times New Roman" w:cs="Times New Roman"/>
+                <w:b/>
                 <w:sz w:val="20"/>
                 <w:szCs w:val="20"/>
               </w:rPr>
             </w:pPr>
+            <w:r>
+              <w:rPr>
+                <w:rFonts w:ascii="Times New Roman" w:hAnsi="Times New Roman" w:cs="Times New Roman"/>
+                <w:b/>
+                <w:sz w:val="20"/>
+                <w:szCs w:val="20"/>
+              </w:rPr>
+              <w:t>1.0</w:t>
+            </w:r>
           </w:p>
         </w:tc>
         <w:tc>
@@ -721,6 +739,15 @@
                 <w:szCs w:val="20"/>
               </w:rPr>
             </w:pPr>
+            <w:r>
+              <w:rPr>
+                <w:rFonts w:ascii="Times New Roman" w:eastAsia="Arial" w:hAnsi="Times New Roman" w:cs="Times New Roman"/>
+                <w:b/>
+                <w:sz w:val="20"/>
+                <w:szCs w:val="20"/>
+              </w:rPr>
+              <w:t>Preenchimento do Plano parte 2</w:t>
+            </w:r>
           </w:p>
         </w:tc>
         <w:tc>
@@ -743,6 +770,15 @@
                 <w:szCs w:val="20"/>
               </w:rPr>
             </w:pPr>
+            <w:r>
+              <w:rPr>
+                <w:rFonts w:ascii="Times New Roman" w:eastAsia="Arial" w:hAnsi="Times New Roman" w:cs="Times New Roman"/>
+                <w:b/>
+                <w:sz w:val="20"/>
+                <w:szCs w:val="20"/>
+              </w:rPr>
+              <w:t>Moisés e Igor</w:t>
+            </w:r>
           </w:p>
         </w:tc>
       </w:tr>
@@ -1530,7 +1566,7 @@
           <w:szCs w:val="26"/>
         </w:rPr>
       </w:pPr>
-      <w:bookmarkStart w:id="1" w:name="_Toc420859294"/>
+      <w:bookmarkStart w:id="0" w:name="_Toc420859294"/>
       <w:r>
         <w:rPr>
           <w:rFonts w:ascii="Times New Roman" w:hAnsi="Times New Roman" w:cs="Times New Roman"/>
@@ -1551,7 +1587,7 @@
         </w:rPr>
         <w:t>Notações, Siglas, Acrônimos e Abreviações</w:t>
       </w:r>
-      <w:bookmarkEnd w:id="1"/>
+      <w:bookmarkEnd w:id="0"/>
     </w:p>
     <w:p>
       <w:pPr>
@@ -2149,7 +2185,13 @@
         <w:rPr>
           <w:rFonts w:ascii="Times New Roman" w:hAnsi="Times New Roman" w:cs="Times New Roman"/>
         </w:rPr>
-        <w:t xml:space="preserve">2. Teste de Integridade </w:t>
+        <w:t>2</w:t>
+      </w:r>
+      <w:r>
+        <w:rPr>
+          <w:rFonts w:ascii="Times New Roman" w:hAnsi="Times New Roman" w:cs="Times New Roman"/>
+        </w:rPr>
+        <w:t>. Teste de Estrutura</w:t>
       </w:r>
     </w:p>
     <w:p>
@@ -2164,22 +2206,13 @@
         <w:rPr>
           <w:rFonts w:ascii="Times New Roman" w:hAnsi="Times New Roman" w:cs="Times New Roman"/>
         </w:rPr>
-        <w:t>3. Teste de Estrutura</w:t>
-      </w:r>
-    </w:p>
-    <w:p>
-      <w:pPr>
-        <w:ind w:left="708" w:firstLine="708"/>
-        <w:jc w:val="both"/>
-        <w:rPr>
-          <w:rFonts w:ascii="Times New Roman" w:hAnsi="Times New Roman" w:cs="Times New Roman"/>
-        </w:rPr>
-      </w:pPr>
-      <w:r>
-        <w:rPr>
-          <w:rFonts w:ascii="Times New Roman" w:hAnsi="Times New Roman" w:cs="Times New Roman"/>
-        </w:rPr>
-        <w:t>4. Teste Funcional</w:t>
+        <w:t>3</w:t>
+      </w:r>
+      <w:r>
+        <w:rPr>
+          <w:rFonts w:ascii="Times New Roman" w:hAnsi="Times New Roman" w:cs="Times New Roman"/>
+        </w:rPr>
+        <w:t>. Teste Funcional</w:t>
       </w:r>
     </w:p>
     <w:tbl>
@@ -2192,7 +2225,6 @@
       <w:tblGrid>
         <w:gridCol w:w="3539"/>
         <w:gridCol w:w="851"/>
-        <w:gridCol w:w="850"/>
         <w:gridCol w:w="992"/>
         <w:gridCol w:w="899"/>
       </w:tblGrid>
@@ -2235,26 +2267,6 @@
         </w:tc>
         <w:tc>
           <w:tcPr>
-            <w:tcW w:w="850" w:type="dxa"/>
-            <w:vAlign w:val="center"/>
-          </w:tcPr>
-          <w:p>
-            <w:pPr>
-              <w:jc w:val="center"/>
-              <w:rPr>
-                <w:rFonts w:ascii="Times New Roman" w:hAnsi="Times New Roman" w:cs="Times New Roman"/>
-              </w:rPr>
-            </w:pPr>
-            <w:r>
-              <w:rPr>
-                <w:rFonts w:ascii="Times New Roman" w:hAnsi="Times New Roman" w:cs="Times New Roman"/>
-              </w:rPr>
-              <w:t>2</w:t>
-            </w:r>
-          </w:p>
-        </w:tc>
-        <w:tc>
-          <w:tcPr>
             <w:tcW w:w="992" w:type="dxa"/>
             <w:vAlign w:val="center"/>
           </w:tcPr>
@@ -2269,7 +2281,7 @@
               <w:rPr>
                 <w:rFonts w:ascii="Times New Roman" w:hAnsi="Times New Roman" w:cs="Times New Roman"/>
               </w:rPr>
-              <w:t>3</w:t>
+              <w:t>2</w:t>
             </w:r>
           </w:p>
         </w:tc>
@@ -2289,7 +2301,7 @@
               <w:rPr>
                 <w:rFonts w:ascii="Times New Roman" w:hAnsi="Times New Roman" w:cs="Times New Roman"/>
               </w:rPr>
-              <w:t>4</w:t>
+              <w:t>3</w:t>
             </w:r>
           </w:p>
         </w:tc>
@@ -2338,21 +2350,6 @@
         </w:tc>
         <w:tc>
           <w:tcPr>
-            <w:tcW w:w="850" w:type="dxa"/>
-            <w:shd w:val="clear" w:color="auto" w:fill="000000" w:themeFill="text1"/>
-            <w:vAlign w:val="center"/>
-          </w:tcPr>
-          <w:p>
-            <w:pPr>
-              <w:jc w:val="center"/>
-              <w:rPr>
-                <w:rFonts w:ascii="Times New Roman" w:hAnsi="Times New Roman" w:cs="Times New Roman"/>
-              </w:rPr>
-            </w:pPr>
-          </w:p>
-        </w:tc>
-        <w:tc>
-          <w:tcPr>
             <w:tcW w:w="992" w:type="dxa"/>
             <w:shd w:val="clear" w:color="auto" w:fill="000000" w:themeFill="text1"/>
             <w:vAlign w:val="center"/>
@@ -2428,20 +2425,6 @@
         </w:tc>
         <w:tc>
           <w:tcPr>
-            <w:tcW w:w="850" w:type="dxa"/>
-            <w:vAlign w:val="center"/>
-          </w:tcPr>
-          <w:p>
-            <w:pPr>
-              <w:jc w:val="center"/>
-              <w:rPr>
-                <w:rFonts w:ascii="Times New Roman" w:hAnsi="Times New Roman" w:cs="Times New Roman"/>
-              </w:rPr>
-            </w:pPr>
-          </w:p>
-        </w:tc>
-        <w:tc>
-          <w:tcPr>
             <w:tcW w:w="992" w:type="dxa"/>
             <w:vAlign w:val="center"/>
           </w:tcPr>
@@ -2515,20 +2498,6 @@
         </w:tc>
         <w:tc>
           <w:tcPr>
-            <w:tcW w:w="850" w:type="dxa"/>
-            <w:vAlign w:val="center"/>
-          </w:tcPr>
-          <w:p>
-            <w:pPr>
-              <w:jc w:val="center"/>
-              <w:rPr>
-                <w:rFonts w:ascii="Times New Roman" w:hAnsi="Times New Roman" w:cs="Times New Roman"/>
-              </w:rPr>
-            </w:pPr>
-          </w:p>
-        </w:tc>
-        <w:tc>
-          <w:tcPr>
             <w:tcW w:w="992" w:type="dxa"/>
             <w:vAlign w:val="center"/>
           </w:tcPr>
@@ -2602,20 +2571,6 @@
         </w:tc>
         <w:tc>
           <w:tcPr>
-            <w:tcW w:w="850" w:type="dxa"/>
-            <w:vAlign w:val="center"/>
-          </w:tcPr>
-          <w:p>
-            <w:pPr>
-              <w:jc w:val="center"/>
-              <w:rPr>
-                <w:rFonts w:ascii="Times New Roman" w:hAnsi="Times New Roman" w:cs="Times New Roman"/>
-              </w:rPr>
-            </w:pPr>
-          </w:p>
-        </w:tc>
-        <w:tc>
-          <w:tcPr>
             <w:tcW w:w="992" w:type="dxa"/>
             <w:vAlign w:val="center"/>
           </w:tcPr>
@@ -2685,21 +2640,6 @@
         </w:tc>
         <w:tc>
           <w:tcPr>
-            <w:tcW w:w="850" w:type="dxa"/>
-            <w:shd w:val="clear" w:color="auto" w:fill="000000" w:themeFill="text1"/>
-            <w:vAlign w:val="center"/>
-          </w:tcPr>
-          <w:p>
-            <w:pPr>
-              <w:jc w:val="center"/>
-              <w:rPr>
-                <w:rFonts w:ascii="Times New Roman" w:hAnsi="Times New Roman" w:cs="Times New Roman"/>
-              </w:rPr>
-            </w:pPr>
-          </w:p>
-        </w:tc>
-        <w:tc>
-          <w:tcPr>
             <w:tcW w:w="992" w:type="dxa"/>
             <w:shd w:val="clear" w:color="auto" w:fill="000000" w:themeFill="text1"/>
             <w:vAlign w:val="center"/>
@@ -2773,20 +2713,6 @@
         </w:tc>
         <w:tc>
           <w:tcPr>
-            <w:tcW w:w="850" w:type="dxa"/>
-            <w:vAlign w:val="center"/>
-          </w:tcPr>
-          <w:p>
-            <w:pPr>
-              <w:jc w:val="center"/>
-              <w:rPr>
-                <w:rFonts w:ascii="Times New Roman" w:hAnsi="Times New Roman" w:cs="Times New Roman"/>
-              </w:rPr>
-            </w:pPr>
-          </w:p>
-        </w:tc>
-        <w:tc>
-          <w:tcPr>
             <w:tcW w:w="992" w:type="dxa"/>
             <w:vAlign w:val="center"/>
           </w:tcPr>
@@ -2858,20 +2784,6 @@
         </w:tc>
         <w:tc>
           <w:tcPr>
-            <w:tcW w:w="850" w:type="dxa"/>
-            <w:vAlign w:val="center"/>
-          </w:tcPr>
-          <w:p>
-            <w:pPr>
-              <w:jc w:val="center"/>
-              <w:rPr>
-                <w:rFonts w:ascii="Times New Roman" w:hAnsi="Times New Roman" w:cs="Times New Roman"/>
-              </w:rPr>
-            </w:pPr>
-          </w:p>
-        </w:tc>
-        <w:tc>
-          <w:tcPr>
             <w:tcW w:w="992" w:type="dxa"/>
             <w:vAlign w:val="center"/>
           </w:tcPr>
@@ -2943,20 +2855,6 @@
         </w:tc>
         <w:tc>
           <w:tcPr>
-            <w:tcW w:w="850" w:type="dxa"/>
-            <w:vAlign w:val="center"/>
-          </w:tcPr>
-          <w:p>
-            <w:pPr>
-              <w:jc w:val="center"/>
-              <w:rPr>
-                <w:rFonts w:ascii="Times New Roman" w:hAnsi="Times New Roman" w:cs="Times New Roman"/>
-              </w:rPr>
-            </w:pPr>
-          </w:p>
-        </w:tc>
-        <w:tc>
-          <w:tcPr>
             <w:tcW w:w="992" w:type="dxa"/>
             <w:vAlign w:val="center"/>
           </w:tcPr>
@@ -3024,21 +2922,6 @@
         </w:tc>
         <w:tc>
           <w:tcPr>
-            <w:tcW w:w="850" w:type="dxa"/>
-            <w:shd w:val="clear" w:color="auto" w:fill="000000" w:themeFill="text1"/>
-            <w:vAlign w:val="center"/>
-          </w:tcPr>
-          <w:p>
-            <w:pPr>
-              <w:jc w:val="center"/>
-              <w:rPr>
-                <w:rFonts w:ascii="Times New Roman" w:hAnsi="Times New Roman" w:cs="Times New Roman"/>
-              </w:rPr>
-            </w:pPr>
-          </w:p>
-        </w:tc>
-        <w:tc>
-          <w:tcPr>
             <w:tcW w:w="992" w:type="dxa"/>
             <w:shd w:val="clear" w:color="auto" w:fill="000000" w:themeFill="text1"/>
             <w:vAlign w:val="center"/>
@@ -3204,26 +3087,6 @@
         </w:tc>
         <w:tc>
           <w:tcPr>
-            <w:tcW w:w="850" w:type="dxa"/>
-            <w:vAlign w:val="center"/>
-          </w:tcPr>
-          <w:p>
-            <w:pPr>
-              <w:jc w:val="center"/>
-              <w:rPr>
-                <w:rFonts w:ascii="Times New Roman" w:hAnsi="Times New Roman" w:cs="Times New Roman"/>
-              </w:rPr>
-            </w:pPr>
-            <w:r>
-              <w:rPr>
-                <w:rFonts w:ascii="Times New Roman" w:hAnsi="Times New Roman" w:cs="Times New Roman"/>
-              </w:rPr>
-              <w:t>X</w:t>
-            </w:r>
-          </w:p>
-        </w:tc>
-        <w:tc>
-          <w:tcPr>
             <w:tcW w:w="992" w:type="dxa"/>
             <w:vAlign w:val="center"/>
           </w:tcPr>
@@ -3303,21 +3166,6 @@
         </w:tc>
         <w:tc>
           <w:tcPr>
-            <w:tcW w:w="850" w:type="dxa"/>
-            <w:shd w:val="clear" w:color="auto" w:fill="000000" w:themeFill="text1"/>
-            <w:vAlign w:val="center"/>
-          </w:tcPr>
-          <w:p>
-            <w:pPr>
-              <w:jc w:val="center"/>
-              <w:rPr>
-                <w:rFonts w:ascii="Times New Roman" w:hAnsi="Times New Roman" w:cs="Times New Roman"/>
-              </w:rPr>
-            </w:pPr>
-          </w:p>
-        </w:tc>
-        <w:tc>
-          <w:tcPr>
             <w:tcW w:w="992" w:type="dxa"/>
             <w:shd w:val="clear" w:color="auto" w:fill="000000" w:themeFill="text1"/>
             <w:vAlign w:val="center"/>
@@ -3391,20 +3239,6 @@
         </w:tc>
         <w:tc>
           <w:tcPr>
-            <w:tcW w:w="850" w:type="dxa"/>
-            <w:vAlign w:val="center"/>
-          </w:tcPr>
-          <w:p>
-            <w:pPr>
-              <w:jc w:val="center"/>
-              <w:rPr>
-                <w:rFonts w:ascii="Times New Roman" w:hAnsi="Times New Roman" w:cs="Times New Roman"/>
-              </w:rPr>
-            </w:pPr>
-          </w:p>
-        </w:tc>
-        <w:tc>
-          <w:tcPr>
             <w:tcW w:w="992" w:type="dxa"/>
             <w:vAlign w:val="center"/>
           </w:tcPr>
@@ -3476,20 +3310,6 @@
         </w:tc>
         <w:tc>
           <w:tcPr>
-            <w:tcW w:w="850" w:type="dxa"/>
-            <w:vAlign w:val="center"/>
-          </w:tcPr>
-          <w:p>
-            <w:pPr>
-              <w:jc w:val="center"/>
-              <w:rPr>
-                <w:rFonts w:ascii="Times New Roman" w:hAnsi="Times New Roman" w:cs="Times New Roman"/>
-              </w:rPr>
-            </w:pPr>
-          </w:p>
-        </w:tc>
-        <w:tc>
-          <w:tcPr>
             <w:tcW w:w="992" w:type="dxa"/>
             <w:vAlign w:val="center"/>
           </w:tcPr>
@@ -3561,20 +3381,6 @@
         </w:tc>
         <w:tc>
           <w:tcPr>
-            <w:tcW w:w="850" w:type="dxa"/>
-            <w:vAlign w:val="center"/>
-          </w:tcPr>
-          <w:p>
-            <w:pPr>
-              <w:jc w:val="center"/>
-              <w:rPr>
-                <w:rFonts w:ascii="Times New Roman" w:hAnsi="Times New Roman" w:cs="Times New Roman"/>
-              </w:rPr>
-            </w:pPr>
-          </w:p>
-        </w:tc>
-        <w:tc>
-          <w:tcPr>
             <w:tcW w:w="992" w:type="dxa"/>
             <w:vAlign w:val="center"/>
           </w:tcPr>
@@ -3620,13 +3426,7 @@
               <w:rPr>
                 <w:rFonts w:ascii="Times New Roman" w:hAnsi="Times New Roman" w:cs="Times New Roman"/>
               </w:rPr>
-              <w:t>R</w:t>
-            </w:r>
-            <w:r>
-              <w:rPr>
-                <w:rFonts w:ascii="Times New Roman" w:hAnsi="Times New Roman" w:cs="Times New Roman"/>
-              </w:rPr>
-              <w:t>egistro dos Pedidos de Modificação</w:t>
+              <w:t>Registro dos Pedidos de Modificação</w:t>
             </w:r>
           </w:p>
         </w:tc>
@@ -3648,20 +3448,6 @@
               </w:rPr>
               <w:t>X</w:t>
             </w:r>
-          </w:p>
-        </w:tc>
-        <w:tc>
-          <w:tcPr>
-            <w:tcW w:w="850" w:type="dxa"/>
-            <w:vAlign w:val="center"/>
-          </w:tcPr>
-          <w:p>
-            <w:pPr>
-              <w:jc w:val="center"/>
-              <w:rPr>
-                <w:rFonts w:ascii="Times New Roman" w:hAnsi="Times New Roman" w:cs="Times New Roman"/>
-              </w:rPr>
-            </w:pPr>
           </w:p>
         </w:tc>
         <w:tc>
@@ -3892,7 +3678,6 @@
         <w:rPr>
           <w:rFonts w:ascii="Times New Roman" w:hAnsi="Times New Roman" w:cs="Times New Roman"/>
         </w:rPr>
-        <w:lastRenderedPageBreak/>
         <w:t>As características a serem testadas em cada área de processo são</w:t>
       </w:r>
       <w:r>
@@ -3918,6 +3703,7 @@
         <w:rPr>
           <w:rFonts w:ascii="Times New Roman" w:hAnsi="Times New Roman" w:cs="Times New Roman"/>
         </w:rPr>
+        <w:lastRenderedPageBreak/>
         <w:t>Gerência de Requisitos</w:t>
       </w:r>
       <w:r>
@@ -3973,13 +3759,7 @@
         <w:rPr>
           <w:rFonts w:ascii="Times New Roman" w:hAnsi="Times New Roman" w:cs="Times New Roman"/>
         </w:rPr>
-        <w:t xml:space="preserve"> </w:t>
-      </w:r>
-      <w:r>
-        <w:rPr>
-          <w:rFonts w:ascii="Times New Roman" w:hAnsi="Times New Roman" w:cs="Times New Roman"/>
-        </w:rPr>
-        <w:t>verificados e validados</w:t>
+        <w:t xml:space="preserve"> verificados e validados</w:t>
       </w:r>
       <w:r>
         <w:rPr>
@@ -4028,19 +3808,19 @@
         <w:rPr>
           <w:rFonts w:ascii="Times New Roman" w:hAnsi="Times New Roman" w:cs="Times New Roman"/>
         </w:rPr>
-        <w:t xml:space="preserve">Implementação: </w:t>
-      </w:r>
-      <w:r>
-        <w:rPr>
-          <w:rFonts w:ascii="Times New Roman" w:hAnsi="Times New Roman" w:cs="Times New Roman"/>
-        </w:rPr>
-        <w:t>coerência com todos os requisitos funcionais e não-funcionais</w:t>
-      </w:r>
-      <w:r>
-        <w:rPr>
-          <w:rFonts w:ascii="Times New Roman" w:hAnsi="Times New Roman" w:cs="Times New Roman"/>
-        </w:rPr>
-        <w:t>; coerência com as especificações arquiteturais, integridade com o banco de dados, funcionalidades esperadas.</w:t>
+        <w:t>Implementação: coerência com todos os requisitos funcionais e não-funcionais; coerência com a</w:t>
+      </w:r>
+      <w:r>
+        <w:rPr>
+          <w:rFonts w:ascii="Times New Roman" w:hAnsi="Times New Roman" w:cs="Times New Roman"/>
+        </w:rPr>
+        <w:t>s especificações arquiteturais</w:t>
+      </w:r>
+      <w:r>
+        <w:rPr>
+          <w:rFonts w:ascii="Times New Roman" w:hAnsi="Times New Roman" w:cs="Times New Roman"/>
+        </w:rPr>
+        <w:t>, funcionalidades esperadas.</w:t>
       </w:r>
     </w:p>
     <w:p>
@@ -4071,19 +3851,7 @@
         <w:rPr>
           <w:rFonts w:ascii="Times New Roman" w:hAnsi="Times New Roman" w:cs="Times New Roman"/>
         </w:rPr>
-        <w:t xml:space="preserve">; </w:t>
-      </w:r>
-      <w:r>
-        <w:rPr>
-          <w:rFonts w:ascii="Times New Roman" w:hAnsi="Times New Roman" w:cs="Times New Roman"/>
-        </w:rPr>
-        <w:t>coerência com as especificações arquiteturais</w:t>
-      </w:r>
-      <w:r>
-        <w:rPr>
-          <w:rFonts w:ascii="Times New Roman" w:hAnsi="Times New Roman" w:cs="Times New Roman"/>
-        </w:rPr>
-        <w:t>.</w:t>
+        <w:t>; coerência com as especificações arquiteturais.</w:t>
       </w:r>
     </w:p>
     <w:p>
@@ -4264,30 +4032,6 @@
       <w:pPr>
         <w:jc w:val="both"/>
       </w:pPr>
-    </w:p>
-    <w:p>
-      <w:pPr>
-        <w:ind w:left="708" w:firstLine="708"/>
-        <w:jc w:val="both"/>
-        <w:rPr>
-          <w:rFonts w:ascii="Times New Roman" w:hAnsi="Times New Roman" w:cs="Times New Roman"/>
-          <w:color w:val="00B050"/>
-        </w:rPr>
-      </w:pPr>
-      <w:r>
-        <w:rPr>
-          <w:rFonts w:ascii="Times New Roman" w:hAnsi="Times New Roman" w:cs="Times New Roman"/>
-          <w:color w:val="00B050"/>
-        </w:rPr>
-        <w:t>&lt;. Especifique os critérios que serão utilizados para determinar se cada item de teste passou ou falhou o teste. Este baseia-se habitualmente no número de anomalias detectadas na categoria de gravidade específica (s). Um exemplo seria exigir que não haja anomalias de categoria 1 e / ou 2 restantes</w:t>
-      </w:r>
-      <w:r>
-        <w:rPr>
-          <w:rFonts w:ascii="Times New Roman" w:hAnsi="Times New Roman" w:cs="Times New Roman"/>
-          <w:color w:val="00B050"/>
-        </w:rPr>
-        <w:t>. &gt;</w:t>
-      </w:r>
     </w:p>
     <w:p>
       <w:pPr>
@@ -4402,13 +4146,7 @@
         <w:rPr>
           <w:rFonts w:ascii="Times New Roman" w:hAnsi="Times New Roman" w:cs="Times New Roman"/>
         </w:rPr>
-        <w:t>Sucesso:</w:t>
-      </w:r>
-      <w:r>
-        <w:rPr>
-          <w:rFonts w:ascii="Times New Roman" w:hAnsi="Times New Roman" w:cs="Times New Roman"/>
-        </w:rPr>
-        <w:t xml:space="preserve"> </w:t>
+        <w:t xml:space="preserve">Sucesso: </w:t>
       </w:r>
       <w:r>
         <w:rPr>
@@ -4433,25 +4171,7 @@
         <w:rPr>
           <w:rFonts w:ascii="Times New Roman" w:hAnsi="Times New Roman" w:cs="Times New Roman"/>
         </w:rPr>
-        <w:t>Falha:</w:t>
-      </w:r>
-      <w:r>
-        <w:rPr>
-          <w:rFonts w:ascii="Times New Roman" w:hAnsi="Times New Roman" w:cs="Times New Roman"/>
-        </w:rPr>
-        <w:t xml:space="preserve"> </w:t>
-      </w:r>
-      <w:r>
-        <w:rPr>
-          <w:rFonts w:ascii="Times New Roman" w:hAnsi="Times New Roman" w:cs="Times New Roman"/>
-        </w:rPr>
-        <w:t xml:space="preserve">Uma não-conformidade </w:t>
-      </w:r>
-      <w:r>
-        <w:rPr>
-          <w:rFonts w:ascii="Times New Roman" w:hAnsi="Times New Roman" w:cs="Times New Roman"/>
-        </w:rPr>
-        <w:t>foi detectada tanto na questão de estrutura da arquitetura quanto na coerência com os requisitos estabelecidos.</w:t>
+        <w:t>Falha: Uma não-conformidade foi detectada tanto na questão de estrutura da arquitetura quanto na coerência com os requisitos estabelecidos.</w:t>
       </w:r>
     </w:p>
     <w:p>
@@ -4514,7 +4234,6 @@
         <w:rPr>
           <w:rFonts w:ascii="Times New Roman" w:hAnsi="Times New Roman" w:cs="Times New Roman"/>
         </w:rPr>
-        <w:lastRenderedPageBreak/>
         <w:t>Falha:</w:t>
       </w:r>
       <w:r>
@@ -4590,6 +4309,7 @@
         <w:rPr>
           <w:rFonts w:ascii="Times New Roman" w:hAnsi="Times New Roman" w:cs="Times New Roman"/>
         </w:rPr>
+        <w:lastRenderedPageBreak/>
         <w:t>Falha:</w:t>
       </w:r>
       <w:r>
@@ -4648,254 +4368,13 @@
         <w:jc w:val="both"/>
         <w:rPr>
           <w:rFonts w:ascii="Times New Roman" w:hAnsi="Times New Roman" w:cs="Times New Roman"/>
-          <w:color w:val="00B050"/>
-        </w:rPr>
-      </w:pPr>
-      <w:r>
-        <w:rPr>
-          <w:rFonts w:ascii="Times New Roman" w:hAnsi="Times New Roman" w:cs="Times New Roman"/>
-          <w:color w:val="00B050"/>
-        </w:rPr>
-        <w:t>&lt;. Identificar toda a informação que é para ser entregue pela atividade de teste (documentos, dados, etc.). Os seguintes documentos podem ser incluídos:</w:t>
-      </w:r>
-    </w:p>
-    <w:p>
-      <w:pPr>
-        <w:ind w:left="708" w:firstLine="708"/>
-        <w:jc w:val="both"/>
-        <w:rPr>
-          <w:rFonts w:ascii="Times New Roman" w:hAnsi="Times New Roman" w:cs="Times New Roman"/>
-          <w:color w:val="00B050"/>
-        </w:rPr>
-      </w:pPr>
-      <w:r>
-        <w:rPr>
-          <w:rFonts w:ascii="Cambria Math" w:hAnsi="Cambria Math" w:cs="Cambria Math"/>
-          <w:color w:val="00B050"/>
-        </w:rPr>
-        <w:t>⎯</w:t>
-      </w:r>
-      <w:r>
-        <w:rPr>
-          <w:rFonts w:ascii="Times New Roman" w:hAnsi="Times New Roman" w:cs="Times New Roman"/>
-          <w:color w:val="00B050"/>
-        </w:rPr>
-        <w:t xml:space="preserve"> Plano (s) de Teste </w:t>
-      </w:r>
-    </w:p>
-    <w:p>
-      <w:pPr>
-        <w:ind w:left="708" w:firstLine="708"/>
-        <w:jc w:val="both"/>
-        <w:rPr>
-          <w:rFonts w:ascii="Times New Roman" w:hAnsi="Times New Roman" w:cs="Times New Roman"/>
-          <w:color w:val="00B050"/>
-        </w:rPr>
-      </w:pPr>
-      <w:r>
-        <w:rPr>
-          <w:rFonts w:ascii="Cambria Math" w:hAnsi="Cambria Math" w:cs="Cambria Math"/>
-          <w:color w:val="00B050"/>
-        </w:rPr>
-        <w:t>⎯</w:t>
-      </w:r>
-      <w:r>
-        <w:rPr>
-          <w:rFonts w:ascii="Times New Roman" w:hAnsi="Times New Roman" w:cs="Times New Roman"/>
-          <w:color w:val="00B050"/>
-        </w:rPr>
-        <w:t xml:space="preserve"> Caso (s) de Teste</w:t>
-      </w:r>
-    </w:p>
-    <w:p>
-      <w:pPr>
-        <w:ind w:left="708" w:firstLine="708"/>
-        <w:jc w:val="both"/>
-        <w:rPr>
-          <w:rFonts w:ascii="Times New Roman" w:hAnsi="Times New Roman" w:cs="Times New Roman"/>
-          <w:color w:val="00B050"/>
-        </w:rPr>
-      </w:pPr>
-      <w:r>
-        <w:rPr>
-          <w:rFonts w:ascii="Cambria Math" w:hAnsi="Cambria Math" w:cs="Cambria Math"/>
-          <w:color w:val="00B050"/>
-        </w:rPr>
-        <w:t>⎯</w:t>
-      </w:r>
-      <w:r>
-        <w:rPr>
-          <w:rFonts w:ascii="Times New Roman" w:hAnsi="Times New Roman" w:cs="Times New Roman"/>
-          <w:color w:val="00B050"/>
-        </w:rPr>
-        <w:t xml:space="preserve"> </w:t>
-      </w:r>
-      <w:r>
-        <w:rPr>
-          <w:rFonts w:ascii="Times New Roman" w:hAnsi="Times New Roman" w:cs="Times New Roman"/>
-          <w:color w:val="00B050"/>
-        </w:rPr>
-        <w:t>Resultados</w:t>
-      </w:r>
-      <w:r>
-        <w:rPr>
-          <w:rFonts w:ascii="Times New Roman" w:hAnsi="Times New Roman" w:cs="Times New Roman"/>
-          <w:color w:val="00B050"/>
-        </w:rPr>
-        <w:t xml:space="preserve"> de </w:t>
-      </w:r>
-      <w:r>
-        <w:rPr>
-          <w:rFonts w:ascii="Times New Roman" w:hAnsi="Times New Roman" w:cs="Times New Roman"/>
-          <w:color w:val="00B050"/>
-        </w:rPr>
-        <w:t>T</w:t>
-      </w:r>
-      <w:r>
-        <w:rPr>
-          <w:rFonts w:ascii="Times New Roman" w:hAnsi="Times New Roman" w:cs="Times New Roman"/>
-          <w:color w:val="00B050"/>
-        </w:rPr>
-        <w:t>este</w:t>
-      </w:r>
-    </w:p>
-    <w:p>
-      <w:pPr>
-        <w:ind w:left="708" w:firstLine="708"/>
-        <w:jc w:val="both"/>
-        <w:rPr>
-          <w:rFonts w:ascii="Times New Roman" w:hAnsi="Times New Roman" w:cs="Times New Roman"/>
-          <w:color w:val="00B050"/>
-        </w:rPr>
-      </w:pPr>
-      <w:r>
-        <w:rPr>
-          <w:rFonts w:ascii="Cambria Math" w:hAnsi="Cambria Math" w:cs="Cambria Math"/>
-          <w:color w:val="00B050"/>
-        </w:rPr>
-        <w:t>⎯</w:t>
-      </w:r>
-      <w:r>
-        <w:rPr>
-          <w:rFonts w:ascii="Times New Roman" w:hAnsi="Times New Roman" w:cs="Times New Roman"/>
-          <w:color w:val="00B050"/>
-        </w:rPr>
-        <w:t xml:space="preserve"> Relato (s)</w:t>
-      </w:r>
-      <w:r>
-        <w:rPr>
-          <w:rFonts w:ascii="Times New Roman" w:hAnsi="Times New Roman" w:cs="Times New Roman"/>
-          <w:color w:val="00B050"/>
-        </w:rPr>
-        <w:t xml:space="preserve"> de Anomalia</w:t>
-      </w:r>
-    </w:p>
-    <w:p>
-      <w:pPr>
-        <w:ind w:left="708" w:firstLine="708"/>
-        <w:jc w:val="both"/>
-        <w:rPr>
-          <w:rFonts w:ascii="Times New Roman" w:hAnsi="Times New Roman" w:cs="Times New Roman"/>
-          <w:color w:val="00B050"/>
-        </w:rPr>
-      </w:pPr>
-      <w:r>
-        <w:rPr>
-          <w:rFonts w:ascii="Times New Roman" w:hAnsi="Times New Roman" w:cs="Times New Roman"/>
-          <w:color w:val="00B050"/>
-        </w:rPr>
-        <w:t xml:space="preserve">Dados de entrada </w:t>
-      </w:r>
-      <w:r>
-        <w:rPr>
-          <w:rFonts w:ascii="Times New Roman" w:hAnsi="Times New Roman" w:cs="Times New Roman"/>
-          <w:color w:val="00B050"/>
-        </w:rPr>
-        <w:t>e dados de saída de teste pode</w:t>
-      </w:r>
-      <w:r>
-        <w:rPr>
-          <w:rFonts w:ascii="Times New Roman" w:hAnsi="Times New Roman" w:cs="Times New Roman"/>
-          <w:color w:val="00B050"/>
-        </w:rPr>
-        <w:t>m</w:t>
-      </w:r>
-      <w:r>
-        <w:rPr>
-          <w:rFonts w:ascii="Times New Roman" w:hAnsi="Times New Roman" w:cs="Times New Roman"/>
-          <w:color w:val="00B050"/>
-        </w:rPr>
-        <w:t xml:space="preserve"> ser identificado</w:t>
-      </w:r>
-      <w:r>
-        <w:rPr>
-          <w:rFonts w:ascii="Times New Roman" w:hAnsi="Times New Roman" w:cs="Times New Roman"/>
-          <w:color w:val="00B050"/>
-        </w:rPr>
-        <w:t>s como entregávei</w:t>
-      </w:r>
-      <w:r>
-        <w:rPr>
-          <w:rFonts w:ascii="Times New Roman" w:hAnsi="Times New Roman" w:cs="Times New Roman"/>
-          <w:color w:val="00B050"/>
-        </w:rPr>
-        <w:t xml:space="preserve">s. As ferramentas de </w:t>
-      </w:r>
-      <w:r>
-        <w:rPr>
-          <w:rFonts w:ascii="Times New Roman" w:hAnsi="Times New Roman" w:cs="Times New Roman"/>
-          <w:color w:val="00B050"/>
-        </w:rPr>
-        <w:t>t</w:t>
-      </w:r>
-      <w:r>
-        <w:rPr>
-          <w:rFonts w:ascii="Times New Roman" w:hAnsi="Times New Roman" w:cs="Times New Roman"/>
-          <w:color w:val="00B050"/>
-        </w:rPr>
-        <w:t>e</w:t>
-      </w:r>
-      <w:r>
-        <w:rPr>
-          <w:rFonts w:ascii="Times New Roman" w:hAnsi="Times New Roman" w:cs="Times New Roman"/>
-          <w:color w:val="00B050"/>
-        </w:rPr>
-        <w:t>ste também podem ser incluídas</w:t>
-      </w:r>
-      <w:r>
-        <w:rPr>
-          <w:rFonts w:ascii="Times New Roman" w:hAnsi="Times New Roman" w:cs="Times New Roman"/>
-          <w:color w:val="00B050"/>
-        </w:rPr>
-        <w:t>. Descrever o processo de e</w:t>
-      </w:r>
-      <w:r>
-        <w:rPr>
-          <w:rFonts w:ascii="Times New Roman" w:hAnsi="Times New Roman" w:cs="Times New Roman"/>
-          <w:color w:val="00B050"/>
-        </w:rPr>
-        <w:t>ntregar as informações completas</w:t>
-      </w:r>
-      <w:r>
-        <w:rPr>
-          <w:rFonts w:ascii="Times New Roman" w:hAnsi="Times New Roman" w:cs="Times New Roman"/>
-          <w:color w:val="00B050"/>
-        </w:rPr>
-        <w:t xml:space="preserve"> aos indivíduos (de preferência por posição, não o nome) e entidades organizacionais que precisam dele. Isto pode s</w:t>
-      </w:r>
-      <w:r>
-        <w:rPr>
-          <w:rFonts w:ascii="Times New Roman" w:hAnsi="Times New Roman" w:cs="Times New Roman"/>
-          <w:color w:val="00B050"/>
-        </w:rPr>
-        <w:t>er uma referência para um artefato que documenta tais informações</w:t>
-      </w:r>
-      <w:r>
-        <w:rPr>
-          <w:rFonts w:ascii="Times New Roman" w:hAnsi="Times New Roman" w:cs="Times New Roman"/>
-          <w:color w:val="00B050"/>
-        </w:rPr>
-        <w:t>. &gt;</w:t>
+        </w:rPr>
+      </w:pPr>
+      <w:r>
+        <w:rPr>
+          <w:rFonts w:ascii="Times New Roman" w:hAnsi="Times New Roman" w:cs="Times New Roman"/>
+        </w:rPr>
+        <w:t>Os entregáveis de teste são: Plano de Teste, Casos de Teste, Resultados de Teste, Relatório de Atividades de Verificação e Validação e Relato (s) de Anomalia (s).</w:t>
       </w:r>
     </w:p>
     <w:p>
@@ -4946,507 +4425,575 @@
     <w:p/>
     <w:p>
       <w:pPr>
-        <w:ind w:left="708" w:firstLine="708"/>
-        <w:jc w:val="both"/>
-        <w:rPr>
-          <w:rFonts w:ascii="Times New Roman" w:hAnsi="Times New Roman" w:cs="Times New Roman"/>
-          <w:color w:val="00B050"/>
-        </w:rPr>
-      </w:pPr>
-      <w:r>
-        <w:rPr>
-          <w:rFonts w:ascii="Times New Roman" w:hAnsi="Times New Roman" w:cs="Times New Roman"/>
-          <w:color w:val="00B050"/>
-        </w:rPr>
-        <w:t>&lt;</w:t>
-      </w:r>
-      <w:r>
-        <w:rPr>
-          <w:rFonts w:ascii="Times New Roman" w:hAnsi="Times New Roman" w:cs="Times New Roman"/>
-          <w:color w:val="00B050"/>
-        </w:rPr>
-        <w:t>. Incluir</w:t>
-      </w:r>
-      <w:r>
-        <w:rPr>
-          <w:rFonts w:ascii="Times New Roman" w:hAnsi="Times New Roman" w:cs="Times New Roman"/>
-          <w:color w:val="00B050"/>
-        </w:rPr>
-        <w:t xml:space="preserve"> as atividades abaixo (quando aplicáveis</w:t>
-      </w:r>
-      <w:r>
-        <w:rPr>
-          <w:rFonts w:ascii="Times New Roman" w:hAnsi="Times New Roman" w:cs="Times New Roman"/>
-          <w:color w:val="00B050"/>
-        </w:rPr>
-        <w:t>) para cada procedimento; pode haver um ou vários procedimentos em um documento</w:t>
-      </w:r>
-      <w:r>
-        <w:rPr>
-          <w:rFonts w:ascii="Times New Roman" w:hAnsi="Times New Roman" w:cs="Times New Roman"/>
-          <w:color w:val="00B050"/>
-        </w:rPr>
-        <w:t xml:space="preserve"> de </w:t>
-      </w:r>
-      <w:r>
-        <w:rPr>
-          <w:rFonts w:ascii="Times New Roman" w:hAnsi="Times New Roman" w:cs="Times New Roman"/>
-          <w:color w:val="00B050"/>
-        </w:rPr>
-        <w:t>procedimento</w:t>
-      </w:r>
-      <w:r>
-        <w:rPr>
-          <w:rFonts w:ascii="Times New Roman" w:hAnsi="Times New Roman" w:cs="Times New Roman"/>
-          <w:color w:val="00B050"/>
-        </w:rPr>
-        <w:t>s de teste. Inclua também</w:t>
-      </w:r>
-      <w:r>
-        <w:rPr>
-          <w:rFonts w:ascii="Times New Roman" w:hAnsi="Times New Roman" w:cs="Times New Roman"/>
-          <w:color w:val="00B050"/>
-        </w:rPr>
-        <w:t xml:space="preserve"> o grau no qual as etapas do procedimento podem variar e o processo para a determinação do grau de variação admissível (se </w:t>
-      </w:r>
-      <w:r>
-        <w:rPr>
-          <w:rFonts w:ascii="Times New Roman" w:hAnsi="Times New Roman" w:cs="Times New Roman"/>
-          <w:color w:val="00B050"/>
-        </w:rPr>
-        <w:t xml:space="preserve">tal </w:t>
-      </w:r>
-      <w:r>
-        <w:rPr>
-          <w:rFonts w:ascii="Times New Roman" w:hAnsi="Times New Roman" w:cs="Times New Roman"/>
-          <w:color w:val="00B050"/>
-        </w:rPr>
-        <w:t>variância</w:t>
-      </w:r>
-      <w:r>
-        <w:rPr>
-          <w:rFonts w:ascii="Times New Roman" w:hAnsi="Times New Roman" w:cs="Times New Roman"/>
-          <w:color w:val="00B050"/>
-        </w:rPr>
-        <w:t xml:space="preserve"> for permitida)</w:t>
-      </w:r>
-      <w:r>
-        <w:rPr>
-          <w:rFonts w:ascii="Times New Roman" w:hAnsi="Times New Roman" w:cs="Times New Roman"/>
-          <w:color w:val="00B050"/>
-        </w:rPr>
-        <w:t>.</w:t>
-      </w:r>
-    </w:p>
-    <w:p>
-      <w:pPr>
-        <w:ind w:left="708" w:firstLine="708"/>
-        <w:jc w:val="both"/>
-        <w:rPr>
-          <w:rFonts w:ascii="Times New Roman" w:hAnsi="Times New Roman" w:cs="Times New Roman"/>
-          <w:color w:val="00B050"/>
-        </w:rPr>
-      </w:pPr>
-      <w:r>
-        <w:rPr>
-          <w:rFonts w:ascii="Cambria Math" w:hAnsi="Cambria Math" w:cs="Cambria Math"/>
-          <w:color w:val="00B050"/>
-        </w:rPr>
-        <w:t>⎯</w:t>
-      </w:r>
-      <w:r>
-        <w:rPr>
-          <w:rFonts w:ascii="Times New Roman" w:hAnsi="Times New Roman" w:cs="Times New Roman"/>
-          <w:color w:val="00B050"/>
-        </w:rPr>
-        <w:t xml:space="preserve"> Log: Listagem de</w:t>
-      </w:r>
-      <w:r>
-        <w:rPr>
-          <w:rFonts w:ascii="Times New Roman" w:hAnsi="Times New Roman" w:cs="Times New Roman"/>
-          <w:color w:val="00B050"/>
-        </w:rPr>
-        <w:t xml:space="preserve"> todas as ferramentas ou métodos de exploração (os resultados da execução do teste</w:t>
-      </w:r>
-      <w:r>
-        <w:rPr>
-          <w:rFonts w:ascii="Times New Roman" w:hAnsi="Times New Roman" w:cs="Times New Roman"/>
-          <w:color w:val="00B050"/>
-        </w:rPr>
-        <w:t>, todas as anomalias observadas</w:t>
-      </w:r>
-      <w:r>
-        <w:rPr>
-          <w:rFonts w:ascii="Times New Roman" w:hAnsi="Times New Roman" w:cs="Times New Roman"/>
-          <w:color w:val="00B050"/>
-        </w:rPr>
-        <w:t xml:space="preserve"> e quaisquer outros eventos pertinentes para o teste).</w:t>
-      </w:r>
-    </w:p>
-    <w:p>
-      <w:pPr>
-        <w:ind w:left="708" w:firstLine="708"/>
-        <w:jc w:val="both"/>
-        <w:rPr>
-          <w:rFonts w:ascii="Times New Roman" w:hAnsi="Times New Roman" w:cs="Times New Roman"/>
-          <w:color w:val="00B050"/>
-        </w:rPr>
-      </w:pPr>
-      <w:r>
-        <w:rPr>
-          <w:rFonts w:ascii="Cambria Math" w:hAnsi="Cambria Math" w:cs="Cambria Math"/>
-          <w:color w:val="00B050"/>
-        </w:rPr>
-        <w:t>⎯</w:t>
-      </w:r>
-      <w:r>
-        <w:rPr>
-          <w:rFonts w:ascii="Times New Roman" w:hAnsi="Times New Roman" w:cs="Times New Roman"/>
-          <w:color w:val="00B050"/>
-        </w:rPr>
-        <w:t xml:space="preserve"> Setup: S</w:t>
-      </w:r>
-      <w:r>
-        <w:rPr>
-          <w:rFonts w:ascii="Times New Roman" w:hAnsi="Times New Roman" w:cs="Times New Roman"/>
-          <w:color w:val="00B050"/>
-        </w:rPr>
-        <w:t>equência de ações necessárias para preparar a execução do procedimento.</w:t>
-      </w:r>
-    </w:p>
-    <w:p>
-      <w:pPr>
-        <w:ind w:left="708" w:firstLine="708"/>
-        <w:jc w:val="both"/>
-        <w:rPr>
-          <w:rFonts w:ascii="Times New Roman" w:hAnsi="Times New Roman" w:cs="Times New Roman"/>
-          <w:color w:val="00B050"/>
-        </w:rPr>
-      </w:pPr>
-      <w:r>
-        <w:rPr>
-          <w:rFonts w:ascii="Cambria Math" w:hAnsi="Cambria Math" w:cs="Cambria Math"/>
-          <w:color w:val="00B050"/>
-        </w:rPr>
-        <w:t>⎯</w:t>
-      </w:r>
-      <w:r>
-        <w:rPr>
-          <w:rFonts w:ascii="Times New Roman" w:hAnsi="Times New Roman" w:cs="Times New Roman"/>
-          <w:color w:val="00B050"/>
-        </w:rPr>
-        <w:t xml:space="preserve"> I</w:t>
-      </w:r>
-      <w:r>
-        <w:rPr>
-          <w:rFonts w:ascii="Times New Roman" w:hAnsi="Times New Roman" w:cs="Times New Roman"/>
-          <w:color w:val="00B050"/>
-        </w:rPr>
-        <w:t>nício: Fornecer as ações necessárias para iniciar a execução do procedimento.</w:t>
-      </w:r>
-    </w:p>
-    <w:p>
-      <w:pPr>
-        <w:ind w:left="708" w:firstLine="708"/>
-        <w:jc w:val="both"/>
-        <w:rPr>
-          <w:rFonts w:ascii="Times New Roman" w:hAnsi="Times New Roman" w:cs="Times New Roman"/>
-          <w:color w:val="00B050"/>
-        </w:rPr>
-      </w:pPr>
-      <w:r>
-        <w:rPr>
-          <w:rFonts w:ascii="Cambria Math" w:hAnsi="Cambria Math" w:cs="Cambria Math"/>
-          <w:color w:val="00B050"/>
-        </w:rPr>
-        <w:t>⎯</w:t>
-      </w:r>
-      <w:r>
-        <w:rPr>
-          <w:rFonts w:ascii="Times New Roman" w:hAnsi="Times New Roman" w:cs="Times New Roman"/>
-          <w:color w:val="00B050"/>
-        </w:rPr>
-        <w:t xml:space="preserve"> Continuidade</w:t>
-      </w:r>
-      <w:r>
-        <w:rPr>
-          <w:rFonts w:ascii="Times New Roman" w:hAnsi="Times New Roman" w:cs="Times New Roman"/>
-          <w:color w:val="00B050"/>
-        </w:rPr>
-        <w:t>: Fornecer quaisquer ações necessárias durante a execução do procedimento.</w:t>
-      </w:r>
-    </w:p>
-    <w:p>
-      <w:pPr>
-        <w:ind w:left="708" w:firstLine="708"/>
-        <w:jc w:val="both"/>
-        <w:rPr>
-          <w:rFonts w:ascii="Times New Roman" w:hAnsi="Times New Roman" w:cs="Times New Roman"/>
-          <w:color w:val="00B050"/>
-        </w:rPr>
-      </w:pPr>
-      <w:r>
-        <w:rPr>
-          <w:rFonts w:ascii="Cambria Math" w:hAnsi="Cambria Math" w:cs="Cambria Math"/>
-          <w:color w:val="00B050"/>
-        </w:rPr>
-        <w:t>⎯</w:t>
-      </w:r>
-      <w:r>
-        <w:rPr>
-          <w:rFonts w:ascii="Times New Roman" w:hAnsi="Times New Roman" w:cs="Times New Roman"/>
-          <w:color w:val="00B050"/>
-        </w:rPr>
-        <w:t xml:space="preserve"> Medição: Descreva como as medições de teste ser</w:t>
-      </w:r>
-      <w:r>
-        <w:rPr>
-          <w:rFonts w:ascii="Times New Roman" w:hAnsi="Times New Roman" w:cs="Times New Roman"/>
-          <w:color w:val="00B050"/>
-        </w:rPr>
-        <w:t>ão feitas</w:t>
-      </w:r>
-      <w:r>
-        <w:rPr>
-          <w:rFonts w:ascii="Times New Roman" w:hAnsi="Times New Roman" w:cs="Times New Roman"/>
-          <w:color w:val="00B050"/>
-        </w:rPr>
-        <w:t>.</w:t>
-      </w:r>
-    </w:p>
-    <w:p>
-      <w:pPr>
-        <w:ind w:left="708" w:firstLine="708"/>
-        <w:jc w:val="both"/>
-        <w:rPr>
-          <w:rFonts w:ascii="Times New Roman" w:hAnsi="Times New Roman" w:cs="Times New Roman"/>
-          <w:color w:val="00B050"/>
-        </w:rPr>
-      </w:pPr>
-      <w:r>
-        <w:rPr>
-          <w:rFonts w:ascii="Cambria Math" w:hAnsi="Cambria Math" w:cs="Cambria Math"/>
-          <w:color w:val="00B050"/>
+        <w:pStyle w:val="PargrafodaLista"/>
+        <w:numPr>
+          <w:ilvl w:val="0"/>
+          <w:numId w:val="2"/>
+        </w:numPr>
+        <w:jc w:val="both"/>
+        <w:rPr>
+          <w:rFonts w:ascii="Times New Roman" w:hAnsi="Times New Roman" w:cs="Times New Roman"/>
+        </w:rPr>
+      </w:pPr>
+      <w:r>
+        <w:rPr>
+          <w:rFonts w:ascii="Times New Roman" w:hAnsi="Times New Roman" w:cs="Times New Roman"/>
+        </w:rPr>
+        <w:t>Inspeção de software:</w:t>
+      </w:r>
+    </w:p>
+    <w:p>
+      <w:pPr>
+        <w:pStyle w:val="PargrafodaLista"/>
+        <w:numPr>
+          <w:ilvl w:val="1"/>
+          <w:numId w:val="6"/>
+        </w:numPr>
+        <w:jc w:val="both"/>
+        <w:rPr>
+          <w:rFonts w:ascii="Times New Roman" w:hAnsi="Times New Roman" w:cs="Times New Roman"/>
+        </w:rPr>
+      </w:pPr>
+      <w:r>
+        <w:rPr>
+          <w:rFonts w:ascii="Times New Roman" w:hAnsi="Times New Roman" w:cs="Times New Roman"/>
+        </w:rPr>
+        <w:t>Objetivo: Verificar se não existem inconsistências nos documentos a serem testados.</w:t>
+      </w:r>
+    </w:p>
+    <w:p>
+      <w:pPr>
+        <w:pStyle w:val="PargrafodaLista"/>
+        <w:numPr>
+          <w:ilvl w:val="1"/>
+          <w:numId w:val="6"/>
+        </w:numPr>
+        <w:jc w:val="both"/>
+        <w:rPr>
+          <w:rFonts w:ascii="Times New Roman" w:hAnsi="Times New Roman" w:cs="Times New Roman"/>
+        </w:rPr>
+      </w:pPr>
+      <w:r>
+        <w:rPr>
+          <w:rFonts w:ascii="Times New Roman" w:hAnsi="Times New Roman" w:cs="Times New Roman"/>
+        </w:rPr>
+        <w:t>Tipo de teste: Manual</w:t>
+      </w:r>
+    </w:p>
+    <w:p>
+      <w:pPr>
+        <w:pStyle w:val="PargrafodaLista"/>
+        <w:numPr>
+          <w:ilvl w:val="1"/>
+          <w:numId w:val="6"/>
+        </w:numPr>
+        <w:jc w:val="both"/>
+        <w:rPr>
+          <w:rFonts w:ascii="Times New Roman" w:hAnsi="Times New Roman" w:cs="Times New Roman"/>
+        </w:rPr>
+      </w:pPr>
+      <w:r>
+        <w:rPr>
+          <w:rFonts w:ascii="Times New Roman" w:hAnsi="Times New Roman" w:cs="Times New Roman"/>
+        </w:rPr>
+        <w:t>Requisitos: As etapas do processo foram concluídas e os documentos gerados entregues ao Analista de Teste. A inspeção pode ser executada em qualquer editor de texto rico.</w:t>
+      </w:r>
+    </w:p>
+    <w:p>
+      <w:pPr>
+        <w:pStyle w:val="PargrafodaLista"/>
+        <w:numPr>
+          <w:ilvl w:val="1"/>
+          <w:numId w:val="6"/>
+        </w:numPr>
+        <w:jc w:val="both"/>
+        <w:rPr>
+          <w:rFonts w:ascii="Times New Roman" w:hAnsi="Times New Roman" w:cs="Times New Roman"/>
+        </w:rPr>
+      </w:pPr>
+      <w:r>
+        <w:rPr>
+          <w:rFonts w:ascii="Times New Roman" w:hAnsi="Times New Roman" w:cs="Times New Roman"/>
+        </w:rPr>
+        <w:t xml:space="preserve">Fluxo: </w:t>
+      </w:r>
+    </w:p>
+    <w:p>
+      <w:pPr>
+        <w:pStyle w:val="PargrafodaLista"/>
+        <w:numPr>
+          <w:ilvl w:val="2"/>
+          <w:numId w:val="6"/>
+        </w:numPr>
+        <w:jc w:val="both"/>
+        <w:rPr>
+          <w:rFonts w:ascii="Times New Roman" w:hAnsi="Times New Roman" w:cs="Times New Roman"/>
+        </w:rPr>
+      </w:pPr>
+      <w:r>
+        <w:rPr>
+          <w:rFonts w:ascii="Times New Roman" w:hAnsi="Times New Roman" w:cs="Times New Roman"/>
+        </w:rPr>
+        <w:t>O analista de teste deve receber o documento a ser verificado</w:t>
+      </w:r>
+      <w:r>
+        <w:rPr>
+          <w:rFonts w:ascii="Times New Roman" w:hAnsi="Times New Roman" w:cs="Times New Roman"/>
+        </w:rPr>
+        <w:t>;</w:t>
+      </w:r>
+      <w:r>
+        <w:rPr>
+          <w:rFonts w:ascii="Times New Roman" w:hAnsi="Times New Roman" w:cs="Times New Roman"/>
+        </w:rPr>
+        <w:t xml:space="preserve"> </w:t>
+      </w:r>
+    </w:p>
+    <w:p>
+      <w:pPr>
+        <w:pStyle w:val="PargrafodaLista"/>
+        <w:numPr>
+          <w:ilvl w:val="2"/>
+          <w:numId w:val="6"/>
+        </w:numPr>
+        <w:jc w:val="both"/>
+        <w:rPr>
+          <w:rFonts w:ascii="Times New Roman" w:hAnsi="Times New Roman" w:cs="Times New Roman"/>
+        </w:rPr>
+      </w:pPr>
+      <w:r>
+        <w:rPr>
+          <w:rFonts w:ascii="Times New Roman" w:hAnsi="Times New Roman" w:cs="Times New Roman"/>
+        </w:rPr>
+        <w:t>Verificar se há erros ortogr</w:t>
+      </w:r>
+      <w:r>
+        <w:rPr>
+          <w:rFonts w:ascii="Times New Roman" w:hAnsi="Times New Roman" w:cs="Times New Roman"/>
+        </w:rPr>
+        <w:t>áficos/</w:t>
+      </w:r>
+      <w:r>
+        <w:rPr>
+          <w:rFonts w:ascii="Times New Roman" w:hAnsi="Times New Roman" w:cs="Times New Roman"/>
+        </w:rPr>
+        <w:t>inconsistências no documento</w:t>
+      </w:r>
+      <w:r>
+        <w:rPr>
+          <w:rFonts w:ascii="Times New Roman" w:hAnsi="Times New Roman" w:cs="Times New Roman"/>
+        </w:rPr>
+        <w:t>;</w:t>
+      </w:r>
+    </w:p>
+    <w:p>
+      <w:pPr>
+        <w:pStyle w:val="PargrafodaLista"/>
+        <w:numPr>
+          <w:ilvl w:val="2"/>
+          <w:numId w:val="6"/>
+        </w:numPr>
+        <w:jc w:val="both"/>
+        <w:rPr>
+          <w:rFonts w:ascii="Times New Roman" w:hAnsi="Times New Roman" w:cs="Times New Roman"/>
+        </w:rPr>
+      </w:pPr>
+      <w:r>
+        <w:rPr>
+          <w:rFonts w:ascii="Times New Roman" w:hAnsi="Times New Roman" w:cs="Times New Roman"/>
+        </w:rPr>
+        <w:t xml:space="preserve">Caso encontre alguma inconsistência, relatar para o responsável do documento via Relato de Anomalia, para </w:t>
+      </w:r>
+      <w:r>
+        <w:rPr>
+          <w:rFonts w:ascii="Times New Roman" w:hAnsi="Times New Roman" w:cs="Times New Roman"/>
+        </w:rPr>
+        <w:t xml:space="preserve">que </w:t>
+      </w:r>
+      <w:r>
+        <w:rPr>
+          <w:rFonts w:ascii="Times New Roman" w:hAnsi="Times New Roman" w:cs="Times New Roman"/>
+        </w:rPr>
+        <w:t xml:space="preserve">então o documento </w:t>
+      </w:r>
+      <w:r>
+        <w:rPr>
+          <w:rFonts w:ascii="Times New Roman" w:hAnsi="Times New Roman" w:cs="Times New Roman"/>
+        </w:rPr>
+        <w:t xml:space="preserve">seja </w:t>
+      </w:r>
+      <w:r>
+        <w:rPr>
+          <w:rFonts w:ascii="Times New Roman" w:hAnsi="Times New Roman" w:cs="Times New Roman"/>
+        </w:rPr>
+        <w:t>corrigido.</w:t>
+      </w:r>
+    </w:p>
+    <w:p>
+      <w:pPr>
+        <w:pStyle w:val="PargrafodaLista"/>
+        <w:ind w:left="3576"/>
+        <w:jc w:val="both"/>
+        <w:rPr>
+          <w:rFonts w:ascii="Times New Roman" w:hAnsi="Times New Roman" w:cs="Times New Roman"/>
+        </w:rPr>
+      </w:pPr>
+    </w:p>
+    <w:p>
+      <w:pPr>
+        <w:pStyle w:val="PargrafodaLista"/>
+        <w:numPr>
+          <w:ilvl w:val="0"/>
+          <w:numId w:val="6"/>
+        </w:numPr>
+        <w:jc w:val="both"/>
+        <w:rPr>
+          <w:rFonts w:ascii="Times New Roman" w:hAnsi="Times New Roman" w:cs="Times New Roman"/>
+        </w:rPr>
+      </w:pPr>
+      <w:r>
+        <w:rPr>
+          <w:rFonts w:ascii="Times New Roman" w:hAnsi="Times New Roman" w:cs="Times New Roman"/>
+        </w:rPr>
+        <w:t>Teste Funcional:</w:t>
+      </w:r>
+    </w:p>
+    <w:p>
+      <w:pPr>
+        <w:pStyle w:val="PargrafodaLista"/>
+        <w:numPr>
+          <w:ilvl w:val="1"/>
+          <w:numId w:val="6"/>
+        </w:numPr>
+        <w:jc w:val="both"/>
+        <w:rPr>
+          <w:rFonts w:ascii="Times New Roman" w:hAnsi="Times New Roman" w:cs="Times New Roman"/>
+        </w:rPr>
+      </w:pPr>
+      <w:r>
+        <w:rPr>
+          <w:rFonts w:ascii="Times New Roman" w:hAnsi="Times New Roman" w:cs="Times New Roman"/>
+        </w:rPr>
+        <w:t xml:space="preserve">Objetivo: </w:t>
+      </w:r>
+      <w:r>
+        <w:rPr>
+          <w:rFonts w:ascii="Times New Roman" w:hAnsi="Times New Roman" w:cs="Times New Roman"/>
+        </w:rPr>
+        <w:t>Testar todas as funcionalidades, resultados e comportamentos esperados na realização dos casos de teste.</w:t>
+      </w:r>
+    </w:p>
+    <w:p>
+      <w:pPr>
+        <w:pStyle w:val="PargrafodaLista"/>
+        <w:numPr>
+          <w:ilvl w:val="1"/>
+          <w:numId w:val="6"/>
+        </w:numPr>
+        <w:jc w:val="both"/>
+        <w:rPr>
+          <w:rFonts w:ascii="Times New Roman" w:hAnsi="Times New Roman" w:cs="Times New Roman"/>
+        </w:rPr>
+      </w:pPr>
+      <w:r>
+        <w:rPr>
+          <w:rFonts w:ascii="Times New Roman" w:hAnsi="Times New Roman" w:cs="Times New Roman"/>
+        </w:rPr>
+        <w:t>Tipo de teste: Manual</w:t>
+      </w:r>
+    </w:p>
+    <w:p>
+      <w:pPr>
+        <w:pStyle w:val="PargrafodaLista"/>
+        <w:numPr>
+          <w:ilvl w:val="1"/>
+          <w:numId w:val="6"/>
+        </w:numPr>
+        <w:jc w:val="both"/>
+        <w:rPr>
+          <w:rFonts w:ascii="Times New Roman" w:hAnsi="Times New Roman" w:cs="Times New Roman"/>
+        </w:rPr>
+      </w:pPr>
+      <w:r>
+        <w:rPr>
+          <w:rFonts w:ascii="Times New Roman" w:hAnsi="Times New Roman" w:cs="Times New Roman"/>
+        </w:rPr>
+        <w:t xml:space="preserve">Requisitos: Funcionalidades do sistema foram implementadas. O teste deverá ser realizado em </w:t>
+      </w:r>
+      <w:r>
+        <w:rPr>
+          <w:rFonts w:ascii="Times New Roman" w:hAnsi="Times New Roman" w:cs="Times New Roman"/>
+        </w:rPr>
+        <w:t>um navegador web.</w:t>
+      </w:r>
+    </w:p>
+    <w:p>
+      <w:pPr>
+        <w:pStyle w:val="PargrafodaLista"/>
+        <w:numPr>
+          <w:ilvl w:val="1"/>
+          <w:numId w:val="6"/>
+        </w:numPr>
+        <w:jc w:val="both"/>
+        <w:rPr>
+          <w:rFonts w:ascii="Times New Roman" w:hAnsi="Times New Roman" w:cs="Times New Roman"/>
+        </w:rPr>
+      </w:pPr>
+      <w:r>
+        <w:rPr>
+          <w:rFonts w:ascii="Times New Roman" w:hAnsi="Times New Roman" w:cs="Times New Roman"/>
+        </w:rPr>
+        <w:t xml:space="preserve">Fluxo: </w:t>
+      </w:r>
+    </w:p>
+    <w:p>
+      <w:pPr>
+        <w:pStyle w:val="PargrafodaLista"/>
+        <w:numPr>
+          <w:ilvl w:val="2"/>
+          <w:numId w:val="6"/>
+        </w:numPr>
+        <w:jc w:val="both"/>
+        <w:rPr>
+          <w:rFonts w:ascii="Times New Roman" w:hAnsi="Times New Roman" w:cs="Times New Roman"/>
+        </w:rPr>
+      </w:pPr>
+      <w:r>
+        <w:rPr>
+          <w:rFonts w:ascii="Times New Roman" w:hAnsi="Times New Roman" w:cs="Times New Roman"/>
+        </w:rPr>
+        <w:t>O testador deve planejar os casos de teste, baseando-se nas regras de negócio e requisitos já estabelecidos.</w:t>
+      </w:r>
+    </w:p>
+    <w:p>
+      <w:pPr>
+        <w:pStyle w:val="PargrafodaLista"/>
+        <w:numPr>
+          <w:ilvl w:val="2"/>
+          <w:numId w:val="6"/>
+        </w:numPr>
+        <w:jc w:val="both"/>
+        <w:rPr>
+          <w:rFonts w:ascii="Times New Roman" w:hAnsi="Times New Roman" w:cs="Times New Roman"/>
+        </w:rPr>
+      </w:pPr>
+      <w:r>
+        <w:rPr>
+          <w:rFonts w:ascii="Times New Roman" w:hAnsi="Times New Roman" w:cs="Times New Roman"/>
+        </w:rPr>
+        <w:t>Executar os casos de teste e documentar os resultados</w:t>
+      </w:r>
+    </w:p>
+    <w:p>
+      <w:pPr>
+        <w:pStyle w:val="PargrafodaLista"/>
+        <w:numPr>
+          <w:ilvl w:val="2"/>
+          <w:numId w:val="6"/>
+        </w:numPr>
+        <w:jc w:val="both"/>
+        <w:rPr>
+          <w:rFonts w:ascii="Times New Roman" w:hAnsi="Times New Roman" w:cs="Times New Roman"/>
+        </w:rPr>
+      </w:pPr>
+      <w:r>
+        <w:rPr>
+          <w:rFonts w:ascii="Times New Roman" w:hAnsi="Times New Roman" w:cs="Times New Roman"/>
+        </w:rPr>
+        <w:t xml:space="preserve">Caso encontre alguma inconsistência, </w:t>
+      </w:r>
+      <w:r>
+        <w:rPr>
+          <w:rFonts w:ascii="Times New Roman" w:hAnsi="Times New Roman" w:cs="Times New Roman"/>
+        </w:rPr>
+        <w:t>associar um Relato de Anomalia para este e entregar ao programador.</w:t>
+      </w:r>
+    </w:p>
+    <w:p>
+      <w:pPr>
+        <w:pStyle w:val="PargrafodaLista"/>
+        <w:ind w:left="3576"/>
+        <w:jc w:val="both"/>
+        <w:rPr>
+          <w:rFonts w:ascii="Times New Roman" w:hAnsi="Times New Roman" w:cs="Times New Roman"/>
+        </w:rPr>
+      </w:pPr>
+    </w:p>
+    <w:p>
+      <w:pPr>
+        <w:pStyle w:val="PargrafodaLista"/>
+        <w:numPr>
+          <w:ilvl w:val="0"/>
+          <w:numId w:val="6"/>
+        </w:numPr>
+        <w:jc w:val="both"/>
+        <w:rPr>
+          <w:rFonts w:ascii="Times New Roman" w:hAnsi="Times New Roman" w:cs="Times New Roman"/>
+        </w:rPr>
+      </w:pPr>
+      <w:r>
+        <w:rPr>
+          <w:rFonts w:ascii="Times New Roman" w:hAnsi="Times New Roman" w:cs="Times New Roman"/>
+        </w:rPr>
+        <w:t>Teste de Estrutura:</w:t>
+      </w:r>
+    </w:p>
+    <w:p>
+      <w:pPr>
+        <w:pStyle w:val="PargrafodaLista"/>
+        <w:numPr>
+          <w:ilvl w:val="1"/>
+          <w:numId w:val="6"/>
+        </w:numPr>
+        <w:jc w:val="both"/>
+        <w:rPr>
+          <w:rFonts w:ascii="Times New Roman" w:hAnsi="Times New Roman" w:cs="Times New Roman"/>
+        </w:rPr>
+      </w:pPr>
+      <w:r>
+        <w:rPr>
+          <w:rFonts w:ascii="Times New Roman" w:hAnsi="Times New Roman" w:cs="Times New Roman"/>
+        </w:rPr>
+        <w:t>Objetivo: Testar se todos os links estão funcionando conforme o esperado</w:t>
+      </w:r>
+    </w:p>
+    <w:p>
+      <w:pPr>
+        <w:pStyle w:val="PargrafodaLista"/>
+        <w:numPr>
+          <w:ilvl w:val="1"/>
+          <w:numId w:val="6"/>
+        </w:numPr>
+        <w:jc w:val="both"/>
+        <w:rPr>
+          <w:rFonts w:ascii="Times New Roman" w:hAnsi="Times New Roman" w:cs="Times New Roman"/>
+        </w:rPr>
+      </w:pPr>
+      <w:r>
+        <w:rPr>
+          <w:rFonts w:ascii="Times New Roman" w:hAnsi="Times New Roman" w:cs="Times New Roman"/>
+        </w:rPr>
+        <w:t>Tipo de teste: Manual</w:t>
+      </w:r>
+    </w:p>
+    <w:p>
+      <w:pPr>
+        <w:pStyle w:val="PargrafodaLista"/>
+        <w:numPr>
+          <w:ilvl w:val="1"/>
+          <w:numId w:val="6"/>
+        </w:numPr>
+        <w:jc w:val="both"/>
+        <w:rPr>
+          <w:rFonts w:ascii="Times New Roman" w:hAnsi="Times New Roman" w:cs="Times New Roman"/>
+        </w:rPr>
+      </w:pPr>
+      <w:r>
+        <w:rPr>
+          <w:rFonts w:ascii="Times New Roman" w:hAnsi="Times New Roman" w:cs="Times New Roman"/>
         </w:rPr>
         <w:lastRenderedPageBreak/>
-        <w:t>⎯</w:t>
-      </w:r>
-      <w:r>
-        <w:rPr>
-          <w:rFonts w:ascii="Times New Roman" w:hAnsi="Times New Roman" w:cs="Times New Roman"/>
-          <w:color w:val="00B050"/>
-        </w:rPr>
-        <w:t xml:space="preserve"> Suspensão</w:t>
-      </w:r>
-      <w:r>
-        <w:rPr>
-          <w:rFonts w:ascii="Times New Roman" w:hAnsi="Times New Roman" w:cs="Times New Roman"/>
-          <w:color w:val="00B050"/>
-        </w:rPr>
-        <w:t>: Descreva as ações necessárias para su</w:t>
-      </w:r>
-      <w:r>
-        <w:rPr>
-          <w:rFonts w:ascii="Times New Roman" w:hAnsi="Times New Roman" w:cs="Times New Roman"/>
-          <w:color w:val="00B050"/>
-        </w:rPr>
-        <w:t>spender temporariamente o teste</w:t>
-      </w:r>
-      <w:r>
-        <w:rPr>
-          <w:rFonts w:ascii="Times New Roman" w:hAnsi="Times New Roman" w:cs="Times New Roman"/>
-          <w:color w:val="00B050"/>
-        </w:rPr>
-        <w:t xml:space="preserve"> quando</w:t>
-      </w:r>
-      <w:r>
-        <w:rPr>
-          <w:rFonts w:ascii="Times New Roman" w:hAnsi="Times New Roman" w:cs="Times New Roman"/>
-          <w:color w:val="00B050"/>
-        </w:rPr>
-        <w:t xml:space="preserve"> eventos impeditivos não programados impuserem</w:t>
-      </w:r>
-      <w:r>
-        <w:rPr>
-          <w:rFonts w:ascii="Times New Roman" w:hAnsi="Times New Roman" w:cs="Times New Roman"/>
-          <w:color w:val="00B050"/>
-        </w:rPr>
-        <w:t>.</w:t>
-      </w:r>
-    </w:p>
-    <w:p>
-      <w:pPr>
-        <w:ind w:left="708" w:firstLine="708"/>
-        <w:jc w:val="both"/>
-        <w:rPr>
-          <w:rFonts w:ascii="Times New Roman" w:hAnsi="Times New Roman" w:cs="Times New Roman"/>
-          <w:color w:val="00B050"/>
-        </w:rPr>
-      </w:pPr>
-      <w:r>
-        <w:rPr>
-          <w:rFonts w:ascii="Cambria Math" w:hAnsi="Cambria Math" w:cs="Cambria Math"/>
-          <w:color w:val="00B050"/>
-        </w:rPr>
-        <w:t>⎯</w:t>
-      </w:r>
-      <w:r>
-        <w:rPr>
-          <w:rFonts w:ascii="Times New Roman" w:hAnsi="Times New Roman" w:cs="Times New Roman"/>
-          <w:color w:val="00B050"/>
-        </w:rPr>
-        <w:t xml:space="preserve"> Reinício</w:t>
-      </w:r>
-      <w:r>
-        <w:rPr>
-          <w:rFonts w:ascii="Times New Roman" w:hAnsi="Times New Roman" w:cs="Times New Roman"/>
-          <w:color w:val="00B050"/>
-        </w:rPr>
-        <w:t>: Descreva quaisquer pontos de reinício processuais e as ações necessárias para reiniciar o procedimento em cada um desses pontos.</w:t>
-      </w:r>
-    </w:p>
-    <w:p>
-      <w:pPr>
-        <w:ind w:left="708" w:firstLine="708"/>
-        <w:jc w:val="both"/>
-        <w:rPr>
-          <w:rFonts w:ascii="Times New Roman" w:hAnsi="Times New Roman" w:cs="Times New Roman"/>
-          <w:color w:val="00B050"/>
-        </w:rPr>
-      </w:pPr>
-      <w:r>
-        <w:rPr>
-          <w:rFonts w:ascii="Cambria Math" w:hAnsi="Cambria Math" w:cs="Cambria Math"/>
-          <w:color w:val="00B050"/>
-        </w:rPr>
-        <w:t>⎯</w:t>
-      </w:r>
-      <w:r>
-        <w:rPr>
-          <w:rFonts w:ascii="Times New Roman" w:hAnsi="Times New Roman" w:cs="Times New Roman"/>
-          <w:color w:val="00B050"/>
-        </w:rPr>
-        <w:t xml:space="preserve"> Parada</w:t>
-      </w:r>
-      <w:r>
-        <w:rPr>
-          <w:rFonts w:ascii="Times New Roman" w:hAnsi="Times New Roman" w:cs="Times New Roman"/>
-          <w:color w:val="00B050"/>
-        </w:rPr>
-        <w:t xml:space="preserve">: Fornecer </w:t>
-      </w:r>
-      <w:r>
-        <w:rPr>
-          <w:rFonts w:ascii="Times New Roman" w:hAnsi="Times New Roman" w:cs="Times New Roman"/>
-          <w:color w:val="00B050"/>
-        </w:rPr>
-        <w:t>as medidas necessárias para a execução de</w:t>
-      </w:r>
-      <w:r>
-        <w:rPr>
-          <w:rFonts w:ascii="Times New Roman" w:hAnsi="Times New Roman" w:cs="Times New Roman"/>
-          <w:color w:val="00B050"/>
-        </w:rPr>
-        <w:t xml:space="preserve"> uma parada ordenada.</w:t>
-      </w:r>
-    </w:p>
-    <w:p>
-      <w:pPr>
-        <w:ind w:left="708" w:firstLine="708"/>
-        <w:jc w:val="both"/>
-        <w:rPr>
-          <w:rFonts w:ascii="Times New Roman" w:hAnsi="Times New Roman" w:cs="Times New Roman"/>
-          <w:color w:val="00B050"/>
-        </w:rPr>
-      </w:pPr>
-      <w:r>
-        <w:rPr>
-          <w:rFonts w:ascii="Cambria Math" w:hAnsi="Cambria Math" w:cs="Cambria Math"/>
-          <w:color w:val="00B050"/>
-        </w:rPr>
-        <w:t>⎯</w:t>
-      </w:r>
-      <w:r>
-        <w:rPr>
-          <w:rFonts w:ascii="Times New Roman" w:hAnsi="Times New Roman" w:cs="Times New Roman"/>
-          <w:color w:val="00B050"/>
-        </w:rPr>
-        <w:t xml:space="preserve"> Conclusão</w:t>
-      </w:r>
-      <w:r>
-        <w:rPr>
-          <w:rFonts w:ascii="Times New Roman" w:hAnsi="Times New Roman" w:cs="Times New Roman"/>
-          <w:color w:val="00B050"/>
-        </w:rPr>
-        <w:t>: Fo</w:t>
-      </w:r>
-      <w:r>
-        <w:rPr>
-          <w:rFonts w:ascii="Times New Roman" w:hAnsi="Times New Roman" w:cs="Times New Roman"/>
-          <w:color w:val="00B050"/>
-        </w:rPr>
-        <w:t>rnecer as ações necessárias quando a execução do procedimento for</w:t>
-      </w:r>
-      <w:r>
-        <w:rPr>
-          <w:rFonts w:ascii="Times New Roman" w:hAnsi="Times New Roman" w:cs="Times New Roman"/>
-          <w:color w:val="00B050"/>
-        </w:rPr>
-        <w:t xml:space="preserve"> concluída (incluindo</w:t>
-      </w:r>
-      <w:r>
-        <w:rPr>
-          <w:rFonts w:ascii="Times New Roman" w:hAnsi="Times New Roman" w:cs="Times New Roman"/>
-          <w:color w:val="00B050"/>
-        </w:rPr>
-        <w:t xml:space="preserve"> o término da atividade de “log”</w:t>
-      </w:r>
-      <w:r>
-        <w:rPr>
-          <w:rFonts w:ascii="Times New Roman" w:hAnsi="Times New Roman" w:cs="Times New Roman"/>
-          <w:color w:val="00B050"/>
-        </w:rPr>
-        <w:t>).</w:t>
-      </w:r>
-    </w:p>
-    <w:p>
-      <w:pPr>
-        <w:ind w:left="708" w:firstLine="708"/>
-        <w:jc w:val="both"/>
-        <w:rPr>
-          <w:rFonts w:ascii="Times New Roman" w:hAnsi="Times New Roman" w:cs="Times New Roman"/>
-          <w:color w:val="00B050"/>
-        </w:rPr>
-      </w:pPr>
-      <w:r>
-        <w:rPr>
-          <w:rFonts w:ascii="Cambria Math" w:hAnsi="Cambria Math" w:cs="Cambria Math"/>
-          <w:color w:val="00B050"/>
-        </w:rPr>
-        <w:t>⎯</w:t>
-      </w:r>
-      <w:r>
-        <w:rPr>
-          <w:rFonts w:ascii="Times New Roman" w:hAnsi="Times New Roman" w:cs="Times New Roman"/>
-          <w:color w:val="00B050"/>
-        </w:rPr>
-        <w:t xml:space="preserve"> Contingências: Fornecer as ações necessárias para lidar com anomalias que podem ocorrer durante a execução.</w:t>
-      </w:r>
-      <w:r>
-        <w:rPr>
-          <w:rFonts w:ascii="Times New Roman" w:hAnsi="Times New Roman" w:cs="Times New Roman"/>
-          <w:color w:val="00B050"/>
-        </w:rPr>
-        <w:t xml:space="preserve"> &gt;</w:t>
-      </w:r>
-    </w:p>
-    <w:p>
-      <w:pPr>
-        <w:ind w:left="708" w:firstLine="708"/>
-        <w:jc w:val="both"/>
-        <w:rPr>
-          <w:rFonts w:ascii="Times New Roman" w:hAnsi="Times New Roman" w:cs="Times New Roman"/>
-          <w:color w:val="00B050"/>
+        <w:t xml:space="preserve">Requisitos: </w:t>
+      </w:r>
+      <w:r>
+        <w:rPr>
+          <w:rFonts w:ascii="Times New Roman" w:hAnsi="Times New Roman" w:cs="Times New Roman"/>
+        </w:rPr>
+        <w:t>Deve ser testado em um navegador web</w:t>
+      </w:r>
+    </w:p>
+    <w:p>
+      <w:pPr>
+        <w:pStyle w:val="PargrafodaLista"/>
+        <w:numPr>
+          <w:ilvl w:val="1"/>
+          <w:numId w:val="6"/>
+        </w:numPr>
+        <w:jc w:val="both"/>
+        <w:rPr>
+          <w:rFonts w:ascii="Times New Roman" w:hAnsi="Times New Roman" w:cs="Times New Roman"/>
+        </w:rPr>
+      </w:pPr>
+      <w:r>
+        <w:rPr>
+          <w:rFonts w:ascii="Times New Roman" w:hAnsi="Times New Roman" w:cs="Times New Roman"/>
+        </w:rPr>
+        <w:t xml:space="preserve">Fluxo: </w:t>
+      </w:r>
+    </w:p>
+    <w:p>
+      <w:pPr>
+        <w:pStyle w:val="PargrafodaLista"/>
+        <w:numPr>
+          <w:ilvl w:val="2"/>
+          <w:numId w:val="6"/>
+        </w:numPr>
+        <w:jc w:val="both"/>
+        <w:rPr>
+          <w:rFonts w:ascii="Times New Roman" w:hAnsi="Times New Roman" w:cs="Times New Roman"/>
+        </w:rPr>
+      </w:pPr>
+      <w:r>
+        <w:rPr>
+          <w:rFonts w:ascii="Times New Roman" w:hAnsi="Times New Roman" w:cs="Times New Roman"/>
+        </w:rPr>
+        <w:t xml:space="preserve">O testador deve </w:t>
+      </w:r>
+      <w:r>
+        <w:rPr>
+          <w:rFonts w:ascii="Times New Roman" w:hAnsi="Times New Roman" w:cs="Times New Roman"/>
+        </w:rPr>
+        <w:t>verificar se todos os links existentes no sistema estão funcionando corretamente.</w:t>
+      </w:r>
+    </w:p>
+    <w:p>
+      <w:pPr>
+        <w:pStyle w:val="PargrafodaLista"/>
+        <w:numPr>
+          <w:ilvl w:val="2"/>
+          <w:numId w:val="6"/>
+        </w:numPr>
+        <w:jc w:val="both"/>
+        <w:rPr>
+          <w:rFonts w:ascii="Times New Roman" w:hAnsi="Times New Roman" w:cs="Times New Roman"/>
+        </w:rPr>
+      </w:pPr>
+      <w:r>
+        <w:rPr>
+          <w:rFonts w:ascii="Times New Roman" w:hAnsi="Times New Roman" w:cs="Times New Roman"/>
+        </w:rPr>
+        <w:t>Caso encontre algum</w:t>
+      </w:r>
+      <w:r>
+        <w:rPr>
+          <w:rFonts w:ascii="Times New Roman" w:hAnsi="Times New Roman" w:cs="Times New Roman"/>
+        </w:rPr>
+        <w:t xml:space="preserve"> </w:t>
+      </w:r>
+      <w:r>
+        <w:rPr>
+          <w:rFonts w:ascii="Times New Roman" w:hAnsi="Times New Roman" w:cs="Times New Roman"/>
+        </w:rPr>
+        <w:t>link quebrado ou indicando uma página não esperada relatar aos programadores por meio de um Relato de Anomalia.</w:t>
+      </w:r>
+    </w:p>
+    <w:p>
+      <w:pPr>
+        <w:pStyle w:val="PargrafodaLista"/>
+        <w:ind w:left="3576"/>
+        <w:jc w:val="both"/>
+        <w:rPr>
+          <w:rFonts w:ascii="Times New Roman" w:hAnsi="Times New Roman" w:cs="Times New Roman"/>
+        </w:rPr>
+      </w:pPr>
+    </w:p>
+    <w:p>
+      <w:pPr>
+        <w:pStyle w:val="PargrafodaLista"/>
+        <w:ind w:left="2856"/>
+        <w:jc w:val="both"/>
+        <w:rPr>
+          <w:rFonts w:ascii="Times New Roman" w:hAnsi="Times New Roman" w:cs="Times New Roman"/>
         </w:rPr>
       </w:pPr>
     </w:p>
@@ -5478,37 +5025,6 @@
       </w:r>
     </w:p>
     <w:p/>
-    <w:p>
-      <w:pPr>
-        <w:ind w:firstLine="708"/>
-        <w:jc w:val="both"/>
-        <w:rPr>
-          <w:rFonts w:ascii="Times New Roman" w:hAnsi="Times New Roman" w:cs="Times New Roman"/>
-          <w:color w:val="00B050"/>
-        </w:rPr>
-      </w:pPr>
-      <w:r>
-        <w:rPr>
-          <w:rFonts w:ascii="Times New Roman" w:hAnsi="Times New Roman" w:cs="Times New Roman"/>
-          <w:color w:val="00B050"/>
-        </w:rPr>
-        <w:t xml:space="preserve">&lt;. </w:t>
-      </w:r>
-      <w:r>
-        <w:rPr>
-          <w:rFonts w:ascii="Times New Roman" w:hAnsi="Times New Roman" w:cs="Times New Roman"/>
-          <w:color w:val="00B050"/>
-        </w:rPr>
-        <w:t>Apresente as seções subordinadas. Esta seção descreve as atividades de teste e tarefas para nível de teste especificado e a progressão destes. É aqui que a infraestrutura, responsabilidades, autoridade, interfaces organizacionais, recursos, formação, horários e risco (s) são identificados</w:t>
-      </w:r>
-      <w:r>
-        <w:rPr>
-          <w:rFonts w:ascii="Times New Roman" w:hAnsi="Times New Roman" w:cs="Times New Roman"/>
-          <w:color w:val="00B050"/>
-        </w:rPr>
-        <w:t>. &gt;</w:t>
-      </w:r>
-    </w:p>
     <w:p>
       <w:pPr>
         <w:pStyle w:val="Ttulo2"/>
@@ -5580,36 +5096,61 @@
         <w:jc w:val="both"/>
         <w:rPr>
           <w:rFonts w:ascii="Times New Roman" w:hAnsi="Times New Roman" w:cs="Times New Roman"/>
-          <w:color w:val="00B050"/>
-        </w:rPr>
-      </w:pPr>
-      <w:r>
-        <w:rPr>
-          <w:rFonts w:ascii="Times New Roman" w:hAnsi="Times New Roman" w:cs="Times New Roman"/>
-          <w:color w:val="00B050"/>
-        </w:rPr>
-        <w:t>&lt;. Especificar tanto as propriedades necessárias e desejadas do ambiente de teste quanto quaisquer dados relevantes ao teste. Isso pode incluir as características físicas das instalações, incluindo hardware, software em desenvolvimento, ferramenta (s) de suporte de teste, banco (s) de dados, pessoal (identificando as suas organizações, conforme apropriado) e qualquer outra coisa necessária para apoiar o teste. Incluir o ambiente para a configuração antes do teste, durante o teste (incluindo a captura de dados), e todas as atividades pós-teste (por exemplo, redução de dados e análise). Especificar o nível de segurança previsto e as questões de segurança relacionadas com as instalações de testes, software e quaisquer componentes proprietários</w:t>
-      </w:r>
-      <w:r>
-        <w:rPr>
-          <w:rFonts w:ascii="Times New Roman" w:hAnsi="Times New Roman" w:cs="Times New Roman"/>
-          <w:color w:val="00B050"/>
-        </w:rPr>
-        <w:t xml:space="preserve">. </w:t>
-      </w:r>
-      <w:r>
-        <w:rPr>
-          <w:rFonts w:ascii="Times New Roman" w:hAnsi="Times New Roman" w:cs="Times New Roman"/>
-          <w:color w:val="00B050"/>
-        </w:rPr>
-        <w:t xml:space="preserve">Pode incluir tópicos de conteúdo fornecidos externamente (prestados por terceiros), incluindo sistemas e / ou subsistemas. Identificar a fonte (s) de todas estas necessidades. </w:t>
-      </w:r>
-      <w:r>
-        <w:rPr>
-          <w:rFonts w:ascii="Times New Roman" w:hAnsi="Times New Roman" w:cs="Times New Roman"/>
-          <w:color w:val="00B050"/>
-        </w:rPr>
-        <w:t>&gt;</w:t>
+        </w:rPr>
+      </w:pPr>
+      <w:r>
+        <w:rPr>
+          <w:rFonts w:ascii="Times New Roman" w:hAnsi="Times New Roman" w:cs="Times New Roman"/>
+        </w:rPr>
+        <w:t>Hardware: 2 Estações de trabalho com as seguintes configurações mínimas: Intel Core i3, 4GB RAM, 500 GB HD.</w:t>
+      </w:r>
+    </w:p>
+    <w:p>
+      <w:pPr>
+        <w:ind w:left="708" w:firstLine="708"/>
+        <w:jc w:val="both"/>
+        <w:rPr>
+          <w:rFonts w:ascii="Times New Roman" w:hAnsi="Times New Roman" w:cs="Times New Roman"/>
+          <w:lang w:val="en-US"/>
+        </w:rPr>
+      </w:pPr>
+      <w:r>
+        <w:rPr>
+          <w:rFonts w:ascii="Times New Roman" w:hAnsi="Times New Roman" w:cs="Times New Roman"/>
+          <w:lang w:val="en-US"/>
+        </w:rPr>
+        <w:t xml:space="preserve">Software: Microsoft Office 2013 e </w:t>
+      </w:r>
+      <w:proofErr w:type="spellStart"/>
+      <w:r>
+        <w:rPr>
+          <w:rFonts w:ascii="Times New Roman" w:hAnsi="Times New Roman" w:cs="Times New Roman"/>
+          <w:lang w:val="en-US"/>
+        </w:rPr>
+        <w:t>navegador</w:t>
+      </w:r>
+      <w:proofErr w:type="spellEnd"/>
+      <w:r>
+        <w:rPr>
+          <w:rFonts w:ascii="Times New Roman" w:hAnsi="Times New Roman" w:cs="Times New Roman"/>
+          <w:lang w:val="en-US"/>
+        </w:rPr>
+        <w:t xml:space="preserve"> web (Mozilla Firefox, Google Chrome, Opera)</w:t>
+      </w:r>
+    </w:p>
+    <w:p>
+      <w:pPr>
+        <w:ind w:left="708" w:firstLine="708"/>
+        <w:jc w:val="both"/>
+        <w:rPr>
+          <w:rFonts w:ascii="Times New Roman" w:hAnsi="Times New Roman" w:cs="Times New Roman"/>
+        </w:rPr>
+      </w:pPr>
+      <w:r>
+        <w:rPr>
+          <w:rFonts w:ascii="Times New Roman" w:hAnsi="Times New Roman" w:cs="Times New Roman"/>
+        </w:rPr>
+        <w:t>Pessoal: 2 Testadores/Analistas de Teste</w:t>
       </w:r>
     </w:p>
     <w:p>
@@ -5667,192 +5208,73 @@
     <w:p>
       <w:pPr>
         <w:jc w:val="both"/>
-      </w:pPr>
-    </w:p>
-    <w:p>
-      <w:pPr>
-        <w:ind w:left="708" w:firstLine="708"/>
-        <w:jc w:val="both"/>
-        <w:rPr>
-          <w:rFonts w:ascii="Times New Roman" w:hAnsi="Times New Roman" w:cs="Times New Roman"/>
-          <w:color w:val="00B050"/>
-        </w:rPr>
-      </w:pPr>
-      <w:r>
-        <w:rPr>
-          <w:rFonts w:ascii="Times New Roman" w:hAnsi="Times New Roman" w:cs="Times New Roman"/>
-          <w:color w:val="00B050"/>
-        </w:rPr>
-        <w:t xml:space="preserve">&lt;. Identificar os indivíduos ou grupos responsáveis pela gestão, concepção, </w:t>
-      </w:r>
-      <w:r>
-        <w:rPr>
-          <w:rFonts w:ascii="Times New Roman" w:hAnsi="Times New Roman" w:cs="Times New Roman"/>
-          <w:color w:val="00B050"/>
-        </w:rPr>
-        <w:t>preparação, execução, testemunh</w:t>
-      </w:r>
-      <w:r>
-        <w:rPr>
-          <w:rFonts w:ascii="Times New Roman" w:hAnsi="Times New Roman" w:cs="Times New Roman"/>
-          <w:color w:val="00B050"/>
-        </w:rPr>
-        <w:t>o</w:t>
-      </w:r>
-      <w:r>
-        <w:rPr>
-          <w:rFonts w:ascii="Times New Roman" w:hAnsi="Times New Roman" w:cs="Times New Roman"/>
-          <w:color w:val="00B050"/>
-        </w:rPr>
-        <w:t xml:space="preserve"> e verificação dos</w:t>
-      </w:r>
-      <w:r>
-        <w:rPr>
-          <w:rFonts w:ascii="Times New Roman" w:hAnsi="Times New Roman" w:cs="Times New Roman"/>
-          <w:color w:val="00B050"/>
-        </w:rPr>
-        <w:t xml:space="preserve"> resultados deste ní</w:t>
-      </w:r>
-      <w:r>
-        <w:rPr>
-          <w:rFonts w:ascii="Times New Roman" w:hAnsi="Times New Roman" w:cs="Times New Roman"/>
-          <w:color w:val="00B050"/>
-        </w:rPr>
-        <w:t>vel de teste bem como resolução de anomalias encontradas</w:t>
-      </w:r>
-      <w:r>
-        <w:rPr>
-          <w:rFonts w:ascii="Times New Roman" w:hAnsi="Times New Roman" w:cs="Times New Roman"/>
-          <w:color w:val="00B050"/>
-        </w:rPr>
-        <w:t xml:space="preserve">. Além disso, identificar as pessoas responsáveis por fornecer os itens de teste identificados na </w:t>
-      </w:r>
-      <w:r>
-        <w:rPr>
-          <w:rFonts w:ascii="Times New Roman" w:hAnsi="Times New Roman" w:cs="Times New Roman"/>
-          <w:color w:val="00B050"/>
-        </w:rPr>
-        <w:t>s</w:t>
-      </w:r>
-      <w:r>
-        <w:rPr>
-          <w:rFonts w:ascii="Times New Roman" w:hAnsi="Times New Roman" w:cs="Times New Roman"/>
-          <w:color w:val="00B050"/>
-        </w:rPr>
-        <w:t xml:space="preserve">eção 2 </w:t>
-      </w:r>
-      <w:r>
-        <w:rPr>
-          <w:rFonts w:ascii="Times New Roman" w:hAnsi="Times New Roman" w:cs="Times New Roman"/>
-          <w:color w:val="00B050"/>
-        </w:rPr>
-        <w:t xml:space="preserve">deste plano </w:t>
-      </w:r>
-      <w:r>
-        <w:rPr>
-          <w:rFonts w:ascii="Times New Roman" w:hAnsi="Times New Roman" w:cs="Times New Roman"/>
-          <w:color w:val="00B050"/>
-        </w:rPr>
-        <w:t>e as necessidades</w:t>
-      </w:r>
-      <w:r>
-        <w:rPr>
-          <w:rFonts w:ascii="Times New Roman" w:hAnsi="Times New Roman" w:cs="Times New Roman"/>
-          <w:color w:val="00B050"/>
-        </w:rPr>
-        <w:t xml:space="preserve"> de </w:t>
-      </w:r>
-      <w:r>
-        <w:rPr>
-          <w:rFonts w:ascii="Times New Roman" w:hAnsi="Times New Roman" w:cs="Times New Roman"/>
-          <w:color w:val="00B050"/>
-        </w:rPr>
-        <w:t>ambient</w:t>
-      </w:r>
-      <w:r>
-        <w:rPr>
-          <w:rFonts w:ascii="Times New Roman" w:hAnsi="Times New Roman" w:cs="Times New Roman"/>
-          <w:color w:val="00B050"/>
-        </w:rPr>
-        <w:t>e</w:t>
-      </w:r>
-      <w:r>
-        <w:rPr>
-          <w:rFonts w:ascii="Times New Roman" w:hAnsi="Times New Roman" w:cs="Times New Roman"/>
-          <w:color w:val="00B050"/>
-        </w:rPr>
-        <w:t xml:space="preserve"> identificad</w:t>
-      </w:r>
-      <w:r>
-        <w:rPr>
-          <w:rFonts w:ascii="Times New Roman" w:hAnsi="Times New Roman" w:cs="Times New Roman"/>
-          <w:color w:val="00B050"/>
-        </w:rPr>
-        <w:t>a</w:t>
-      </w:r>
-      <w:r>
-        <w:rPr>
-          <w:rFonts w:ascii="Times New Roman" w:hAnsi="Times New Roman" w:cs="Times New Roman"/>
-          <w:color w:val="00B050"/>
-        </w:rPr>
-        <w:t xml:space="preserve">s na </w:t>
-      </w:r>
-      <w:r>
-        <w:rPr>
-          <w:rFonts w:ascii="Times New Roman" w:hAnsi="Times New Roman" w:cs="Times New Roman"/>
-          <w:color w:val="00B050"/>
-        </w:rPr>
-        <w:t>s</w:t>
-      </w:r>
-      <w:r>
-        <w:rPr>
-          <w:rFonts w:ascii="Times New Roman" w:hAnsi="Times New Roman" w:cs="Times New Roman"/>
-          <w:color w:val="00B050"/>
-        </w:rPr>
-        <w:t xml:space="preserve">eção 3.2. Os responsáveis podem incluir os desenvolvedores, testadores, a equipe de operações, os representantes dos usuários, </w:t>
-      </w:r>
-      <w:r>
-        <w:rPr>
-          <w:rFonts w:ascii="Times New Roman" w:hAnsi="Times New Roman" w:cs="Times New Roman"/>
-          <w:color w:val="00B050"/>
-        </w:rPr>
-        <w:lastRenderedPageBreak/>
-        <w:t>pessoal de apoio técnico, pessoal de administração de dados e pessoal de apoio de qualidade. Eles podem estar participando</w:t>
-      </w:r>
-      <w:r>
-        <w:rPr>
-          <w:rFonts w:ascii="Times New Roman" w:hAnsi="Times New Roman" w:cs="Times New Roman"/>
-          <w:color w:val="00B050"/>
-        </w:rPr>
-        <w:t xml:space="preserve"> em</w:t>
-      </w:r>
-      <w:r>
-        <w:rPr>
-          <w:rFonts w:ascii="Times New Roman" w:hAnsi="Times New Roman" w:cs="Times New Roman"/>
-          <w:color w:val="00B050"/>
-        </w:rPr>
-        <w:t xml:space="preserve"> tempo completo ou parcial</w:t>
-      </w:r>
-      <w:r>
-        <w:rPr>
-          <w:rFonts w:ascii="Times New Roman" w:hAnsi="Times New Roman" w:cs="Times New Roman"/>
-          <w:color w:val="00B050"/>
-        </w:rPr>
-        <w:t xml:space="preserve"> e</w:t>
-      </w:r>
-      <w:r>
-        <w:rPr>
-          <w:rFonts w:ascii="Times New Roman" w:hAnsi="Times New Roman" w:cs="Times New Roman"/>
-          <w:color w:val="00B050"/>
-        </w:rPr>
-        <w:t xml:space="preserve"> podem ter responsabilidades primárias ou secundárias.</w:t>
-      </w:r>
-      <w:r>
-        <w:rPr>
-          <w:rFonts w:ascii="Times New Roman" w:hAnsi="Times New Roman" w:cs="Times New Roman"/>
-          <w:color w:val="00B050"/>
-        </w:rPr>
-        <w:t xml:space="preserve"> &gt;</w:t>
+        <w:rPr>
+          <w:rFonts w:ascii="Times New Roman" w:hAnsi="Times New Roman" w:cs="Times New Roman"/>
+        </w:rPr>
+      </w:pPr>
+      <w:r>
+        <w:tab/>
+      </w:r>
+      <w:r>
+        <w:tab/>
+      </w:r>
+    </w:p>
+    <w:p>
+      <w:pPr>
+        <w:ind w:left="1416"/>
+        <w:jc w:val="both"/>
+        <w:rPr>
+          <w:rFonts w:ascii="Times New Roman" w:hAnsi="Times New Roman" w:cs="Times New Roman"/>
+        </w:rPr>
+      </w:pPr>
+      <w:r>
+        <w:rPr>
+          <w:rFonts w:ascii="Times New Roman" w:hAnsi="Times New Roman" w:cs="Times New Roman"/>
+        </w:rPr>
+        <w:t xml:space="preserve">As responsabilidades e autoridades estão referenciadas no </w:t>
+      </w:r>
+      <w:hyperlink r:id="rId8" w:anchor="papeis" w:history="1">
+        <w:r>
+          <w:rPr>
+            <w:rStyle w:val="Hyperlink"/>
+            <w:rFonts w:ascii="Times New Roman" w:hAnsi="Times New Roman" w:cs="Times New Roman"/>
+          </w:rPr>
+          <w:t>Proce</w:t>
+        </w:r>
+        <w:r>
+          <w:rPr>
+            <w:rStyle w:val="Hyperlink"/>
+            <w:rFonts w:ascii="Times New Roman" w:hAnsi="Times New Roman" w:cs="Times New Roman"/>
+          </w:rPr>
+          <w:t>s</w:t>
+        </w:r>
+        <w:r>
+          <w:rPr>
+            <w:rStyle w:val="Hyperlink"/>
+            <w:rFonts w:ascii="Times New Roman" w:hAnsi="Times New Roman" w:cs="Times New Roman"/>
+          </w:rPr>
+          <w:t>so de VER-V</w:t>
+        </w:r>
+        <w:r>
+          <w:rPr>
+            <w:rStyle w:val="Hyperlink"/>
+            <w:rFonts w:ascii="Times New Roman" w:hAnsi="Times New Roman" w:cs="Times New Roman"/>
+          </w:rPr>
+          <w:t>A</w:t>
+        </w:r>
+        <w:r>
+          <w:rPr>
+            <w:rStyle w:val="Hyperlink"/>
+            <w:rFonts w:ascii="Times New Roman" w:hAnsi="Times New Roman" w:cs="Times New Roman"/>
+          </w:rPr>
+          <w:t>L</w:t>
+        </w:r>
+      </w:hyperlink>
+      <w:r>
+        <w:rPr>
+          <w:rFonts w:ascii="Times New Roman" w:hAnsi="Times New Roman" w:cs="Times New Roman"/>
+        </w:rPr>
+        <w:t xml:space="preserve"> (Seção 4).</w:t>
       </w:r>
     </w:p>
     <w:p>
@@ -5894,30 +5316,72 @@
         <w:jc w:val="both"/>
         <w:rPr>
           <w:rFonts w:ascii="Times New Roman" w:hAnsi="Times New Roman" w:cs="Times New Roman"/>
+        </w:rPr>
+      </w:pPr>
+      <w:r>
+        <w:rPr>
+          <w:rFonts w:ascii="Times New Roman" w:hAnsi="Times New Roman" w:cs="Times New Roman"/>
+        </w:rPr>
+        <w:t>O treinamento</w:t>
+      </w:r>
+      <w:r>
+        <w:rPr>
+          <w:rFonts w:ascii="Times New Roman" w:hAnsi="Times New Roman" w:cs="Times New Roman"/>
+        </w:rPr>
+        <w:t>,</w:t>
+      </w:r>
+      <w:r>
+        <w:rPr>
+          <w:rFonts w:ascii="Times New Roman" w:hAnsi="Times New Roman" w:cs="Times New Roman"/>
+        </w:rPr>
+        <w:t xml:space="preserve"> </w:t>
+      </w:r>
+      <w:r>
+        <w:rPr>
+          <w:rFonts w:ascii="Times New Roman" w:hAnsi="Times New Roman" w:cs="Times New Roman"/>
+        </w:rPr>
+        <w:t>para todos os papéis n</w:t>
+      </w:r>
+      <w:r>
+        <w:rPr>
+          <w:rFonts w:ascii="Times New Roman" w:hAnsi="Times New Roman" w:cs="Times New Roman"/>
+        </w:rPr>
+        <w:t>este projeto</w:t>
+      </w:r>
+      <w:r>
+        <w:rPr>
+          <w:rFonts w:ascii="Times New Roman" w:hAnsi="Times New Roman" w:cs="Times New Roman"/>
+        </w:rPr>
+        <w:t>,</w:t>
+      </w:r>
+      <w:r>
+        <w:rPr>
+          <w:rFonts w:ascii="Times New Roman" w:hAnsi="Times New Roman" w:cs="Times New Roman"/>
+        </w:rPr>
+        <w:t xml:space="preserve"> foi realizado via </w:t>
+      </w:r>
+      <w:r>
+        <w:rPr>
+          <w:rFonts w:ascii="Times New Roman" w:hAnsi="Times New Roman" w:cs="Times New Roman"/>
+        </w:rPr>
+        <w:t>autodidata em ritmo pessoal baseado em computador</w:t>
+      </w:r>
+      <w:r>
+        <w:rPr>
+          <w:rFonts w:ascii="Times New Roman" w:hAnsi="Times New Roman" w:cs="Times New Roman"/>
+        </w:rPr>
+        <w:t xml:space="preserve"> e formação tradicional em sala de aula.</w:t>
+      </w:r>
+    </w:p>
+    <w:p>
+      <w:pPr>
+        <w:ind w:left="708" w:firstLine="708"/>
+        <w:jc w:val="both"/>
+        <w:rPr>
+          <w:rFonts w:ascii="Times New Roman" w:hAnsi="Times New Roman" w:cs="Times New Roman"/>
           <w:color w:val="00B050"/>
         </w:rPr>
       </w:pPr>
-      <w:r>
-        <w:rPr>
-          <w:rFonts w:ascii="Times New Roman" w:hAnsi="Times New Roman" w:cs="Times New Roman"/>
-          <w:color w:val="00B050"/>
-        </w:rPr>
-        <w:t>&lt;</w:t>
-      </w:r>
-      <w:r>
-        <w:rPr>
-          <w:rFonts w:ascii="Times New Roman" w:hAnsi="Times New Roman" w:cs="Times New Roman"/>
-          <w:color w:val="00B050"/>
-        </w:rPr>
-        <w:t>. Especifique as necessidades de formação de teste por nível de habilidade. Identificar opções de treinamento para fornecer as habilidades necessárias para o desenvolvimento do plano. O treinamento pode ser variado, incluindo opções como a formação tradicional em sala de aula, o treinamento autodidata em ritmo pessoal baseado em computador, formação através da internet, e acompanhamento por membros da equipe mais experientes</w:t>
-      </w:r>
-      <w:r>
-        <w:rPr>
-          <w:rFonts w:ascii="Times New Roman" w:hAnsi="Times New Roman" w:cs="Times New Roman"/>
-          <w:color w:val="00B050"/>
-        </w:rPr>
-        <w:t>. &gt;</w:t>
-      </w:r>
     </w:p>
     <w:p>
       <w:pPr>
@@ -5952,23 +5416,600 @@
           <w:b/>
           <w:color w:val="000000" w:themeColor="text1"/>
         </w:rPr>
-        <w:t>Cronogramas</w:t>
-      </w:r>
-      <w:r>
+        <w:t>Cronograma</w:t>
+      </w:r>
+    </w:p>
+    <w:p>
+      <w:pPr>
+        <w:ind w:left="708" w:firstLine="708"/>
+        <w:jc w:val="both"/>
+        <w:rPr>
+          <w:rFonts w:ascii="Times New Roman" w:hAnsi="Times New Roman" w:cs="Times New Roman"/>
+          <w:color w:val="00B050"/>
+        </w:rPr>
+      </w:pPr>
+    </w:p>
+    <w:tbl>
+      <w:tblPr>
+        <w:tblStyle w:val="Tabelacomgrade"/>
+        <w:tblW w:w="7902" w:type="dxa"/>
+        <w:tblInd w:w="708" w:type="dxa"/>
+        <w:tblLook w:val="04A0" w:firstRow="1" w:lastRow="0" w:firstColumn="1" w:lastColumn="0" w:noHBand="0" w:noVBand="1"/>
+      </w:tblPr>
+      <w:tblGrid>
+        <w:gridCol w:w="1574"/>
+        <w:gridCol w:w="1576"/>
+        <w:gridCol w:w="1578"/>
+        <w:gridCol w:w="1596"/>
+        <w:gridCol w:w="1578"/>
+      </w:tblGrid>
+      <w:tr>
+        <w:trPr>
+          <w:trHeight w:val="274"/>
+        </w:trPr>
+        <w:tc>
+          <w:tcPr>
+            <w:tcW w:w="1574" w:type="dxa"/>
+            <w:vAlign w:val="center"/>
+          </w:tcPr>
+          <w:p>
+            <w:pPr>
+              <w:jc w:val="center"/>
+              <w:rPr>
+                <w:rFonts w:ascii="Times New Roman" w:hAnsi="Times New Roman" w:cs="Times New Roman"/>
+              </w:rPr>
+            </w:pPr>
+          </w:p>
+        </w:tc>
+        <w:tc>
+          <w:tcPr>
+            <w:tcW w:w="1576" w:type="dxa"/>
+          </w:tcPr>
+          <w:p>
+            <w:pPr>
+              <w:jc w:val="both"/>
+              <w:rPr>
+                <w:rFonts w:ascii="Times New Roman" w:hAnsi="Times New Roman" w:cs="Times New Roman"/>
+              </w:rPr>
+            </w:pPr>
+            <w:r>
+              <w:rPr>
+                <w:rFonts w:ascii="Times New Roman" w:hAnsi="Times New Roman" w:cs="Times New Roman"/>
+              </w:rPr>
+              <w:t>Requisitos</w:t>
+            </w:r>
+          </w:p>
+        </w:tc>
+        <w:tc>
+          <w:tcPr>
+            <w:tcW w:w="1578" w:type="dxa"/>
+          </w:tcPr>
+          <w:p>
+            <w:pPr>
+              <w:jc w:val="both"/>
+              <w:rPr>
+                <w:rFonts w:ascii="Times New Roman" w:hAnsi="Times New Roman" w:cs="Times New Roman"/>
+              </w:rPr>
+            </w:pPr>
+            <w:r>
+              <w:rPr>
+                <w:rFonts w:ascii="Times New Roman" w:hAnsi="Times New Roman" w:cs="Times New Roman"/>
+              </w:rPr>
+              <w:t>Arquitetura</w:t>
+            </w:r>
+          </w:p>
+        </w:tc>
+        <w:tc>
+          <w:tcPr>
+            <w:tcW w:w="1596" w:type="dxa"/>
+          </w:tcPr>
+          <w:p>
+            <w:pPr>
+              <w:jc w:val="both"/>
+              <w:rPr>
+                <w:rFonts w:ascii="Times New Roman" w:hAnsi="Times New Roman" w:cs="Times New Roman"/>
+              </w:rPr>
+            </w:pPr>
+            <w:r>
+              <w:rPr>
+                <w:rFonts w:ascii="Times New Roman" w:hAnsi="Times New Roman" w:cs="Times New Roman"/>
+              </w:rPr>
+              <w:t>Implementação</w:t>
+            </w:r>
+          </w:p>
+        </w:tc>
+        <w:tc>
+          <w:tcPr>
+            <w:tcW w:w="1578" w:type="dxa"/>
+          </w:tcPr>
+          <w:p>
+            <w:pPr>
+              <w:jc w:val="both"/>
+              <w:rPr>
+                <w:rFonts w:ascii="Times New Roman" w:hAnsi="Times New Roman" w:cs="Times New Roman"/>
+              </w:rPr>
+            </w:pPr>
+            <w:r>
+              <w:rPr>
+                <w:rFonts w:ascii="Times New Roman" w:hAnsi="Times New Roman" w:cs="Times New Roman"/>
+              </w:rPr>
+              <w:t>Manutenção</w:t>
+            </w:r>
+          </w:p>
+        </w:tc>
+      </w:tr>
+      <w:tr>
+        <w:trPr>
+          <w:trHeight w:val="1081"/>
+        </w:trPr>
+        <w:tc>
+          <w:tcPr>
+            <w:tcW w:w="1574" w:type="dxa"/>
+            <w:vAlign w:val="center"/>
+          </w:tcPr>
+          <w:p>
+            <w:pPr>
+              <w:jc w:val="center"/>
+              <w:rPr>
+                <w:rFonts w:ascii="Times New Roman" w:hAnsi="Times New Roman" w:cs="Times New Roman"/>
+              </w:rPr>
+            </w:pPr>
+            <w:r>
+              <w:rPr>
+                <w:rFonts w:ascii="Times New Roman" w:hAnsi="Times New Roman" w:cs="Times New Roman"/>
+              </w:rPr>
+              <w:t>Inspeção de Software</w:t>
+            </w:r>
+          </w:p>
+        </w:tc>
+        <w:tc>
+          <w:tcPr>
+            <w:tcW w:w="1576" w:type="dxa"/>
+          </w:tcPr>
+          <w:p>
+            <w:pPr>
+              <w:jc w:val="both"/>
+              <w:rPr>
+                <w:rFonts w:ascii="Times New Roman" w:hAnsi="Times New Roman" w:cs="Times New Roman"/>
+              </w:rPr>
+            </w:pPr>
+            <w:r>
+              <w:rPr>
+                <w:rFonts w:ascii="Times New Roman" w:hAnsi="Times New Roman" w:cs="Times New Roman"/>
+              </w:rPr>
+              <w:t>Início:</w:t>
+            </w:r>
+            <w:r>
+              <w:rPr>
+                <w:rFonts w:ascii="Times New Roman" w:hAnsi="Times New Roman" w:cs="Times New Roman"/>
+              </w:rPr>
+              <w:br/>
+              <w:t>03/06/2015</w:t>
+            </w:r>
+            <w:r>
+              <w:rPr>
+                <w:rFonts w:ascii="Times New Roman" w:hAnsi="Times New Roman" w:cs="Times New Roman"/>
+              </w:rPr>
+              <w:br/>
+              <w:t>Término: 04/06/2015</w:t>
+            </w:r>
+          </w:p>
+        </w:tc>
+        <w:tc>
+          <w:tcPr>
+            <w:tcW w:w="1578" w:type="dxa"/>
+          </w:tcPr>
+          <w:p>
+            <w:pPr>
+              <w:jc w:val="both"/>
+              <w:rPr>
+                <w:rFonts w:ascii="Times New Roman" w:hAnsi="Times New Roman" w:cs="Times New Roman"/>
+              </w:rPr>
+            </w:pPr>
+            <w:r>
+              <w:rPr>
+                <w:rFonts w:ascii="Times New Roman" w:hAnsi="Times New Roman" w:cs="Times New Roman"/>
+              </w:rPr>
+              <w:t>Início:</w:t>
+            </w:r>
+            <w:r>
+              <w:rPr>
+                <w:rFonts w:ascii="Times New Roman" w:hAnsi="Times New Roman" w:cs="Times New Roman"/>
+              </w:rPr>
+              <w:br/>
+            </w:r>
+            <w:r>
+              <w:rPr>
+                <w:rFonts w:ascii="Times New Roman" w:hAnsi="Times New Roman" w:cs="Times New Roman"/>
+              </w:rPr>
+              <w:t>05</w:t>
+            </w:r>
+            <w:r>
+              <w:rPr>
+                <w:rFonts w:ascii="Times New Roman" w:hAnsi="Times New Roman" w:cs="Times New Roman"/>
+              </w:rPr>
+              <w:t>/06/2015</w:t>
+            </w:r>
+            <w:r>
+              <w:rPr>
+                <w:rFonts w:ascii="Times New Roman" w:hAnsi="Times New Roman" w:cs="Times New Roman"/>
+              </w:rPr>
+              <w:br/>
+              <w:t xml:space="preserve">Término: </w:t>
+            </w:r>
+            <w:r>
+              <w:rPr>
+                <w:rFonts w:ascii="Times New Roman" w:hAnsi="Times New Roman" w:cs="Times New Roman"/>
+              </w:rPr>
+              <w:t>27</w:t>
+            </w:r>
+            <w:r>
+              <w:rPr>
+                <w:rFonts w:ascii="Times New Roman" w:hAnsi="Times New Roman" w:cs="Times New Roman"/>
+              </w:rPr>
+              <w:t>/06/2015</w:t>
+            </w:r>
+          </w:p>
+        </w:tc>
+        <w:tc>
+          <w:tcPr>
+            <w:tcW w:w="1596" w:type="dxa"/>
+            <w:vAlign w:val="center"/>
+          </w:tcPr>
+          <w:p>
+            <w:pPr>
+              <w:jc w:val="center"/>
+              <w:rPr>
+                <w:rFonts w:ascii="Times New Roman" w:hAnsi="Times New Roman" w:cs="Times New Roman"/>
+              </w:rPr>
+            </w:pPr>
+            <w:r>
+              <w:rPr>
+                <w:rFonts w:ascii="Times New Roman" w:hAnsi="Times New Roman" w:cs="Times New Roman"/>
+              </w:rPr>
+              <w:t>Não se aplica</w:t>
+            </w:r>
+          </w:p>
+        </w:tc>
+        <w:tc>
+          <w:tcPr>
+            <w:tcW w:w="1578" w:type="dxa"/>
+          </w:tcPr>
+          <w:p>
+            <w:pPr>
+              <w:jc w:val="both"/>
+              <w:rPr>
+                <w:rFonts w:ascii="Times New Roman" w:hAnsi="Times New Roman" w:cs="Times New Roman"/>
+              </w:rPr>
+            </w:pPr>
+            <w:r>
+              <w:rPr>
+                <w:rFonts w:ascii="Times New Roman" w:hAnsi="Times New Roman" w:cs="Times New Roman"/>
+              </w:rPr>
+              <w:t>Início:</w:t>
+            </w:r>
+            <w:r>
+              <w:rPr>
+                <w:rFonts w:ascii="Times New Roman" w:hAnsi="Times New Roman" w:cs="Times New Roman"/>
+              </w:rPr>
+              <w:br/>
+            </w:r>
+            <w:r>
+              <w:rPr>
+                <w:rFonts w:ascii="Times New Roman" w:hAnsi="Times New Roman" w:cs="Times New Roman"/>
+              </w:rPr>
+              <w:t>06</w:t>
+            </w:r>
+            <w:r>
+              <w:rPr>
+                <w:rFonts w:ascii="Times New Roman" w:hAnsi="Times New Roman" w:cs="Times New Roman"/>
+              </w:rPr>
+              <w:t>/06/2015</w:t>
+            </w:r>
+            <w:r>
+              <w:rPr>
+                <w:rFonts w:ascii="Times New Roman" w:hAnsi="Times New Roman" w:cs="Times New Roman"/>
+              </w:rPr>
+              <w:br/>
+              <w:t xml:space="preserve">Término: </w:t>
+            </w:r>
+            <w:r>
+              <w:rPr>
+                <w:rFonts w:ascii="Times New Roman" w:hAnsi="Times New Roman" w:cs="Times New Roman"/>
+              </w:rPr>
+              <w:t>30</w:t>
+            </w:r>
+            <w:r>
+              <w:rPr>
+                <w:rFonts w:ascii="Times New Roman" w:hAnsi="Times New Roman" w:cs="Times New Roman"/>
+              </w:rPr>
+              <w:t>/06/2015</w:t>
+            </w:r>
+          </w:p>
+        </w:tc>
+      </w:tr>
+      <w:tr>
+        <w:trPr>
+          <w:trHeight w:val="1081"/>
+        </w:trPr>
+        <w:tc>
+          <w:tcPr>
+            <w:tcW w:w="1574" w:type="dxa"/>
+            <w:vAlign w:val="center"/>
+          </w:tcPr>
+          <w:p>
+            <w:pPr>
+              <w:jc w:val="center"/>
+              <w:rPr>
+                <w:rFonts w:ascii="Times New Roman" w:hAnsi="Times New Roman" w:cs="Times New Roman"/>
+              </w:rPr>
+            </w:pPr>
+            <w:r>
+              <w:rPr>
+                <w:rFonts w:ascii="Times New Roman" w:hAnsi="Times New Roman" w:cs="Times New Roman"/>
+              </w:rPr>
+              <w:lastRenderedPageBreak/>
+              <w:t>Teste Funcional</w:t>
+            </w:r>
+          </w:p>
+        </w:tc>
+        <w:tc>
+          <w:tcPr>
+            <w:tcW w:w="1576" w:type="dxa"/>
+            <w:vAlign w:val="center"/>
+          </w:tcPr>
+          <w:p>
+            <w:pPr>
+              <w:jc w:val="center"/>
+              <w:rPr>
+                <w:rFonts w:ascii="Times New Roman" w:hAnsi="Times New Roman" w:cs="Times New Roman"/>
+              </w:rPr>
+            </w:pPr>
+            <w:r>
+              <w:rPr>
+                <w:rFonts w:ascii="Times New Roman" w:hAnsi="Times New Roman" w:cs="Times New Roman"/>
+              </w:rPr>
+              <w:t>Não se aplica</w:t>
+            </w:r>
+          </w:p>
+        </w:tc>
+        <w:tc>
+          <w:tcPr>
+            <w:tcW w:w="1578" w:type="dxa"/>
+            <w:vAlign w:val="center"/>
+          </w:tcPr>
+          <w:p>
+            <w:pPr>
+              <w:jc w:val="center"/>
+              <w:rPr>
+                <w:rFonts w:ascii="Times New Roman" w:hAnsi="Times New Roman" w:cs="Times New Roman"/>
+              </w:rPr>
+            </w:pPr>
+            <w:r>
+              <w:rPr>
+                <w:rFonts w:ascii="Times New Roman" w:hAnsi="Times New Roman" w:cs="Times New Roman"/>
+              </w:rPr>
+              <w:t>Não se aplica</w:t>
+            </w:r>
+          </w:p>
+        </w:tc>
+        <w:tc>
+          <w:tcPr>
+            <w:tcW w:w="1596" w:type="dxa"/>
+          </w:tcPr>
+          <w:p>
+            <w:pPr>
+              <w:jc w:val="both"/>
+              <w:rPr>
+                <w:rFonts w:ascii="Times New Roman" w:hAnsi="Times New Roman" w:cs="Times New Roman"/>
+              </w:rPr>
+            </w:pPr>
+            <w:r>
+              <w:rPr>
+                <w:rFonts w:ascii="Times New Roman" w:hAnsi="Times New Roman" w:cs="Times New Roman"/>
+              </w:rPr>
+              <w:t>Início: 01/06/2015</w:t>
+            </w:r>
+          </w:p>
+          <w:p>
+            <w:pPr>
+              <w:jc w:val="both"/>
+              <w:rPr>
+                <w:rFonts w:ascii="Times New Roman" w:hAnsi="Times New Roman" w:cs="Times New Roman"/>
+              </w:rPr>
+            </w:pPr>
+            <w:r>
+              <w:rPr>
+                <w:rFonts w:ascii="Times New Roman" w:hAnsi="Times New Roman" w:cs="Times New Roman"/>
+              </w:rPr>
+              <w:t>Término: 30/06/2015</w:t>
+            </w:r>
+          </w:p>
+        </w:tc>
+        <w:tc>
+          <w:tcPr>
+            <w:tcW w:w="1578" w:type="dxa"/>
+            <w:vAlign w:val="center"/>
+          </w:tcPr>
+          <w:p>
+            <w:pPr>
+              <w:jc w:val="center"/>
+              <w:rPr>
+                <w:rFonts w:ascii="Times New Roman" w:hAnsi="Times New Roman" w:cs="Times New Roman"/>
+              </w:rPr>
+            </w:pPr>
+            <w:r>
+              <w:rPr>
+                <w:rFonts w:ascii="Times New Roman" w:hAnsi="Times New Roman" w:cs="Times New Roman"/>
+              </w:rPr>
+              <w:t>Não se aplica</w:t>
+            </w:r>
+          </w:p>
+        </w:tc>
+      </w:tr>
+      <w:tr>
+        <w:trPr>
+          <w:trHeight w:val="1081"/>
+        </w:trPr>
+        <w:tc>
+          <w:tcPr>
+            <w:tcW w:w="1574" w:type="dxa"/>
+            <w:vAlign w:val="center"/>
+          </w:tcPr>
+          <w:p>
+            <w:pPr>
+              <w:jc w:val="center"/>
+              <w:rPr>
+                <w:rFonts w:ascii="Times New Roman" w:hAnsi="Times New Roman" w:cs="Times New Roman"/>
+              </w:rPr>
+            </w:pPr>
+            <w:r>
+              <w:rPr>
+                <w:rFonts w:ascii="Times New Roman" w:hAnsi="Times New Roman" w:cs="Times New Roman"/>
+              </w:rPr>
+              <w:t>Teste de Estrutura</w:t>
+            </w:r>
+          </w:p>
+        </w:tc>
+        <w:tc>
+          <w:tcPr>
+            <w:tcW w:w="1576" w:type="dxa"/>
+            <w:vAlign w:val="center"/>
+          </w:tcPr>
+          <w:p>
+            <w:pPr>
+              <w:jc w:val="center"/>
+              <w:rPr>
+                <w:rFonts w:ascii="Times New Roman" w:hAnsi="Times New Roman" w:cs="Times New Roman"/>
+              </w:rPr>
+            </w:pPr>
+            <w:r>
+              <w:rPr>
+                <w:rFonts w:ascii="Times New Roman" w:hAnsi="Times New Roman" w:cs="Times New Roman"/>
+              </w:rPr>
+              <w:t>Não se aplica</w:t>
+            </w:r>
+          </w:p>
+        </w:tc>
+        <w:tc>
+          <w:tcPr>
+            <w:tcW w:w="1578" w:type="dxa"/>
+            <w:vAlign w:val="center"/>
+          </w:tcPr>
+          <w:p>
+            <w:pPr>
+              <w:jc w:val="center"/>
+              <w:rPr>
+                <w:rFonts w:ascii="Times New Roman" w:hAnsi="Times New Roman" w:cs="Times New Roman"/>
+              </w:rPr>
+            </w:pPr>
+            <w:r>
+              <w:rPr>
+                <w:rFonts w:ascii="Times New Roman" w:hAnsi="Times New Roman" w:cs="Times New Roman"/>
+              </w:rPr>
+              <w:t>Não se aplica</w:t>
+            </w:r>
+          </w:p>
+        </w:tc>
+        <w:tc>
+          <w:tcPr>
+            <w:tcW w:w="1596" w:type="dxa"/>
+          </w:tcPr>
+          <w:p>
+            <w:pPr>
+              <w:jc w:val="both"/>
+              <w:rPr>
+                <w:rFonts w:ascii="Times New Roman" w:hAnsi="Times New Roman" w:cs="Times New Roman"/>
+              </w:rPr>
+            </w:pPr>
+            <w:r>
+              <w:rPr>
+                <w:rFonts w:ascii="Times New Roman" w:hAnsi="Times New Roman" w:cs="Times New Roman"/>
+              </w:rPr>
+              <w:t>Início:</w:t>
+            </w:r>
+            <w:r>
+              <w:rPr>
+                <w:rFonts w:ascii="Times New Roman" w:hAnsi="Times New Roman" w:cs="Times New Roman"/>
+              </w:rPr>
+              <w:br/>
+              <w:t>01/06/2015</w:t>
+            </w:r>
+            <w:r>
+              <w:rPr>
+                <w:rFonts w:ascii="Times New Roman" w:hAnsi="Times New Roman" w:cs="Times New Roman"/>
+              </w:rPr>
+              <w:br/>
+              <w:t>Término:</w:t>
+            </w:r>
+            <w:r>
+              <w:rPr>
+                <w:rFonts w:ascii="Times New Roman" w:hAnsi="Times New Roman" w:cs="Times New Roman"/>
+              </w:rPr>
+              <w:br/>
+              <w:t>30/06/2015</w:t>
+            </w:r>
+          </w:p>
+        </w:tc>
+        <w:tc>
+          <w:tcPr>
+            <w:tcW w:w="1578" w:type="dxa"/>
+            <w:vAlign w:val="center"/>
+          </w:tcPr>
+          <w:p>
+            <w:pPr>
+              <w:jc w:val="center"/>
+              <w:rPr>
+                <w:rFonts w:ascii="Times New Roman" w:hAnsi="Times New Roman" w:cs="Times New Roman"/>
+              </w:rPr>
+            </w:pPr>
+            <w:r>
+              <w:rPr>
+                <w:rFonts w:ascii="Times New Roman" w:hAnsi="Times New Roman" w:cs="Times New Roman"/>
+              </w:rPr>
+              <w:t>Não se aplica</w:t>
+            </w:r>
+          </w:p>
+        </w:tc>
+      </w:tr>
+    </w:tbl>
+    <w:p>
+      <w:pPr>
+        <w:ind w:left="708" w:firstLine="708"/>
+        <w:jc w:val="both"/>
+        <w:rPr>
+          <w:rFonts w:ascii="Times New Roman" w:hAnsi="Times New Roman" w:cs="Times New Roman"/>
+          <w:color w:val="00B050"/>
+        </w:rPr>
+      </w:pPr>
+    </w:p>
+    <w:p>
+      <w:pPr>
+        <w:ind w:left="708" w:firstLine="708"/>
+        <w:jc w:val="both"/>
+        <w:rPr>
+          <w:rFonts w:ascii="Times New Roman" w:hAnsi="Times New Roman" w:cs="Times New Roman"/>
+          <w:color w:val="00B050"/>
+        </w:rPr>
+      </w:pPr>
+    </w:p>
+    <w:p>
+      <w:pPr>
+        <w:pStyle w:val="Ttulo1"/>
+        <w:jc w:val="both"/>
         <w:rPr>
           <w:rFonts w:ascii="Times New Roman" w:hAnsi="Times New Roman" w:cs="Times New Roman"/>
           <w:b/>
           <w:color w:val="000000" w:themeColor="text1"/>
         </w:rPr>
-        <w:t>, estimat</w:t>
-      </w:r>
+      </w:pPr>
       <w:r>
         <w:rPr>
           <w:rFonts w:ascii="Times New Roman" w:hAnsi="Times New Roman" w:cs="Times New Roman"/>
           <w:b/>
           <w:color w:val="000000" w:themeColor="text1"/>
         </w:rPr>
-        <w:t>ivas e</w:t>
+        <w:t>4. Ge</w:t>
       </w:r>
       <w:r>
         <w:rPr>
@@ -5976,93 +6017,13 @@
           <w:b/>
           <w:color w:val="000000" w:themeColor="text1"/>
         </w:rPr>
-        <w:t xml:space="preserve"> c</w:t>
-      </w:r>
-      <w:r>
-        <w:rPr>
-          <w:rFonts w:ascii="Times New Roman" w:hAnsi="Times New Roman" w:cs="Times New Roman"/>
-          <w:b/>
-          <w:color w:val="000000" w:themeColor="text1"/>
-        </w:rPr>
-        <w:t>u</w:t>
-      </w:r>
-      <w:r>
-        <w:rPr>
-          <w:rFonts w:ascii="Times New Roman" w:hAnsi="Times New Roman" w:cs="Times New Roman"/>
-          <w:b/>
-          <w:color w:val="000000" w:themeColor="text1"/>
-        </w:rPr>
-        <w:t>st</w:t>
-      </w:r>
-      <w:r>
-        <w:rPr>
-          <w:rFonts w:ascii="Times New Roman" w:hAnsi="Times New Roman" w:cs="Times New Roman"/>
-          <w:b/>
-          <w:color w:val="000000" w:themeColor="text1"/>
-        </w:rPr>
-        <w:t>o</w:t>
-      </w:r>
-      <w:r>
-        <w:rPr>
-          <w:rFonts w:ascii="Times New Roman" w:hAnsi="Times New Roman" w:cs="Times New Roman"/>
-          <w:b/>
-          <w:color w:val="000000" w:themeColor="text1"/>
-        </w:rPr>
-        <w:t>s</w:t>
-      </w:r>
-    </w:p>
-    <w:p>
-      <w:pPr>
-        <w:jc w:val="both"/>
-      </w:pPr>
-    </w:p>
-    <w:p>
-      <w:pPr>
-        <w:ind w:left="708" w:firstLine="708"/>
-        <w:jc w:val="both"/>
-        <w:rPr>
-          <w:rFonts w:ascii="Times New Roman" w:hAnsi="Times New Roman" w:cs="Times New Roman"/>
-          <w:color w:val="00B050"/>
-        </w:rPr>
-      </w:pPr>
-      <w:r>
-        <w:rPr>
-          <w:rFonts w:ascii="Times New Roman" w:hAnsi="Times New Roman" w:cs="Times New Roman"/>
-          <w:color w:val="00B050"/>
-        </w:rPr>
-        <w:t>&lt;</w:t>
-      </w:r>
-      <w:r>
-        <w:rPr>
-          <w:rFonts w:ascii="Times New Roman" w:hAnsi="Times New Roman" w:cs="Times New Roman"/>
-          <w:color w:val="00B050"/>
-        </w:rPr>
-        <w:t>. Incluir marcos de teste identificados no software ou cronograma do projeto do sistema, bem como todos os eventos de transmissão de itens de teste.</w:t>
-      </w:r>
-    </w:p>
-    <w:p>
-      <w:pPr>
-        <w:ind w:left="708" w:firstLine="708"/>
-        <w:jc w:val="both"/>
-        <w:rPr>
-          <w:rFonts w:ascii="Times New Roman" w:hAnsi="Times New Roman" w:cs="Times New Roman"/>
-          <w:color w:val="00B050"/>
-        </w:rPr>
-      </w:pPr>
-      <w:r>
-        <w:rPr>
-          <w:rFonts w:ascii="Times New Roman" w:hAnsi="Times New Roman" w:cs="Times New Roman"/>
-          <w:color w:val="00B050"/>
-        </w:rPr>
-        <w:t>Definir quaisquer marcos de teste adicionais necessários. Estimar o tempo necessário para fazer cada tarefa de teste e especificar o agendamento para cada tarefa de teste e teste de marco. Para cada recurso de teste (isto é, instalações, ferramentas e pessoal), especifique os períodos de uso.</w:t>
-      </w:r>
-      <w:r>
-        <w:rPr>
-          <w:rFonts w:ascii="Times New Roman" w:hAnsi="Times New Roman" w:cs="Times New Roman"/>
-          <w:color w:val="00B050"/>
-        </w:rPr>
-        <w:t xml:space="preserve"> &gt;</w:t>
-      </w:r>
+        <w:t>ral</w:t>
+      </w:r>
+    </w:p>
+    <w:p>
+      <w:pPr>
+        <w:jc w:val="both"/>
+      </w:pPr>
     </w:p>
     <w:p>
       <w:pPr>
@@ -6081,7 +6042,7 @@
           <w:b/>
           <w:color w:val="000000" w:themeColor="text1"/>
         </w:rPr>
-        <w:t>3.5</w:t>
+        <w:t>4.1</w:t>
       </w:r>
       <w:r>
         <w:rPr>
@@ -6089,7 +6050,7 @@
           <w:b/>
           <w:color w:val="000000" w:themeColor="text1"/>
         </w:rPr>
-        <w:t xml:space="preserve"> Risco (s) e</w:t>
+        <w:t xml:space="preserve"> Mé</w:t>
       </w:r>
       <w:r>
         <w:rPr>
@@ -6097,7 +6058,7 @@
           <w:b/>
           <w:color w:val="000000" w:themeColor="text1"/>
         </w:rPr>
-        <w:t xml:space="preserve"> conting</w:t>
+        <w:t>tric</w:t>
       </w:r>
       <w:r>
         <w:rPr>
@@ -6105,7 +6066,7 @@
           <w:b/>
           <w:color w:val="000000" w:themeColor="text1"/>
         </w:rPr>
-        <w:t>ê</w:t>
+        <w:t>a</w:t>
       </w:r>
       <w:r>
         <w:rPr>
@@ -6113,179 +6074,95 @@
           <w:b/>
           <w:color w:val="000000" w:themeColor="text1"/>
         </w:rPr>
-        <w:t>nc</w:t>
-      </w:r>
-      <w:r>
-        <w:rPr>
-          <w:rFonts w:ascii="Times New Roman" w:hAnsi="Times New Roman" w:cs="Times New Roman"/>
-          <w:b/>
-          <w:color w:val="000000" w:themeColor="text1"/>
-        </w:rPr>
-        <w:t xml:space="preserve">ia </w:t>
-      </w:r>
-      <w:r>
-        <w:rPr>
-          <w:rFonts w:ascii="Times New Roman" w:hAnsi="Times New Roman" w:cs="Times New Roman"/>
-          <w:b/>
-          <w:color w:val="000000" w:themeColor="text1"/>
-        </w:rPr>
-        <w:t>(s)</w:t>
-      </w:r>
-    </w:p>
-    <w:p>
-      <w:pPr>
-        <w:jc w:val="both"/>
-      </w:pPr>
-    </w:p>
-    <w:p>
-      <w:pPr>
-        <w:ind w:left="708" w:firstLine="708"/>
-        <w:jc w:val="both"/>
-        <w:rPr>
-          <w:rFonts w:ascii="Times New Roman" w:hAnsi="Times New Roman" w:cs="Times New Roman"/>
-          <w:color w:val="00B050"/>
-        </w:rPr>
-      </w:pPr>
-      <w:r>
-        <w:rPr>
-          <w:rFonts w:ascii="Times New Roman" w:hAnsi="Times New Roman" w:cs="Times New Roman"/>
-          <w:color w:val="00B050"/>
-        </w:rPr>
-        <w:t>&lt;</w:t>
-      </w:r>
-      <w:r>
-        <w:rPr>
-          <w:rFonts w:ascii="Times New Roman" w:hAnsi="Times New Roman" w:cs="Times New Roman"/>
-          <w:color w:val="00B050"/>
-        </w:rPr>
-        <w:t xml:space="preserve">. Identificar as questões de risco que podem afetar adversamente a conclusão bem-sucedida das atividades de teste planejadas. Especifique potencial impacto (s) de cada risco juntamente com o plano (s) de contingência para mitigar ou evitar o risco. O (s) risco (s) e a (s) contingência (s) que estiverem em curso no momento da terminação da primeira versão do documento podem mudar conforme o projeto continua e então podem ser rastreados em um documento separado (registro de riscos) que não está sob controle da terminação. </w:t>
-      </w:r>
-      <w:r>
-        <w:rPr>
-          <w:rFonts w:ascii="Times New Roman" w:hAnsi="Times New Roman" w:cs="Times New Roman"/>
-          <w:color w:val="00B050"/>
-        </w:rPr>
-        <w:t>&gt;</w:t>
-      </w:r>
-    </w:p>
-    <w:p>
-      <w:pPr>
-        <w:pStyle w:val="Ttulo1"/>
-        <w:jc w:val="both"/>
-        <w:rPr>
-          <w:rFonts w:ascii="Times New Roman" w:hAnsi="Times New Roman" w:cs="Times New Roman"/>
-          <w:b/>
-          <w:color w:val="000000" w:themeColor="text1"/>
-        </w:rPr>
-      </w:pPr>
-      <w:r>
-        <w:rPr>
-          <w:rFonts w:ascii="Times New Roman" w:hAnsi="Times New Roman" w:cs="Times New Roman"/>
-          <w:b/>
-          <w:color w:val="000000" w:themeColor="text1"/>
-        </w:rPr>
-        <w:t>4. Ge</w:t>
-      </w:r>
-      <w:r>
-        <w:rPr>
-          <w:rFonts w:ascii="Times New Roman" w:hAnsi="Times New Roman" w:cs="Times New Roman"/>
-          <w:b/>
-          <w:color w:val="000000" w:themeColor="text1"/>
-        </w:rPr>
-        <w:t>ral</w:t>
-      </w:r>
-    </w:p>
-    <w:p>
-      <w:pPr>
-        <w:jc w:val="both"/>
-      </w:pPr>
-    </w:p>
-    <w:p>
-      <w:pPr>
-        <w:ind w:firstLine="708"/>
-        <w:jc w:val="both"/>
-        <w:rPr>
-          <w:rFonts w:ascii="Times New Roman" w:hAnsi="Times New Roman" w:cs="Times New Roman"/>
-          <w:color w:val="00B050"/>
-        </w:rPr>
-      </w:pPr>
-      <w:r>
-        <w:rPr>
-          <w:rFonts w:ascii="Times New Roman" w:hAnsi="Times New Roman" w:cs="Times New Roman"/>
-          <w:color w:val="00B050"/>
-        </w:rPr>
-        <w:t>&lt;</w:t>
-      </w:r>
-      <w:r>
-        <w:rPr>
-          <w:rFonts w:ascii="Times New Roman" w:hAnsi="Times New Roman" w:cs="Times New Roman"/>
-          <w:color w:val="00B050"/>
-        </w:rPr>
-        <w:t>. Apresente as seções subordinadas. Esta seção descreve os procedimentos de controle de qualidade, métricas, contém o glossário e uma descrição da frequência e do processo pelo qual o documento é revisto e re</w:t>
-      </w:r>
-      <w:r>
-        <w:rPr>
-          <w:rFonts w:ascii="Times New Roman" w:hAnsi="Times New Roman" w:cs="Times New Roman"/>
-          <w:color w:val="00B050"/>
-        </w:rPr>
-        <w:t>colocado</w:t>
-      </w:r>
-      <w:r>
-        <w:rPr>
-          <w:rFonts w:ascii="Times New Roman" w:hAnsi="Times New Roman" w:cs="Times New Roman"/>
-          <w:color w:val="00B050"/>
-        </w:rPr>
-        <w:t xml:space="preserve"> em baseline</w:t>
-      </w:r>
-      <w:r>
-        <w:rPr>
-          <w:rFonts w:ascii="Times New Roman" w:hAnsi="Times New Roman" w:cs="Times New Roman"/>
-          <w:color w:val="00B050"/>
-        </w:rPr>
-        <w:t xml:space="preserve">. Também pode conter um </w:t>
-      </w:r>
-      <w:r>
-        <w:rPr>
-          <w:rFonts w:ascii="Times New Roman" w:hAnsi="Times New Roman" w:cs="Times New Roman"/>
-          <w:color w:val="00B050"/>
-        </w:rPr>
-        <w:t>histórico das mudan</w:t>
-      </w:r>
-      <w:r>
-        <w:rPr>
-          <w:rFonts w:ascii="Times New Roman" w:hAnsi="Times New Roman" w:cs="Times New Roman"/>
-          <w:color w:val="00B050"/>
-        </w:rPr>
-        <w:t>ças (data, razão para a mudança</w:t>
-      </w:r>
-      <w:r>
-        <w:rPr>
-          <w:rFonts w:ascii="Times New Roman" w:hAnsi="Times New Roman" w:cs="Times New Roman"/>
-          <w:color w:val="00B050"/>
-        </w:rPr>
-        <w:t xml:space="preserve"> e</w:t>
-      </w:r>
-      <w:r>
-        <w:rPr>
-          <w:rFonts w:ascii="Times New Roman" w:hAnsi="Times New Roman" w:cs="Times New Roman"/>
-          <w:color w:val="00B050"/>
-        </w:rPr>
-        <w:t xml:space="preserve"> o</w:t>
-      </w:r>
-      <w:r>
-        <w:rPr>
-          <w:rFonts w:ascii="Times New Roman" w:hAnsi="Times New Roman" w:cs="Times New Roman"/>
-          <w:color w:val="00B050"/>
-        </w:rPr>
-        <w:t xml:space="preserve"> que iniciou a mudança).</w:t>
-      </w:r>
-      <w:r>
-        <w:rPr>
-          <w:rFonts w:ascii="Times New Roman" w:hAnsi="Times New Roman" w:cs="Times New Roman"/>
-          <w:color w:val="00B050"/>
-        </w:rPr>
-        <w:t xml:space="preserve"> &gt;</w:t>
-      </w:r>
+        <w:t>s</w:t>
+      </w:r>
+    </w:p>
+    <w:p>
+      <w:pPr>
+        <w:ind w:left="1416"/>
+        <w:jc w:val="both"/>
+      </w:pPr>
+    </w:p>
+    <w:p>
+      <w:pPr>
+        <w:ind w:left="1416"/>
+        <w:jc w:val="both"/>
+        <w:rPr>
+          <w:rFonts w:ascii="Times New Roman" w:hAnsi="Times New Roman" w:cs="Times New Roman"/>
+        </w:rPr>
+      </w:pPr>
+      <w:r>
+        <w:rPr>
+          <w:rFonts w:ascii="Times New Roman" w:hAnsi="Times New Roman" w:cs="Times New Roman"/>
+        </w:rPr>
+        <w:t xml:space="preserve">As métricas utilizadas para este projeto estão referenciadas no </w:t>
+      </w:r>
+      <w:hyperlink r:id="rId9" w:anchor="metricas" w:history="1">
+        <w:r>
+          <w:rPr>
+            <w:rStyle w:val="Hyperlink"/>
+            <w:rFonts w:ascii="Times New Roman" w:hAnsi="Times New Roman" w:cs="Times New Roman"/>
+          </w:rPr>
+          <w:t>Proces</w:t>
+        </w:r>
+        <w:r>
+          <w:rPr>
+            <w:rStyle w:val="Hyperlink"/>
+            <w:rFonts w:ascii="Times New Roman" w:hAnsi="Times New Roman" w:cs="Times New Roman"/>
+          </w:rPr>
+          <w:t>s</w:t>
+        </w:r>
+        <w:r>
+          <w:rPr>
+            <w:rStyle w:val="Hyperlink"/>
+            <w:rFonts w:ascii="Times New Roman" w:hAnsi="Times New Roman" w:cs="Times New Roman"/>
+          </w:rPr>
+          <w:t>o de V</w:t>
+        </w:r>
+        <w:r>
+          <w:rPr>
+            <w:rStyle w:val="Hyperlink"/>
+            <w:rFonts w:ascii="Times New Roman" w:hAnsi="Times New Roman" w:cs="Times New Roman"/>
+          </w:rPr>
+          <w:t>E</w:t>
+        </w:r>
+        <w:r>
+          <w:rPr>
+            <w:rStyle w:val="Hyperlink"/>
+            <w:rFonts w:ascii="Times New Roman" w:hAnsi="Times New Roman" w:cs="Times New Roman"/>
+          </w:rPr>
+          <w:t>R-V</w:t>
+        </w:r>
+        <w:r>
+          <w:rPr>
+            <w:rStyle w:val="Hyperlink"/>
+            <w:rFonts w:ascii="Times New Roman" w:hAnsi="Times New Roman" w:cs="Times New Roman"/>
+          </w:rPr>
+          <w:t>A</w:t>
+        </w:r>
+        <w:r>
+          <w:rPr>
+            <w:rStyle w:val="Hyperlink"/>
+            <w:rFonts w:ascii="Times New Roman" w:hAnsi="Times New Roman" w:cs="Times New Roman"/>
+          </w:rPr>
+          <w:t>L</w:t>
+        </w:r>
+      </w:hyperlink>
+      <w:r>
+        <w:rPr>
+          <w:rFonts w:ascii="Times New Roman" w:hAnsi="Times New Roman" w:cs="Times New Roman"/>
+        </w:rPr>
+        <w:t xml:space="preserve"> (Seção 5).</w:t>
+      </w:r>
+    </w:p>
+    <w:p>
+      <w:pPr>
+        <w:ind w:left="1416"/>
+        <w:jc w:val="both"/>
+        <w:rPr>
+          <w:rFonts w:ascii="Times New Roman" w:hAnsi="Times New Roman" w:cs="Times New Roman"/>
+        </w:rPr>
+      </w:pPr>
     </w:p>
     <w:p>
       <w:pPr>
@@ -6298,13 +6175,15 @@
           <w:color w:val="000000" w:themeColor="text1"/>
         </w:rPr>
       </w:pPr>
+      <w:bookmarkStart w:id="1" w:name="_GoBack"/>
+      <w:bookmarkEnd w:id="1"/>
       <w:r>
         <w:rPr>
           <w:rFonts w:ascii="Times New Roman" w:hAnsi="Times New Roman" w:cs="Times New Roman"/>
           <w:b/>
           <w:color w:val="000000" w:themeColor="text1"/>
         </w:rPr>
-        <w:t>4.1</w:t>
+        <w:t>4.2</w:t>
       </w:r>
       <w:r>
         <w:rPr>
@@ -6312,326 +6191,302 @@
           <w:b/>
           <w:color w:val="000000" w:themeColor="text1"/>
         </w:rPr>
-        <w:t xml:space="preserve"> Mé</w:t>
-      </w:r>
-      <w:r>
-        <w:rPr>
-          <w:rFonts w:ascii="Times New Roman" w:hAnsi="Times New Roman" w:cs="Times New Roman"/>
-          <w:b/>
-          <w:color w:val="000000" w:themeColor="text1"/>
-        </w:rPr>
-        <w:t>tric</w:t>
-      </w:r>
-      <w:r>
-        <w:rPr>
-          <w:rFonts w:ascii="Times New Roman" w:hAnsi="Times New Roman" w:cs="Times New Roman"/>
-          <w:b/>
-          <w:color w:val="000000" w:themeColor="text1"/>
-        </w:rPr>
-        <w:t>a</w:t>
-      </w:r>
-      <w:r>
-        <w:rPr>
-          <w:rFonts w:ascii="Times New Roman" w:hAnsi="Times New Roman" w:cs="Times New Roman"/>
-          <w:b/>
-          <w:color w:val="000000" w:themeColor="text1"/>
-        </w:rPr>
-        <w:t>s</w:t>
-      </w:r>
-    </w:p>
-    <w:p>
-      <w:pPr>
-        <w:jc w:val="both"/>
-      </w:pPr>
-    </w:p>
-    <w:p>
-      <w:pPr>
-        <w:ind w:left="708" w:firstLine="708"/>
+        <w:t xml:space="preserve"> Cobertura de Teste</w:t>
+      </w:r>
+    </w:p>
+    <w:p>
+      <w:pPr>
+        <w:jc w:val="both"/>
+      </w:pPr>
+    </w:p>
+    <w:p>
+      <w:pPr>
+        <w:pStyle w:val="PargrafodaLista"/>
+        <w:numPr>
+          <w:ilvl w:val="0"/>
+          <w:numId w:val="8"/>
+        </w:numPr>
+        <w:shd w:val="clear" w:color="auto" w:fill="FFFFFF" w:themeFill="background1"/>
+        <w:jc w:val="both"/>
+        <w:rPr>
+          <w:rFonts w:ascii="Times New Roman" w:hAnsi="Times New Roman" w:cs="Times New Roman"/>
+        </w:rPr>
+      </w:pPr>
+      <w:r>
+        <w:rPr>
+          <w:rFonts w:ascii="Times New Roman" w:hAnsi="Times New Roman" w:cs="Times New Roman"/>
+        </w:rPr>
+        <w:t>Inspeção de Software:</w:t>
+      </w:r>
+    </w:p>
+    <w:p>
+      <w:pPr>
+        <w:pStyle w:val="PargrafodaLista"/>
+        <w:shd w:val="clear" w:color="auto" w:fill="FFFFFF" w:themeFill="background1"/>
+        <w:ind w:left="2136"/>
+        <w:jc w:val="both"/>
+        <w:rPr>
+          <w:rFonts w:ascii="Times New Roman" w:hAnsi="Times New Roman" w:cs="Times New Roman"/>
+        </w:rPr>
+      </w:pPr>
+      <w:r>
+        <w:rPr>
+          <w:rFonts w:ascii="Times New Roman" w:hAnsi="Times New Roman" w:cs="Times New Roman"/>
+        </w:rPr>
+        <w:t>Para a esta técnica de teste, o critério de suficiência de teste é definido por:</w:t>
+      </w:r>
+    </w:p>
+    <w:p>
+      <w:pPr>
+        <w:pStyle w:val="PargrafodaLista"/>
+        <w:shd w:val="clear" w:color="auto" w:fill="FFFFFF" w:themeFill="background1"/>
+        <w:ind w:left="2136"/>
+        <w:jc w:val="both"/>
+        <w:rPr>
+          <w:rFonts w:ascii="Times New Roman" w:hAnsi="Times New Roman" w:cs="Times New Roman"/>
+        </w:rPr>
+      </w:pPr>
+    </w:p>
+    <w:p>
+      <w:pPr>
+        <w:pStyle w:val="PargrafodaLista"/>
+        <w:shd w:val="clear" w:color="auto" w:fill="FFFFFF" w:themeFill="background1"/>
+        <w:ind w:left="2136"/>
+        <w:jc w:val="both"/>
+        <w:rPr>
+          <w:rFonts w:ascii="Times New Roman" w:eastAsiaTheme="minorEastAsia" w:hAnsi="Times New Roman" w:cs="Times New Roman"/>
+        </w:rPr>
+      </w:pPr>
+      <w:r>
+        <w:rPr>
+          <w:rFonts w:ascii="Times New Roman" w:hAnsi="Times New Roman" w:cs="Times New Roman"/>
+        </w:rPr>
+        <w:t xml:space="preserve"> </w:t>
+      </w:r>
+      <m:oMath>
+        <m:r>
+          <w:rPr>
+            <w:rFonts w:ascii="Cambria Math" w:hAnsi="Cambria Math" w:cs="Times New Roman"/>
+            <w:sz w:val="28"/>
+            <w:szCs w:val="28"/>
+          </w:rPr>
+          <m:t xml:space="preserve">x= </m:t>
+        </m:r>
+        <m:f>
+          <m:fPr>
+            <m:ctrlPr>
+              <w:rPr>
+                <w:rFonts w:ascii="Cambria Math" w:hAnsi="Cambria Math" w:cs="Times New Roman"/>
+                <w:i/>
+                <w:sz w:val="28"/>
+                <w:szCs w:val="28"/>
+              </w:rPr>
+            </m:ctrlPr>
+          </m:fPr>
+          <m:num>
+            <m:r>
+              <w:rPr>
+                <w:rFonts w:ascii="Cambria Math" w:hAnsi="Cambria Math" w:cs="Times New Roman"/>
+                <w:sz w:val="28"/>
+                <w:szCs w:val="28"/>
+              </w:rPr>
+              <m:t>Artefatos inspecionados</m:t>
+            </m:r>
+          </m:num>
+          <m:den>
+            <m:r>
+              <w:rPr>
+                <w:rFonts w:ascii="Cambria Math" w:hAnsi="Cambria Math" w:cs="Times New Roman"/>
+                <w:sz w:val="28"/>
+                <w:szCs w:val="28"/>
+              </w:rPr>
+              <m:t>Toral de artefatos a serem inspecionados</m:t>
+            </m:r>
+          </m:den>
+        </m:f>
+        <m:r>
+          <w:rPr>
+            <w:rFonts w:ascii="Cambria Math" w:hAnsi="Cambria Math" w:cs="Times New Roman"/>
+            <w:sz w:val="28"/>
+            <w:szCs w:val="28"/>
+          </w:rPr>
+          <m:t>*100</m:t>
+        </m:r>
+      </m:oMath>
+      <w:r>
+        <w:rPr>
+          <w:rFonts w:ascii="Times New Roman" w:eastAsiaTheme="minorEastAsia" w:hAnsi="Times New Roman" w:cs="Times New Roman"/>
+        </w:rPr>
+        <w:t xml:space="preserve"> </w:t>
+      </w:r>
+    </w:p>
+    <w:p>
+      <w:pPr>
+        <w:pStyle w:val="PargrafodaLista"/>
+        <w:shd w:val="clear" w:color="auto" w:fill="FFFFFF" w:themeFill="background1"/>
+        <w:ind w:left="2136"/>
+        <w:jc w:val="both"/>
+        <w:rPr>
+          <w:rFonts w:ascii="Times New Roman" w:eastAsiaTheme="minorEastAsia" w:hAnsi="Times New Roman" w:cs="Times New Roman"/>
+        </w:rPr>
+      </w:pPr>
+    </w:p>
+    <w:p>
+      <w:pPr>
+        <w:pStyle w:val="PargrafodaLista"/>
+        <w:shd w:val="clear" w:color="auto" w:fill="FFFFFF" w:themeFill="background1"/>
+        <w:ind w:left="2136"/>
+        <w:jc w:val="both"/>
+        <w:rPr>
+          <w:rFonts w:ascii="Times New Roman" w:eastAsiaTheme="minorEastAsia" w:hAnsi="Times New Roman" w:cs="Times New Roman"/>
+        </w:rPr>
+      </w:pPr>
+      <w:r>
+        <w:rPr>
+          <w:rFonts w:ascii="Times New Roman" w:eastAsiaTheme="minorEastAsia" w:hAnsi="Times New Roman" w:cs="Times New Roman"/>
+        </w:rPr>
+        <w:t>De modo que x é maior ou igual a 100%</w:t>
+      </w:r>
+    </w:p>
+    <w:p>
+      <w:pPr>
+        <w:pStyle w:val="PargrafodaLista"/>
+        <w:shd w:val="clear" w:color="auto" w:fill="FFFFFF" w:themeFill="background1"/>
+        <w:ind w:left="2136"/>
+        <w:jc w:val="both"/>
+        <w:rPr>
+          <w:rFonts w:ascii="Times New Roman" w:eastAsiaTheme="minorEastAsia" w:hAnsi="Times New Roman" w:cs="Times New Roman"/>
+        </w:rPr>
+      </w:pPr>
+    </w:p>
+    <w:p>
+      <w:pPr>
+        <w:pStyle w:val="PargrafodaLista"/>
+        <w:numPr>
+          <w:ilvl w:val="0"/>
+          <w:numId w:val="8"/>
+        </w:numPr>
+        <w:shd w:val="clear" w:color="auto" w:fill="FFFFFF" w:themeFill="background1"/>
+        <w:jc w:val="both"/>
+        <w:rPr>
+          <w:rFonts w:ascii="Times New Roman" w:hAnsi="Times New Roman" w:cs="Times New Roman"/>
+        </w:rPr>
+      </w:pPr>
+      <w:r>
+        <w:rPr>
+          <w:rFonts w:ascii="Times New Roman" w:hAnsi="Times New Roman" w:cs="Times New Roman"/>
+        </w:rPr>
+        <w:t>Teste Funcional:</w:t>
+      </w:r>
+    </w:p>
+    <w:p>
+      <w:pPr>
+        <w:pStyle w:val="PargrafodaLista"/>
+        <w:shd w:val="clear" w:color="auto" w:fill="FFFFFF" w:themeFill="background1"/>
+        <w:ind w:left="2136"/>
+        <w:jc w:val="both"/>
+        <w:rPr>
+          <w:rFonts w:ascii="Times New Roman" w:hAnsi="Times New Roman" w:cs="Times New Roman"/>
+        </w:rPr>
+      </w:pPr>
+      <w:r>
+        <w:rPr>
+          <w:rFonts w:ascii="Times New Roman" w:hAnsi="Times New Roman" w:cs="Times New Roman"/>
+        </w:rPr>
+        <w:t xml:space="preserve">Para a esta técnica de teste, o critério de suficiência de teste </w:t>
+      </w:r>
+      <w:r>
+        <w:rPr>
+          <w:rFonts w:ascii="Times New Roman" w:hAnsi="Times New Roman" w:cs="Times New Roman"/>
+        </w:rPr>
+        <w:t>é definido que 100% dos casos de uso e requisitos funcionais do sistema foram abordados pelos casos de teste.</w:t>
+      </w:r>
+    </w:p>
+    <w:p>
+      <w:pPr>
+        <w:pStyle w:val="PargrafodaLista"/>
+        <w:numPr>
+          <w:ilvl w:val="0"/>
+          <w:numId w:val="8"/>
+        </w:numPr>
+        <w:shd w:val="clear" w:color="auto" w:fill="FFFFFF" w:themeFill="background1"/>
+        <w:jc w:val="both"/>
+        <w:rPr>
+          <w:rFonts w:ascii="Times New Roman" w:hAnsi="Times New Roman" w:cs="Times New Roman"/>
+        </w:rPr>
+      </w:pPr>
+      <w:r>
+        <w:rPr>
+          <w:rFonts w:ascii="Times New Roman" w:hAnsi="Times New Roman" w:cs="Times New Roman"/>
+        </w:rPr>
+        <w:t>Teste de Estrutura:</w:t>
+      </w:r>
+    </w:p>
+    <w:p>
+      <w:pPr>
+        <w:pStyle w:val="PargrafodaLista"/>
+        <w:shd w:val="clear" w:color="auto" w:fill="FFFFFF" w:themeFill="background1"/>
+        <w:ind w:left="2136"/>
+        <w:jc w:val="both"/>
+        <w:rPr>
+          <w:rFonts w:ascii="Times New Roman" w:hAnsi="Times New Roman" w:cs="Times New Roman"/>
+        </w:rPr>
+      </w:pPr>
+      <w:r>
+        <w:rPr>
+          <w:rFonts w:ascii="Times New Roman" w:hAnsi="Times New Roman" w:cs="Times New Roman"/>
+        </w:rPr>
+        <w:t xml:space="preserve">Para a esta técnica de teste, o critério de suficiência de teste é definido que 100% dos </w:t>
+      </w:r>
+      <w:r>
+        <w:rPr>
+          <w:rFonts w:ascii="Times New Roman" w:hAnsi="Times New Roman" w:cs="Times New Roman"/>
+        </w:rPr>
+        <w:t xml:space="preserve">links utilizados em todas as páginas do </w:t>
+      </w:r>
+      <w:r>
+        <w:rPr>
+          <w:rFonts w:ascii="Times New Roman" w:hAnsi="Times New Roman" w:cs="Times New Roman"/>
+        </w:rPr>
+        <w:t xml:space="preserve">sistema foram </w:t>
+      </w:r>
+      <w:r>
+        <w:rPr>
+          <w:rFonts w:ascii="Times New Roman" w:hAnsi="Times New Roman" w:cs="Times New Roman"/>
+        </w:rPr>
+        <w:t>testados</w:t>
+      </w:r>
+      <w:r>
+        <w:rPr>
+          <w:rFonts w:ascii="Times New Roman" w:hAnsi="Times New Roman" w:cs="Times New Roman"/>
+        </w:rPr>
+        <w:t>.</w:t>
+      </w:r>
+    </w:p>
+    <w:p>
+      <w:pPr>
+        <w:pStyle w:val="PargrafodaLista"/>
+        <w:ind w:left="2136"/>
         <w:jc w:val="both"/>
         <w:rPr>
           <w:rFonts w:ascii="Times New Roman" w:hAnsi="Times New Roman" w:cs="Times New Roman"/>
           <w:color w:val="00B050"/>
         </w:rPr>
       </w:pPr>
-      <w:r>
+    </w:p>
+    <w:p>
+      <w:pPr>
+        <w:pStyle w:val="PargrafodaLista"/>
+        <w:ind w:left="2136"/>
+        <w:jc w:val="both"/>
         <w:rPr>
           <w:rFonts w:ascii="Times New Roman" w:hAnsi="Times New Roman" w:cs="Times New Roman"/>
           <w:color w:val="00B050"/>
         </w:rPr>
-        <w:t xml:space="preserve">&lt;. Identificar as medidas específicas que serão coletadas, analisadas e relatadas. As métricas especificadas aqui são aquelas que só se aplicam a este nível de teste em </w:t>
-      </w:r>
-      <w:r>
-        <w:rPr>
-          <w:rFonts w:ascii="Times New Roman" w:hAnsi="Times New Roman" w:cs="Times New Roman"/>
-          <w:color w:val="00B050"/>
-        </w:rPr>
-        <w:lastRenderedPageBreak/>
-        <w:t>particular. Esta pode ser uma referência ao local onde elas estão documentadas em sua totalidade, seja em um plano de garantia de qualidade ou como parte da documentação em um programa global de medição.</w:t>
-      </w:r>
-      <w:r>
-        <w:rPr>
-          <w:rFonts w:ascii="Times New Roman" w:hAnsi="Times New Roman" w:cs="Times New Roman"/>
-          <w:color w:val="00B050"/>
-        </w:rPr>
-        <w:t xml:space="preserve"> &gt;</w:t>
-      </w:r>
-    </w:p>
-    <w:p>
-      <w:pPr>
-        <w:pStyle w:val="Ttulo2"/>
-        <w:ind w:firstLine="708"/>
-        <w:jc w:val="both"/>
-        <w:rPr>
-          <w:rFonts w:ascii="Times New Roman" w:hAnsi="Times New Roman" w:cs="Times New Roman"/>
-          <w:b/>
-          <w:color w:val="000000" w:themeColor="text1"/>
-        </w:rPr>
-      </w:pPr>
-      <w:r>
-        <w:rPr>
-          <w:rFonts w:ascii="Times New Roman" w:hAnsi="Times New Roman" w:cs="Times New Roman"/>
-          <w:b/>
-          <w:color w:val="000000" w:themeColor="text1"/>
-        </w:rPr>
-        <w:t>4.2</w:t>
-      </w:r>
-      <w:r>
-        <w:rPr>
-          <w:rFonts w:ascii="Times New Roman" w:hAnsi="Times New Roman" w:cs="Times New Roman"/>
-          <w:b/>
-          <w:color w:val="000000" w:themeColor="text1"/>
-        </w:rPr>
-        <w:t xml:space="preserve"> Cobertura de Teste</w:t>
-      </w:r>
-    </w:p>
-    <w:p>
-      <w:pPr>
-        <w:jc w:val="both"/>
-      </w:pPr>
-    </w:p>
-    <w:p>
-      <w:pPr>
-        <w:ind w:left="708" w:firstLine="708"/>
-        <w:jc w:val="both"/>
-        <w:rPr>
-          <w:rFonts w:ascii="Times New Roman" w:hAnsi="Times New Roman" w:cs="Times New Roman"/>
-          <w:color w:val="00B050"/>
-        </w:rPr>
-      </w:pPr>
-      <w:r>
-        <w:rPr>
-          <w:rFonts w:ascii="Times New Roman" w:hAnsi="Times New Roman" w:cs="Times New Roman"/>
-          <w:color w:val="00B050"/>
-        </w:rPr>
-        <w:t>&lt;. Especifique o</w:t>
-      </w:r>
-      <w:r>
-        <w:rPr>
-          <w:rFonts w:ascii="Times New Roman" w:hAnsi="Times New Roman" w:cs="Times New Roman"/>
-          <w:color w:val="00B050"/>
-        </w:rPr>
-        <w:t xml:space="preserve"> (s)</w:t>
-      </w:r>
-      <w:r>
-        <w:rPr>
-          <w:rFonts w:ascii="Times New Roman" w:hAnsi="Times New Roman" w:cs="Times New Roman"/>
-          <w:color w:val="00B050"/>
-        </w:rPr>
-        <w:t xml:space="preserve"> r</w:t>
-      </w:r>
-      <w:r>
-        <w:rPr>
-          <w:rFonts w:ascii="Times New Roman" w:hAnsi="Times New Roman" w:cs="Times New Roman"/>
-          <w:color w:val="00B050"/>
-        </w:rPr>
-        <w:t>equisito (s) para a cobertura de</w:t>
-      </w:r>
-      <w:r>
-        <w:rPr>
-          <w:rFonts w:ascii="Times New Roman" w:hAnsi="Times New Roman" w:cs="Times New Roman"/>
-          <w:color w:val="00B050"/>
-        </w:rPr>
-        <w:t xml:space="preserve"> teste. A cobertura de teste é uma indicação do grau em que o item d</w:t>
-      </w:r>
-      <w:r>
-        <w:rPr>
-          <w:rFonts w:ascii="Times New Roman" w:hAnsi="Times New Roman" w:cs="Times New Roman"/>
-          <w:color w:val="00B050"/>
-        </w:rPr>
-        <w:t>e teste foi atingido ou "coberto</w:t>
-      </w:r>
-      <w:r>
-        <w:rPr>
-          <w:rFonts w:ascii="Times New Roman" w:hAnsi="Times New Roman" w:cs="Times New Roman"/>
-          <w:color w:val="00B050"/>
-        </w:rPr>
-        <w:t>" pelos c</w:t>
-      </w:r>
-      <w:r>
-        <w:rPr>
-          <w:rFonts w:ascii="Times New Roman" w:hAnsi="Times New Roman" w:cs="Times New Roman"/>
-          <w:color w:val="00B050"/>
-        </w:rPr>
-        <w:t xml:space="preserve">asos de teste, incluindo </w:t>
-      </w:r>
-      <w:r>
-        <w:rPr>
-          <w:rFonts w:ascii="Times New Roman" w:hAnsi="Times New Roman" w:cs="Times New Roman"/>
-          <w:color w:val="00B050"/>
-        </w:rPr>
-        <w:t xml:space="preserve">amplitude e profundidade. O tipo de cobertura que é relevante varia com </w:t>
-      </w:r>
-      <w:r>
-        <w:rPr>
-          <w:rFonts w:ascii="Times New Roman" w:hAnsi="Times New Roman" w:cs="Times New Roman"/>
-          <w:color w:val="00B050"/>
-        </w:rPr>
-        <w:t>o</w:t>
-      </w:r>
-      <w:r>
-        <w:rPr>
-          <w:rFonts w:ascii="Times New Roman" w:hAnsi="Times New Roman" w:cs="Times New Roman"/>
-          <w:b/>
-          <w:color w:val="FF0000"/>
-        </w:rPr>
-        <w:t xml:space="preserve"> </w:t>
-      </w:r>
-      <w:r>
-        <w:rPr>
-          <w:rFonts w:ascii="Times New Roman" w:hAnsi="Times New Roman" w:cs="Times New Roman"/>
-          <w:color w:val="00B050"/>
-        </w:rPr>
-        <w:t>tipo de teste</w:t>
-      </w:r>
-      <w:r>
-        <w:rPr>
-          <w:rFonts w:ascii="Times New Roman" w:hAnsi="Times New Roman" w:cs="Times New Roman"/>
-          <w:color w:val="00B050"/>
-        </w:rPr>
-        <w:t xml:space="preserve">. </w:t>
-      </w:r>
-      <w:r>
-        <w:rPr>
-          <w:rFonts w:ascii="Times New Roman" w:hAnsi="Times New Roman" w:cs="Times New Roman"/>
-          <w:color w:val="00B050"/>
-        </w:rPr>
-        <w:t>Por exemplo,</w:t>
-      </w:r>
-      <w:r>
-        <w:rPr>
-          <w:rFonts w:ascii="Times New Roman" w:hAnsi="Times New Roman" w:cs="Times New Roman"/>
-          <w:color w:val="00B050"/>
-        </w:rPr>
-        <w:t xml:space="preserve"> </w:t>
-      </w:r>
-      <w:r>
-        <w:rPr>
-          <w:rFonts w:ascii="Times New Roman" w:hAnsi="Times New Roman" w:cs="Times New Roman"/>
-          <w:color w:val="00B050"/>
-        </w:rPr>
-        <w:t xml:space="preserve">uma </w:t>
-      </w:r>
-      <w:r>
-        <w:rPr>
-          <w:rFonts w:ascii="Times New Roman" w:hAnsi="Times New Roman" w:cs="Times New Roman"/>
-          <w:color w:val="00B050"/>
-        </w:rPr>
-        <w:t xml:space="preserve">cobertura de teste </w:t>
-      </w:r>
-      <w:r>
-        <w:rPr>
-          <w:rFonts w:ascii="Times New Roman" w:hAnsi="Times New Roman" w:cs="Times New Roman"/>
-          <w:color w:val="00B050"/>
-        </w:rPr>
-        <w:t xml:space="preserve">de unidade </w:t>
-      </w:r>
-      <w:r>
-        <w:rPr>
-          <w:rFonts w:ascii="Times New Roman" w:hAnsi="Times New Roman" w:cs="Times New Roman"/>
-          <w:color w:val="00B050"/>
-        </w:rPr>
-        <w:t xml:space="preserve">é </w:t>
-      </w:r>
-      <w:r>
-        <w:rPr>
-          <w:rFonts w:ascii="Times New Roman" w:hAnsi="Times New Roman" w:cs="Times New Roman"/>
-          <w:color w:val="00B050"/>
-        </w:rPr>
-        <w:t>comumente</w:t>
-      </w:r>
-      <w:r>
-        <w:rPr>
-          <w:rFonts w:ascii="Times New Roman" w:hAnsi="Times New Roman" w:cs="Times New Roman"/>
-          <w:color w:val="00B050"/>
-        </w:rPr>
-        <w:t xml:space="preserve"> expressa em termos de p</w:t>
-      </w:r>
-      <w:r>
-        <w:rPr>
-          <w:rFonts w:ascii="Times New Roman" w:hAnsi="Times New Roman" w:cs="Times New Roman"/>
-          <w:color w:val="00B050"/>
-        </w:rPr>
-        <w:t>orcentagem de</w:t>
-      </w:r>
-      <w:r>
-        <w:rPr>
-          <w:rFonts w:ascii="Times New Roman" w:hAnsi="Times New Roman" w:cs="Times New Roman"/>
-          <w:color w:val="00B050"/>
-        </w:rPr>
-        <w:t xml:space="preserve"> código testado</w:t>
-      </w:r>
-      <w:r>
-        <w:rPr>
-          <w:rFonts w:ascii="Times New Roman" w:hAnsi="Times New Roman" w:cs="Times New Roman"/>
-          <w:color w:val="00B050"/>
-        </w:rPr>
-        <w:t xml:space="preserve"> </w:t>
-      </w:r>
-      <w:r>
-        <w:rPr>
-          <w:rFonts w:ascii="Times New Roman" w:hAnsi="Times New Roman" w:cs="Times New Roman"/>
-          <w:color w:val="00B050"/>
-        </w:rPr>
-        <w:t>e</w:t>
-      </w:r>
-      <w:r>
-        <w:rPr>
-          <w:rFonts w:ascii="Times New Roman" w:hAnsi="Times New Roman" w:cs="Times New Roman"/>
-          <w:color w:val="00B050"/>
-        </w:rPr>
-        <w:t>nquanto</w:t>
-      </w:r>
-      <w:r>
-        <w:rPr>
-          <w:rFonts w:ascii="Times New Roman" w:hAnsi="Times New Roman" w:cs="Times New Roman"/>
-          <w:color w:val="00B050"/>
-        </w:rPr>
-        <w:t xml:space="preserve"> cobertura de teste</w:t>
-      </w:r>
-      <w:r>
-        <w:rPr>
-          <w:rFonts w:ascii="Times New Roman" w:hAnsi="Times New Roman" w:cs="Times New Roman"/>
-          <w:color w:val="00B050"/>
-        </w:rPr>
-        <w:t xml:space="preserve"> de software e de validação do sistema pode ser um po</w:t>
-      </w:r>
-      <w:r>
-        <w:rPr>
-          <w:rFonts w:ascii="Times New Roman" w:hAnsi="Times New Roman" w:cs="Times New Roman"/>
-          <w:color w:val="00B050"/>
-        </w:rPr>
-        <w:t>rcentual de requisitos testados. Há uma necessidade de especificação de cobertura ou algum outro método para assegurar a suficiência de teste.</w:t>
-      </w:r>
-      <w:r>
-        <w:rPr>
-          <w:rFonts w:ascii="Times New Roman" w:hAnsi="Times New Roman" w:cs="Times New Roman"/>
-          <w:color w:val="00B050"/>
-        </w:rPr>
-        <w:t xml:space="preserve"> &gt;</w:t>
-      </w:r>
+      </w:pPr>
     </w:p>
     <w:sectPr>
-      <w:footerReference w:type="default" r:id="rId8"/>
+      <w:footerReference w:type="default" r:id="rId10"/>
       <w:pgSz w:w="11906" w:h="16838"/>
       <w:pgMar w:top="1417" w:right="1701" w:bottom="1417" w:left="1701" w:header="708" w:footer="708" w:gutter="0"/>
       <w:cols w:space="708"/>
@@ -6711,7 +6566,7 @@
               <w:rFonts w:ascii="Arial" w:eastAsia="Arial" w:hAnsi="Arial" w:cs="Arial"/>
               <w:sz w:val="16"/>
             </w:rPr>
-            <w:t>Teste de [Nível]</w:t>
+            <w:t>Teste</w:t>
           </w:r>
         </w:p>
         <w:p>
@@ -6733,7 +6588,13 @@
             <w:rPr>
               <w:sz w:val="16"/>
             </w:rPr>
-            <w:t>28/4/2015</w:t>
+            <w:t>02/06</w:t>
+          </w:r>
+          <w:r>
+            <w:rPr>
+              <w:sz w:val="16"/>
+            </w:rPr>
+            <w:t>/2015</w:t>
           </w:r>
           <w:r>
             <w:rPr>
@@ -6786,7 +6647,7 @@
             <w:rPr>
               <w:noProof/>
             </w:rPr>
-            <w:t>9</w:t>
+            <w:t>8</w:t>
           </w:r>
           <w:r>
             <w:fldChar w:fldCharType="end"/>
@@ -6811,7 +6672,7 @@
             <w:rPr>
               <w:noProof/>
             </w:rPr>
-            <w:t>9</w:t>
+            <w:t>8</w:t>
           </w:r>
           <w:r>
             <w:fldChar w:fldCharType="end"/>
@@ -6969,6 +6830,232 @@
     </w:lvl>
   </w:abstractNum>
   <w:abstractNum w:abstractNumId="1" w15:restartNumberingAfterBreak="0">
+    <w:nsid w:val="053B6914"/>
+    <w:multiLevelType w:val="hybridMultilevel"/>
+    <w:tmpl w:val="52969C7A"/>
+    <w:lvl w:ilvl="0" w:tplc="04160001">
+      <w:start w:val="1"/>
+      <w:numFmt w:val="bullet"/>
+      <w:lvlText w:val=""/>
+      <w:lvlJc w:val="left"/>
+      <w:pPr>
+        <w:ind w:left="2136" w:hanging="360"/>
+      </w:pPr>
+      <w:rPr>
+        <w:rFonts w:ascii="Symbol" w:hAnsi="Symbol" w:hint="default"/>
+      </w:rPr>
+    </w:lvl>
+    <w:lvl w:ilvl="1" w:tplc="04160003" w:tentative="1">
+      <w:start w:val="1"/>
+      <w:numFmt w:val="bullet"/>
+      <w:lvlText w:val="o"/>
+      <w:lvlJc w:val="left"/>
+      <w:pPr>
+        <w:ind w:left="2856" w:hanging="360"/>
+      </w:pPr>
+      <w:rPr>
+        <w:rFonts w:ascii="Courier New" w:hAnsi="Courier New" w:cs="Courier New" w:hint="default"/>
+      </w:rPr>
+    </w:lvl>
+    <w:lvl w:ilvl="2" w:tplc="04160005" w:tentative="1">
+      <w:start w:val="1"/>
+      <w:numFmt w:val="bullet"/>
+      <w:lvlText w:val=""/>
+      <w:lvlJc w:val="left"/>
+      <w:pPr>
+        <w:ind w:left="3576" w:hanging="360"/>
+      </w:pPr>
+      <w:rPr>
+        <w:rFonts w:ascii="Wingdings" w:hAnsi="Wingdings" w:hint="default"/>
+      </w:rPr>
+    </w:lvl>
+    <w:lvl w:ilvl="3" w:tplc="04160001" w:tentative="1">
+      <w:start w:val="1"/>
+      <w:numFmt w:val="bullet"/>
+      <w:lvlText w:val=""/>
+      <w:lvlJc w:val="left"/>
+      <w:pPr>
+        <w:ind w:left="4296" w:hanging="360"/>
+      </w:pPr>
+      <w:rPr>
+        <w:rFonts w:ascii="Symbol" w:hAnsi="Symbol" w:hint="default"/>
+      </w:rPr>
+    </w:lvl>
+    <w:lvl w:ilvl="4" w:tplc="04160003" w:tentative="1">
+      <w:start w:val="1"/>
+      <w:numFmt w:val="bullet"/>
+      <w:lvlText w:val="o"/>
+      <w:lvlJc w:val="left"/>
+      <w:pPr>
+        <w:ind w:left="5016" w:hanging="360"/>
+      </w:pPr>
+      <w:rPr>
+        <w:rFonts w:ascii="Courier New" w:hAnsi="Courier New" w:cs="Courier New" w:hint="default"/>
+      </w:rPr>
+    </w:lvl>
+    <w:lvl w:ilvl="5" w:tplc="04160005" w:tentative="1">
+      <w:start w:val="1"/>
+      <w:numFmt w:val="bullet"/>
+      <w:lvlText w:val=""/>
+      <w:lvlJc w:val="left"/>
+      <w:pPr>
+        <w:ind w:left="5736" w:hanging="360"/>
+      </w:pPr>
+      <w:rPr>
+        <w:rFonts w:ascii="Wingdings" w:hAnsi="Wingdings" w:hint="default"/>
+      </w:rPr>
+    </w:lvl>
+    <w:lvl w:ilvl="6" w:tplc="04160001" w:tentative="1">
+      <w:start w:val="1"/>
+      <w:numFmt w:val="bullet"/>
+      <w:lvlText w:val=""/>
+      <w:lvlJc w:val="left"/>
+      <w:pPr>
+        <w:ind w:left="6456" w:hanging="360"/>
+      </w:pPr>
+      <w:rPr>
+        <w:rFonts w:ascii="Symbol" w:hAnsi="Symbol" w:hint="default"/>
+      </w:rPr>
+    </w:lvl>
+    <w:lvl w:ilvl="7" w:tplc="04160003" w:tentative="1">
+      <w:start w:val="1"/>
+      <w:numFmt w:val="bullet"/>
+      <w:lvlText w:val="o"/>
+      <w:lvlJc w:val="left"/>
+      <w:pPr>
+        <w:ind w:left="7176" w:hanging="360"/>
+      </w:pPr>
+      <w:rPr>
+        <w:rFonts w:ascii="Courier New" w:hAnsi="Courier New" w:cs="Courier New" w:hint="default"/>
+      </w:rPr>
+    </w:lvl>
+    <w:lvl w:ilvl="8" w:tplc="04160005" w:tentative="1">
+      <w:start w:val="1"/>
+      <w:numFmt w:val="bullet"/>
+      <w:lvlText w:val=""/>
+      <w:lvlJc w:val="left"/>
+      <w:pPr>
+        <w:ind w:left="7896" w:hanging="360"/>
+      </w:pPr>
+      <w:rPr>
+        <w:rFonts w:ascii="Wingdings" w:hAnsi="Wingdings" w:hint="default"/>
+      </w:rPr>
+    </w:lvl>
+  </w:abstractNum>
+  <w:abstractNum w:abstractNumId="2" w15:restartNumberingAfterBreak="0">
+    <w:nsid w:val="06E12342"/>
+    <w:multiLevelType w:val="hybridMultilevel"/>
+    <w:tmpl w:val="BEE4DF1C"/>
+    <w:lvl w:ilvl="0" w:tplc="04160001">
+      <w:start w:val="1"/>
+      <w:numFmt w:val="bullet"/>
+      <w:lvlText w:val=""/>
+      <w:lvlJc w:val="left"/>
+      <w:pPr>
+        <w:ind w:left="2136" w:hanging="360"/>
+      </w:pPr>
+      <w:rPr>
+        <w:rFonts w:ascii="Symbol" w:hAnsi="Symbol" w:hint="default"/>
+      </w:rPr>
+    </w:lvl>
+    <w:lvl w:ilvl="1" w:tplc="04160003" w:tentative="1">
+      <w:start w:val="1"/>
+      <w:numFmt w:val="bullet"/>
+      <w:lvlText w:val="o"/>
+      <w:lvlJc w:val="left"/>
+      <w:pPr>
+        <w:ind w:left="2856" w:hanging="360"/>
+      </w:pPr>
+      <w:rPr>
+        <w:rFonts w:ascii="Courier New" w:hAnsi="Courier New" w:cs="Courier New" w:hint="default"/>
+      </w:rPr>
+    </w:lvl>
+    <w:lvl w:ilvl="2" w:tplc="04160005" w:tentative="1">
+      <w:start w:val="1"/>
+      <w:numFmt w:val="bullet"/>
+      <w:lvlText w:val=""/>
+      <w:lvlJc w:val="left"/>
+      <w:pPr>
+        <w:ind w:left="3576" w:hanging="360"/>
+      </w:pPr>
+      <w:rPr>
+        <w:rFonts w:ascii="Wingdings" w:hAnsi="Wingdings" w:hint="default"/>
+      </w:rPr>
+    </w:lvl>
+    <w:lvl w:ilvl="3" w:tplc="04160001" w:tentative="1">
+      <w:start w:val="1"/>
+      <w:numFmt w:val="bullet"/>
+      <w:lvlText w:val=""/>
+      <w:lvlJc w:val="left"/>
+      <w:pPr>
+        <w:ind w:left="4296" w:hanging="360"/>
+      </w:pPr>
+      <w:rPr>
+        <w:rFonts w:ascii="Symbol" w:hAnsi="Symbol" w:hint="default"/>
+      </w:rPr>
+    </w:lvl>
+    <w:lvl w:ilvl="4" w:tplc="04160003" w:tentative="1">
+      <w:start w:val="1"/>
+      <w:numFmt w:val="bullet"/>
+      <w:lvlText w:val="o"/>
+      <w:lvlJc w:val="left"/>
+      <w:pPr>
+        <w:ind w:left="5016" w:hanging="360"/>
+      </w:pPr>
+      <w:rPr>
+        <w:rFonts w:ascii="Courier New" w:hAnsi="Courier New" w:cs="Courier New" w:hint="default"/>
+      </w:rPr>
+    </w:lvl>
+    <w:lvl w:ilvl="5" w:tplc="04160005" w:tentative="1">
+      <w:start w:val="1"/>
+      <w:numFmt w:val="bullet"/>
+      <w:lvlText w:val=""/>
+      <w:lvlJc w:val="left"/>
+      <w:pPr>
+        <w:ind w:left="5736" w:hanging="360"/>
+      </w:pPr>
+      <w:rPr>
+        <w:rFonts w:ascii="Wingdings" w:hAnsi="Wingdings" w:hint="default"/>
+      </w:rPr>
+    </w:lvl>
+    <w:lvl w:ilvl="6" w:tplc="04160001" w:tentative="1">
+      <w:start w:val="1"/>
+      <w:numFmt w:val="bullet"/>
+      <w:lvlText w:val=""/>
+      <w:lvlJc w:val="left"/>
+      <w:pPr>
+        <w:ind w:left="6456" w:hanging="360"/>
+      </w:pPr>
+      <w:rPr>
+        <w:rFonts w:ascii="Symbol" w:hAnsi="Symbol" w:hint="default"/>
+      </w:rPr>
+    </w:lvl>
+    <w:lvl w:ilvl="7" w:tplc="04160003" w:tentative="1">
+      <w:start w:val="1"/>
+      <w:numFmt w:val="bullet"/>
+      <w:lvlText w:val="o"/>
+      <w:lvlJc w:val="left"/>
+      <w:pPr>
+        <w:ind w:left="7176" w:hanging="360"/>
+      </w:pPr>
+      <w:rPr>
+        <w:rFonts w:ascii="Courier New" w:hAnsi="Courier New" w:cs="Courier New" w:hint="default"/>
+      </w:rPr>
+    </w:lvl>
+    <w:lvl w:ilvl="8" w:tplc="04160005" w:tentative="1">
+      <w:start w:val="1"/>
+      <w:numFmt w:val="bullet"/>
+      <w:lvlText w:val=""/>
+      <w:lvlJc w:val="left"/>
+      <w:pPr>
+        <w:ind w:left="7896" w:hanging="360"/>
+      </w:pPr>
+      <w:rPr>
+        <w:rFonts w:ascii="Wingdings" w:hAnsi="Wingdings" w:hint="default"/>
+      </w:rPr>
+    </w:lvl>
+  </w:abstractNum>
+  <w:abstractNum w:abstractNumId="3" w15:restartNumberingAfterBreak="0">
     <w:nsid w:val="19BA1F10"/>
     <w:multiLevelType w:val="multilevel"/>
     <w:tmpl w:val="04160021"/>
@@ -7081,10 +7168,10 @@
       </w:rPr>
     </w:lvl>
   </w:abstractNum>
-  <w:abstractNum w:abstractNumId="2" w15:restartNumberingAfterBreak="0">
+  <w:abstractNum w:abstractNumId="4" w15:restartNumberingAfterBreak="0">
     <w:nsid w:val="23813238"/>
     <w:multiLevelType w:val="hybridMultilevel"/>
-    <w:tmpl w:val="DFF41F02"/>
+    <w:tmpl w:val="9BA0D512"/>
     <w:lvl w:ilvl="0" w:tplc="04160001">
       <w:start w:val="1"/>
       <w:numFmt w:val="bullet"/>
@@ -7095,6 +7182,118 @@
       </w:pPr>
       <w:rPr>
         <w:rFonts w:ascii="Symbol" w:hAnsi="Symbol" w:hint="default"/>
+      </w:rPr>
+    </w:lvl>
+    <w:lvl w:ilvl="1" w:tplc="CCA679B0">
+      <w:numFmt w:val="bullet"/>
+      <w:lvlText w:val="•"/>
+      <w:lvlJc w:val="left"/>
+      <w:pPr>
+        <w:ind w:left="3216" w:hanging="720"/>
+      </w:pPr>
+      <w:rPr>
+        <w:rFonts w:ascii="Times New Roman" w:eastAsiaTheme="minorHAnsi" w:hAnsi="Times New Roman" w:cs="Times New Roman" w:hint="default"/>
+      </w:rPr>
+    </w:lvl>
+    <w:lvl w:ilvl="2" w:tplc="04160005" w:tentative="1">
+      <w:start w:val="1"/>
+      <w:numFmt w:val="bullet"/>
+      <w:lvlText w:val=""/>
+      <w:lvlJc w:val="left"/>
+      <w:pPr>
+        <w:ind w:left="3576" w:hanging="360"/>
+      </w:pPr>
+      <w:rPr>
+        <w:rFonts w:ascii="Wingdings" w:hAnsi="Wingdings" w:hint="default"/>
+      </w:rPr>
+    </w:lvl>
+    <w:lvl w:ilvl="3" w:tplc="04160001" w:tentative="1">
+      <w:start w:val="1"/>
+      <w:numFmt w:val="bullet"/>
+      <w:lvlText w:val=""/>
+      <w:lvlJc w:val="left"/>
+      <w:pPr>
+        <w:ind w:left="4296" w:hanging="360"/>
+      </w:pPr>
+      <w:rPr>
+        <w:rFonts w:ascii="Symbol" w:hAnsi="Symbol" w:hint="default"/>
+      </w:rPr>
+    </w:lvl>
+    <w:lvl w:ilvl="4" w:tplc="04160003" w:tentative="1">
+      <w:start w:val="1"/>
+      <w:numFmt w:val="bullet"/>
+      <w:lvlText w:val="o"/>
+      <w:lvlJc w:val="left"/>
+      <w:pPr>
+        <w:ind w:left="5016" w:hanging="360"/>
+      </w:pPr>
+      <w:rPr>
+        <w:rFonts w:ascii="Courier New" w:hAnsi="Courier New" w:cs="Courier New" w:hint="default"/>
+      </w:rPr>
+    </w:lvl>
+    <w:lvl w:ilvl="5" w:tplc="04160005" w:tentative="1">
+      <w:start w:val="1"/>
+      <w:numFmt w:val="bullet"/>
+      <w:lvlText w:val=""/>
+      <w:lvlJc w:val="left"/>
+      <w:pPr>
+        <w:ind w:left="5736" w:hanging="360"/>
+      </w:pPr>
+      <w:rPr>
+        <w:rFonts w:ascii="Wingdings" w:hAnsi="Wingdings" w:hint="default"/>
+      </w:rPr>
+    </w:lvl>
+    <w:lvl w:ilvl="6" w:tplc="04160001" w:tentative="1">
+      <w:start w:val="1"/>
+      <w:numFmt w:val="bullet"/>
+      <w:lvlText w:val=""/>
+      <w:lvlJc w:val="left"/>
+      <w:pPr>
+        <w:ind w:left="6456" w:hanging="360"/>
+      </w:pPr>
+      <w:rPr>
+        <w:rFonts w:ascii="Symbol" w:hAnsi="Symbol" w:hint="default"/>
+      </w:rPr>
+    </w:lvl>
+    <w:lvl w:ilvl="7" w:tplc="04160003" w:tentative="1">
+      <w:start w:val="1"/>
+      <w:numFmt w:val="bullet"/>
+      <w:lvlText w:val="o"/>
+      <w:lvlJc w:val="left"/>
+      <w:pPr>
+        <w:ind w:left="7176" w:hanging="360"/>
+      </w:pPr>
+      <w:rPr>
+        <w:rFonts w:ascii="Courier New" w:hAnsi="Courier New" w:cs="Courier New" w:hint="default"/>
+      </w:rPr>
+    </w:lvl>
+    <w:lvl w:ilvl="8" w:tplc="04160005" w:tentative="1">
+      <w:start w:val="1"/>
+      <w:numFmt w:val="bullet"/>
+      <w:lvlText w:val=""/>
+      <w:lvlJc w:val="left"/>
+      <w:pPr>
+        <w:ind w:left="7896" w:hanging="360"/>
+      </w:pPr>
+      <w:rPr>
+        <w:rFonts w:ascii="Wingdings" w:hAnsi="Wingdings" w:hint="default"/>
+      </w:rPr>
+    </w:lvl>
+  </w:abstractNum>
+  <w:abstractNum w:abstractNumId="5" w15:restartNumberingAfterBreak="0">
+    <w:nsid w:val="35A25309"/>
+    <w:multiLevelType w:val="hybridMultilevel"/>
+    <w:tmpl w:val="8348F15A"/>
+    <w:lvl w:ilvl="0" w:tplc="04160003">
+      <w:start w:val="1"/>
+      <w:numFmt w:val="bullet"/>
+      <w:lvlText w:val="o"/>
+      <w:lvlJc w:val="left"/>
+      <w:pPr>
+        <w:ind w:left="2136" w:hanging="360"/>
+      </w:pPr>
+      <w:rPr>
+        <w:rFonts w:ascii="Courier New" w:hAnsi="Courier New" w:cs="Courier New" w:hint="default"/>
       </w:rPr>
     </w:lvl>
     <w:lvl w:ilvl="1" w:tplc="04160003" w:tentative="1">
@@ -7194,7 +7393,120 @@
       </w:rPr>
     </w:lvl>
   </w:abstractNum>
-  <w:abstractNum w:abstractNumId="3" w15:restartNumberingAfterBreak="0">
+  <w:abstractNum w:abstractNumId="6" w15:restartNumberingAfterBreak="0">
+    <w:nsid w:val="4B832EF3"/>
+    <w:multiLevelType w:val="hybridMultilevel"/>
+    <w:tmpl w:val="C7468232"/>
+    <w:lvl w:ilvl="0" w:tplc="04160001">
+      <w:start w:val="1"/>
+      <w:numFmt w:val="bullet"/>
+      <w:lvlText w:val=""/>
+      <w:lvlJc w:val="left"/>
+      <w:pPr>
+        <w:ind w:left="2136" w:hanging="360"/>
+      </w:pPr>
+      <w:rPr>
+        <w:rFonts w:ascii="Symbol" w:hAnsi="Symbol" w:hint="default"/>
+      </w:rPr>
+    </w:lvl>
+    <w:lvl w:ilvl="1" w:tplc="04160003">
+      <w:start w:val="1"/>
+      <w:numFmt w:val="bullet"/>
+      <w:lvlText w:val="o"/>
+      <w:lvlJc w:val="left"/>
+      <w:pPr>
+        <w:ind w:left="2856" w:hanging="360"/>
+      </w:pPr>
+      <w:rPr>
+        <w:rFonts w:ascii="Courier New" w:hAnsi="Courier New" w:cs="Courier New" w:hint="default"/>
+      </w:rPr>
+    </w:lvl>
+    <w:lvl w:ilvl="2" w:tplc="04160005">
+      <w:start w:val="1"/>
+      <w:numFmt w:val="bullet"/>
+      <w:lvlText w:val=""/>
+      <w:lvlJc w:val="left"/>
+      <w:pPr>
+        <w:ind w:left="3576" w:hanging="360"/>
+      </w:pPr>
+      <w:rPr>
+        <w:rFonts w:ascii="Wingdings" w:hAnsi="Wingdings" w:hint="default"/>
+      </w:rPr>
+    </w:lvl>
+    <w:lvl w:ilvl="3" w:tplc="04160001">
+      <w:start w:val="1"/>
+      <w:numFmt w:val="bullet"/>
+      <w:lvlText w:val=""/>
+      <w:lvlJc w:val="left"/>
+      <w:pPr>
+        <w:ind w:left="4296" w:hanging="360"/>
+      </w:pPr>
+      <w:rPr>
+        <w:rFonts w:ascii="Symbol" w:hAnsi="Symbol" w:hint="default"/>
+      </w:rPr>
+    </w:lvl>
+    <w:lvl w:ilvl="4" w:tplc="04160003" w:tentative="1">
+      <w:start w:val="1"/>
+      <w:numFmt w:val="bullet"/>
+      <w:lvlText w:val="o"/>
+      <w:lvlJc w:val="left"/>
+      <w:pPr>
+        <w:ind w:left="5016" w:hanging="360"/>
+      </w:pPr>
+      <w:rPr>
+        <w:rFonts w:ascii="Courier New" w:hAnsi="Courier New" w:cs="Courier New" w:hint="default"/>
+      </w:rPr>
+    </w:lvl>
+    <w:lvl w:ilvl="5" w:tplc="04160005" w:tentative="1">
+      <w:start w:val="1"/>
+      <w:numFmt w:val="bullet"/>
+      <w:lvlText w:val=""/>
+      <w:lvlJc w:val="left"/>
+      <w:pPr>
+        <w:ind w:left="5736" w:hanging="360"/>
+      </w:pPr>
+      <w:rPr>
+        <w:rFonts w:ascii="Wingdings" w:hAnsi="Wingdings" w:hint="default"/>
+      </w:rPr>
+    </w:lvl>
+    <w:lvl w:ilvl="6" w:tplc="04160001" w:tentative="1">
+      <w:start w:val="1"/>
+      <w:numFmt w:val="bullet"/>
+      <w:lvlText w:val=""/>
+      <w:lvlJc w:val="left"/>
+      <w:pPr>
+        <w:ind w:left="6456" w:hanging="360"/>
+      </w:pPr>
+      <w:rPr>
+        <w:rFonts w:ascii="Symbol" w:hAnsi="Symbol" w:hint="default"/>
+      </w:rPr>
+    </w:lvl>
+    <w:lvl w:ilvl="7" w:tplc="04160003" w:tentative="1">
+      <w:start w:val="1"/>
+      <w:numFmt w:val="bullet"/>
+      <w:lvlText w:val="o"/>
+      <w:lvlJc w:val="left"/>
+      <w:pPr>
+        <w:ind w:left="7176" w:hanging="360"/>
+      </w:pPr>
+      <w:rPr>
+        <w:rFonts w:ascii="Courier New" w:hAnsi="Courier New" w:cs="Courier New" w:hint="default"/>
+      </w:rPr>
+    </w:lvl>
+    <w:lvl w:ilvl="8" w:tplc="04160005" w:tentative="1">
+      <w:start w:val="1"/>
+      <w:numFmt w:val="bullet"/>
+      <w:lvlText w:val=""/>
+      <w:lvlJc w:val="left"/>
+      <w:pPr>
+        <w:ind w:left="7896" w:hanging="360"/>
+      </w:pPr>
+      <w:rPr>
+        <w:rFonts w:ascii="Wingdings" w:hAnsi="Wingdings" w:hint="default"/>
+      </w:rPr>
+    </w:lvl>
+  </w:abstractNum>
+  <w:abstractNum w:abstractNumId="7" w15:restartNumberingAfterBreak="0">
     <w:nsid w:val="7B5D6D60"/>
     <w:multiLevelType w:val="hybridMultilevel"/>
     <w:tmpl w:val="6C8A55DC"/>
@@ -7284,15 +7596,27 @@
     </w:lvl>
   </w:abstractNum>
   <w:num w:numId="1">
-    <w:abstractNumId w:val="3"/>
+    <w:abstractNumId w:val="7"/>
   </w:num>
   <w:num w:numId="2">
-    <w:abstractNumId w:val="2"/>
+    <w:abstractNumId w:val="4"/>
   </w:num>
   <w:num w:numId="3">
     <w:abstractNumId w:val="0"/>
   </w:num>
   <w:num w:numId="4">
+    <w:abstractNumId w:val="3"/>
+  </w:num>
+  <w:num w:numId="5">
+    <w:abstractNumId w:val="2"/>
+  </w:num>
+  <w:num w:numId="6">
+    <w:abstractNumId w:val="6"/>
+  </w:num>
+  <w:num w:numId="7">
+    <w:abstractNumId w:val="5"/>
+  </w:num>
+  <w:num w:numId="8">
     <w:abstractNumId w:val="1"/>
   </w:num>
 </w:numbering>
@@ -8021,6 +8345,39 @@
       </w:tcPr>
     </w:tblStylePr>
   </w:style>
+  <w:style w:type="character" w:styleId="Hyperlink">
+    <w:name w:val="Hyperlink"/>
+    <w:basedOn w:val="Fontepargpadro"/>
+    <w:uiPriority w:val="99"/>
+    <w:unhideWhenUsed/>
+    <w:rsid w:val="00CB4F81"/>
+    <w:rPr>
+      <w:color w:val="0563C1" w:themeColor="hyperlink"/>
+      <w:u w:val="single"/>
+    </w:rPr>
+  </w:style>
+  <w:style w:type="character" w:styleId="HiperlinkVisitado">
+    <w:name w:val="FollowedHyperlink"/>
+    <w:basedOn w:val="Fontepargpadro"/>
+    <w:uiPriority w:val="99"/>
+    <w:semiHidden/>
+    <w:unhideWhenUsed/>
+    <w:rsid w:val="00CB4F81"/>
+    <w:rPr>
+      <w:color w:val="954F72" w:themeColor="followedHyperlink"/>
+      <w:u w:val="single"/>
+    </w:rPr>
+  </w:style>
+  <w:style w:type="character" w:styleId="TextodoEspaoReservado">
+    <w:name w:val="Placeholder Text"/>
+    <w:basedOn w:val="Fontepargpadro"/>
+    <w:uiPriority w:val="99"/>
+    <w:semiHidden/>
+    <w:rsid w:val="00F14918"/>
+    <w:rPr>
+      <w:color w:val="808080"/>
+    </w:rPr>
+  </w:style>
 </w:styles>
 </file>
 
@@ -8290,7 +8647,7 @@
 </file>
 
 <file path=customXml/itemProps1.xml><?xml version="1.0" encoding="utf-8"?>
-<ds:datastoreItem xmlns:ds="http://schemas.openxmlformats.org/officeDocument/2006/customXml" ds:itemID="{C32676B4-DA86-4668-980E-66BD9DA18763}">
+<ds:datastoreItem xmlns:ds="http://schemas.openxmlformats.org/officeDocument/2006/customXml" ds:itemID="{5DCCAD9A-A07A-4CE2-BC58-87BE17CCA819}">
   <ds:schemaRefs>
     <ds:schemaRef ds:uri="http://schemas.openxmlformats.org/officeDocument/2006/bibliography"/>
   </ds:schemaRefs>

</xml_diff>